<commit_message>
Edit Report Practic 33
Отредактировал отчёт практики № 33
</commit_message>
<xml_diff>
--- a/Practic_33/Практика 33.docx
+++ b/Practic_33/Практика 33.docx
@@ -6,9 +6,8 @@
       <w:pPr>
         <w:pStyle w:val="a9"/>
         <w:shd w:val="clear" w:color="auto" w:fill="FFFFFF"/>
-        <w:spacing w:after="0" w:line="276" w:lineRule="auto"/>
-        <w:ind w:firstLine="709"/>
-        <w:jc w:val="both"/>
+        <w:spacing w:line="276" w:lineRule="auto"/>
+        <w:ind w:left="567"/>
         <w:rPr>
           <w:rFonts w:ascii="Roboto" w:hAnsi="Roboto"/>
           <w:color w:val="3C4043"/>
@@ -103,8 +102,6 @@
         </w:rPr>
         <w:t xml:space="preserve">спользуя приложение из задания </w:t>
       </w:r>
-      <w:bookmarkStart w:id="1" w:name="_GoBack"/>
-      <w:bookmarkEnd w:id="1"/>
       <w:r>
         <w:rPr>
           <w:color w:val="000000" w:themeColor="text1"/>
@@ -182,6 +179,8 @@
         </w:rPr>
         <w:t>:</w:t>
       </w:r>
+      <w:bookmarkStart w:id="1" w:name="_GoBack"/>
+      <w:bookmarkEnd w:id="1"/>
       <w:proofErr w:type="gramEnd"/>
     </w:p>
     <w:p>
@@ -758,21 +757,7 @@
           <w:sz w:val="28"/>
           <w:szCs w:val="28"/>
         </w:rPr>
-        <w:t>Рисунок 3</w:t>
-      </w:r>
-      <w:r>
-        <w:rPr>
-          <w:sz w:val="28"/>
-          <w:szCs w:val="28"/>
-        </w:rPr>
-        <w:t>3</w:t>
-      </w:r>
-      <w:r>
-        <w:rPr>
-          <w:sz w:val="28"/>
-          <w:szCs w:val="28"/>
-        </w:rPr>
-        <w:t>.1 – Результат работы программы</w:t>
+        <w:t>Рисунок 33.1 – Результат работы программы</w:t>
       </w:r>
     </w:p>
     <w:sectPr>
@@ -931,7 +916,7 @@
             </wp:anchor>
           </w:drawing>
         </mc:Choice>
-        <mc:Fallback xmlns:w16se="http://schemas.microsoft.com/office/word/2015/wordml/symex" xmlns:w16sdtdh="http://schemas.microsoft.com/office/word/2020/wordml/sdtdatahash" xmlns:w16="http://schemas.microsoft.com/office/word/2018/wordml" xmlns:w16cid="http://schemas.microsoft.com/office/word/2016/wordml/cid" xmlns:w16cex="http://schemas.microsoft.com/office/word/2018/wordml/cex" xmlns:oel="http://schemas.microsoft.com/office/2019/extlst" xmlns:am3d="http://schemas.microsoft.com/office/drawing/2017/model3d" xmlns:aink="http://schemas.microsoft.com/office/drawing/2016/ink" xmlns:cx8="http://schemas.microsoft.com/office/drawing/2016/5/14/chartex" xmlns:cx7="http://schemas.microsoft.com/office/drawing/2016/5/13/chartex" xmlns:cx6="http://schemas.microsoft.com/office/drawing/2016/5/12/chartex" xmlns:cx5="http://schemas.microsoft.com/office/drawing/2016/5/11/chartex" xmlns:cx4="http://schemas.microsoft.com/office/drawing/2016/5/10/chartex" xmlns:cx3="http://schemas.microsoft.com/office/drawing/2016/5/9/chartex" xmlns:cx2="http://schemas.microsoft.com/office/drawing/2015/10/21/chartex" xmlns:cx1="http://schemas.microsoft.com/office/drawing/2015/9/8/chartex" xmlns:cx="http://schemas.microsoft.com/office/drawing/2014/chartex">
+        <mc:Fallback xmlns:cx="http://schemas.microsoft.com/office/drawing/2014/chartex" xmlns:cx1="http://schemas.microsoft.com/office/drawing/2015/9/8/chartex" xmlns:cx2="http://schemas.microsoft.com/office/drawing/2015/10/21/chartex" xmlns:cx3="http://schemas.microsoft.com/office/drawing/2016/5/9/chartex" xmlns:cx4="http://schemas.microsoft.com/office/drawing/2016/5/10/chartex" xmlns:cx5="http://schemas.microsoft.com/office/drawing/2016/5/11/chartex" xmlns:cx6="http://schemas.microsoft.com/office/drawing/2016/5/12/chartex" xmlns:cx7="http://schemas.microsoft.com/office/drawing/2016/5/13/chartex" xmlns:cx8="http://schemas.microsoft.com/office/drawing/2016/5/14/chartex" xmlns:aink="http://schemas.microsoft.com/office/drawing/2016/ink" xmlns:am3d="http://schemas.microsoft.com/office/drawing/2017/model3d" xmlns:oel="http://schemas.microsoft.com/office/2019/extlst" xmlns:w16cex="http://schemas.microsoft.com/office/word/2018/wordml/cex" xmlns:w16cid="http://schemas.microsoft.com/office/word/2016/wordml/cid" xmlns:w16="http://schemas.microsoft.com/office/word/2018/wordml" xmlns:w16sdtdh="http://schemas.microsoft.com/office/word/2020/wordml/sdtdatahash" xmlns:w16se="http://schemas.microsoft.com/office/word/2015/wordml/symex">
           <w:pict>
             <v:line w14:anchorId="523D32D2" id="Line 61" o:spid="_x0000_s1026" style="position:absolute;z-index:251665408;visibility:visible;mso-wrap-style:square;mso-width-percent:0;mso-height-percent:0;mso-wrap-distance-left:9pt;mso-wrap-distance-top:-3e-5mm;mso-wrap-distance-right:9pt;mso-wrap-distance-bottom:-3e-5mm;mso-position-horizontal:absolute;mso-position-horizontal-relative:page;mso-position-vertical:absolute;mso-position-vertical-relative:page;mso-width-percent:0;mso-height-percent:0;mso-width-relative:page;mso-height-relative:page" from="552.85pt,801.75pt" to="581.2pt,801.75pt" o:gfxdata="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" strokeweight="1.5pt">
               <w10:wrap anchorx="page" anchory="page"/>
@@ -1072,7 +1057,7 @@
             </wp:anchor>
           </w:drawing>
         </mc:Choice>
-        <mc:Fallback xmlns:w16se="http://schemas.microsoft.com/office/word/2015/wordml/symex" xmlns:w16sdtdh="http://schemas.microsoft.com/office/word/2020/wordml/sdtdatahash" xmlns:w16="http://schemas.microsoft.com/office/word/2018/wordml" xmlns:w16cid="http://schemas.microsoft.com/office/word/2016/wordml/cid" xmlns:w16cex="http://schemas.microsoft.com/office/word/2018/wordml/cex" xmlns:oel="http://schemas.microsoft.com/office/2019/extlst" xmlns:am3d="http://schemas.microsoft.com/office/drawing/2017/model3d" xmlns:aink="http://schemas.microsoft.com/office/drawing/2016/ink" xmlns:cx8="http://schemas.microsoft.com/office/drawing/2016/5/14/chartex" xmlns:cx7="http://schemas.microsoft.com/office/drawing/2016/5/13/chartex" xmlns:cx6="http://schemas.microsoft.com/office/drawing/2016/5/12/chartex" xmlns:cx5="http://schemas.microsoft.com/office/drawing/2016/5/11/chartex" xmlns:cx4="http://schemas.microsoft.com/office/drawing/2016/5/10/chartex" xmlns:cx3="http://schemas.microsoft.com/office/drawing/2016/5/9/chartex" xmlns:cx2="http://schemas.microsoft.com/office/drawing/2015/10/21/chartex" xmlns:cx1="http://schemas.microsoft.com/office/drawing/2015/9/8/chartex" xmlns:cx="http://schemas.microsoft.com/office/drawing/2014/chartex">
+        <mc:Fallback xmlns:cx="http://schemas.microsoft.com/office/drawing/2014/chartex" xmlns:cx1="http://schemas.microsoft.com/office/drawing/2015/9/8/chartex" xmlns:cx2="http://schemas.microsoft.com/office/drawing/2015/10/21/chartex" xmlns:cx3="http://schemas.microsoft.com/office/drawing/2016/5/9/chartex" xmlns:cx4="http://schemas.microsoft.com/office/drawing/2016/5/10/chartex" xmlns:cx5="http://schemas.microsoft.com/office/drawing/2016/5/11/chartex" xmlns:cx6="http://schemas.microsoft.com/office/drawing/2016/5/12/chartex" xmlns:cx7="http://schemas.microsoft.com/office/drawing/2016/5/13/chartex" xmlns:cx8="http://schemas.microsoft.com/office/drawing/2016/5/14/chartex" xmlns:aink="http://schemas.microsoft.com/office/drawing/2016/ink" xmlns:am3d="http://schemas.microsoft.com/office/drawing/2017/model3d" xmlns:oel="http://schemas.microsoft.com/office/2019/extlst" xmlns:w16cex="http://schemas.microsoft.com/office/word/2018/wordml/cex" xmlns:w16cid="http://schemas.microsoft.com/office/word/2016/wordml/cid" xmlns:w16="http://schemas.microsoft.com/office/word/2018/wordml" xmlns:w16sdtdh="http://schemas.microsoft.com/office/word/2020/wordml/sdtdatahash" xmlns:w16se="http://schemas.microsoft.com/office/word/2015/wordml/symex">
           <w:pict>
             <v:shapetype w14:anchorId="3B39885E" id="_x0000_t202" coordsize="21600,21600" o:spt="202" path="m,l,21600r21600,l21600,xe">
               <v:stroke joinstyle="miter"/>
@@ -1170,7 +1155,7 @@
             </wp:anchor>
           </w:drawing>
         </mc:Choice>
-        <mc:Fallback xmlns:w16se="http://schemas.microsoft.com/office/word/2015/wordml/symex" xmlns:w16sdtdh="http://schemas.microsoft.com/office/word/2020/wordml/sdtdatahash" xmlns:w16="http://schemas.microsoft.com/office/word/2018/wordml" xmlns:w16cid="http://schemas.microsoft.com/office/word/2016/wordml/cid" xmlns:w16cex="http://schemas.microsoft.com/office/word/2018/wordml/cex" xmlns:oel="http://schemas.microsoft.com/office/2019/extlst" xmlns:am3d="http://schemas.microsoft.com/office/drawing/2017/model3d" xmlns:aink="http://schemas.microsoft.com/office/drawing/2016/ink" xmlns:cx8="http://schemas.microsoft.com/office/drawing/2016/5/14/chartex" xmlns:cx7="http://schemas.microsoft.com/office/drawing/2016/5/13/chartex" xmlns:cx6="http://schemas.microsoft.com/office/drawing/2016/5/12/chartex" xmlns:cx5="http://schemas.microsoft.com/office/drawing/2016/5/11/chartex" xmlns:cx4="http://schemas.microsoft.com/office/drawing/2016/5/10/chartex" xmlns:cx3="http://schemas.microsoft.com/office/drawing/2016/5/9/chartex" xmlns:cx2="http://schemas.microsoft.com/office/drawing/2015/10/21/chartex" xmlns:cx1="http://schemas.microsoft.com/office/drawing/2015/9/8/chartex" xmlns:cx="http://schemas.microsoft.com/office/drawing/2014/chartex">
+        <mc:Fallback xmlns:cx="http://schemas.microsoft.com/office/drawing/2014/chartex" xmlns:cx1="http://schemas.microsoft.com/office/drawing/2015/9/8/chartex" xmlns:cx2="http://schemas.microsoft.com/office/drawing/2015/10/21/chartex" xmlns:cx3="http://schemas.microsoft.com/office/drawing/2016/5/9/chartex" xmlns:cx4="http://schemas.microsoft.com/office/drawing/2016/5/10/chartex" xmlns:cx5="http://schemas.microsoft.com/office/drawing/2016/5/11/chartex" xmlns:cx6="http://schemas.microsoft.com/office/drawing/2016/5/12/chartex" xmlns:cx7="http://schemas.microsoft.com/office/drawing/2016/5/13/chartex" xmlns:cx8="http://schemas.microsoft.com/office/drawing/2016/5/14/chartex" xmlns:aink="http://schemas.microsoft.com/office/drawing/2016/ink" xmlns:am3d="http://schemas.microsoft.com/office/drawing/2017/model3d" xmlns:oel="http://schemas.microsoft.com/office/2019/extlst" xmlns:w16cex="http://schemas.microsoft.com/office/word/2018/wordml/cex" xmlns:w16cid="http://schemas.microsoft.com/office/word/2016/wordml/cid" xmlns:w16="http://schemas.microsoft.com/office/word/2018/wordml" xmlns:w16sdtdh="http://schemas.microsoft.com/office/word/2020/wordml/sdtdatahash" xmlns:w16se="http://schemas.microsoft.com/office/word/2015/wordml/symex">
           <w:pict>
             <v:line w14:anchorId="3F2F7838" id="Line 63" o:spid="_x0000_s1026" style="position:absolute;z-index:251667456;visibility:visible;mso-wrap-style:square;mso-width-percent:0;mso-height-percent:0;mso-wrap-distance-left:3.17497mm;mso-wrap-distance-top:0;mso-wrap-distance-right:3.17497mm;mso-wrap-distance-bottom:0;mso-position-horizontal:absolute;mso-position-horizontal-relative:page;mso-position-vertical:absolute;mso-position-vertical-relative:page;mso-width-percent:0;mso-height-percent:0;mso-width-relative:page;mso-height-relative:page" from="108.75pt,782.95pt" to="108.75pt,825.45pt" o:gfxdata="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" strokeweight="1.5pt">
               <w10:wrap anchorx="page" anchory="page"/>
@@ -1245,7 +1230,7 @@
             </wp:anchor>
           </w:drawing>
         </mc:Choice>
-        <mc:Fallback xmlns:w16se="http://schemas.microsoft.com/office/word/2015/wordml/symex" xmlns:w16sdtdh="http://schemas.microsoft.com/office/word/2020/wordml/sdtdatahash" xmlns:w16="http://schemas.microsoft.com/office/word/2018/wordml" xmlns:w16cid="http://schemas.microsoft.com/office/word/2016/wordml/cid" xmlns:w16cex="http://schemas.microsoft.com/office/word/2018/wordml/cex" xmlns:oel="http://schemas.microsoft.com/office/2019/extlst" xmlns:am3d="http://schemas.microsoft.com/office/drawing/2017/model3d" xmlns:aink="http://schemas.microsoft.com/office/drawing/2016/ink" xmlns:cx8="http://schemas.microsoft.com/office/drawing/2016/5/14/chartex" xmlns:cx7="http://schemas.microsoft.com/office/drawing/2016/5/13/chartex" xmlns:cx6="http://schemas.microsoft.com/office/drawing/2016/5/12/chartex" xmlns:cx5="http://schemas.microsoft.com/office/drawing/2016/5/11/chartex" xmlns:cx4="http://schemas.microsoft.com/office/drawing/2016/5/10/chartex" xmlns:cx3="http://schemas.microsoft.com/office/drawing/2016/5/9/chartex" xmlns:cx2="http://schemas.microsoft.com/office/drawing/2015/10/21/chartex" xmlns:cx1="http://schemas.microsoft.com/office/drawing/2015/9/8/chartex" xmlns:cx="http://schemas.microsoft.com/office/drawing/2014/chartex">
+        <mc:Fallback xmlns:cx="http://schemas.microsoft.com/office/drawing/2014/chartex" xmlns:cx1="http://schemas.microsoft.com/office/drawing/2015/9/8/chartex" xmlns:cx2="http://schemas.microsoft.com/office/drawing/2015/10/21/chartex" xmlns:cx3="http://schemas.microsoft.com/office/drawing/2016/5/9/chartex" xmlns:cx4="http://schemas.microsoft.com/office/drawing/2016/5/10/chartex" xmlns:cx5="http://schemas.microsoft.com/office/drawing/2016/5/11/chartex" xmlns:cx6="http://schemas.microsoft.com/office/drawing/2016/5/12/chartex" xmlns:cx7="http://schemas.microsoft.com/office/drawing/2016/5/13/chartex" xmlns:cx8="http://schemas.microsoft.com/office/drawing/2016/5/14/chartex" xmlns:aink="http://schemas.microsoft.com/office/drawing/2016/ink" xmlns:am3d="http://schemas.microsoft.com/office/drawing/2017/model3d" xmlns:oel="http://schemas.microsoft.com/office/2019/extlst" xmlns:w16cex="http://schemas.microsoft.com/office/word/2018/wordml/cex" xmlns:w16cid="http://schemas.microsoft.com/office/word/2016/wordml/cid" xmlns:w16="http://schemas.microsoft.com/office/word/2018/wordml" xmlns:w16sdtdh="http://schemas.microsoft.com/office/word/2020/wordml/sdtdatahash" xmlns:w16se="http://schemas.microsoft.com/office/word/2015/wordml/symex">
           <w:pict>
             <v:line w14:anchorId="1BD6AF6F" id="Line 62" o:spid="_x0000_s1026" style="position:absolute;z-index:251666432;visibility:visible;mso-wrap-style:square;mso-width-percent:0;mso-height-percent:0;mso-wrap-distance-left:3.17497mm;mso-wrap-distance-top:0;mso-wrap-distance-right:3.17497mm;mso-wrap-distance-bottom:0;mso-position-horizontal:absolute;mso-position-horizontal-relative:page;mso-position-vertical:absolute;mso-position-vertical-relative:page;mso-width-percent:0;mso-height-percent:0;mso-width-relative:page;mso-height-relative:page" from="80.75pt,781.9pt" to="80.75pt,824.4pt" o:gfxdata="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" strokeweight="1.5pt">
               <w10:wrap anchorx="page" anchory="page"/>
@@ -1353,7 +1338,7 @@
             </wp:anchor>
           </w:drawing>
         </mc:Choice>
-        <mc:Fallback xmlns:w16se="http://schemas.microsoft.com/office/word/2015/wordml/symex" xmlns:w16sdtdh="http://schemas.microsoft.com/office/word/2020/wordml/sdtdatahash" xmlns:w16="http://schemas.microsoft.com/office/word/2018/wordml" xmlns:w16cid="http://schemas.microsoft.com/office/word/2016/wordml/cid" xmlns:w16cex="http://schemas.microsoft.com/office/word/2018/wordml/cex" xmlns:oel="http://schemas.microsoft.com/office/2019/extlst" xmlns:am3d="http://schemas.microsoft.com/office/drawing/2017/model3d" xmlns:aink="http://schemas.microsoft.com/office/drawing/2016/ink" xmlns:cx8="http://schemas.microsoft.com/office/drawing/2016/5/14/chartex" xmlns:cx7="http://schemas.microsoft.com/office/drawing/2016/5/13/chartex" xmlns:cx6="http://schemas.microsoft.com/office/drawing/2016/5/12/chartex" xmlns:cx5="http://schemas.microsoft.com/office/drawing/2016/5/11/chartex" xmlns:cx4="http://schemas.microsoft.com/office/drawing/2016/5/10/chartex" xmlns:cx3="http://schemas.microsoft.com/office/drawing/2016/5/9/chartex" xmlns:cx2="http://schemas.microsoft.com/office/drawing/2015/10/21/chartex" xmlns:cx1="http://schemas.microsoft.com/office/drawing/2015/9/8/chartex" xmlns:cx="http://schemas.microsoft.com/office/drawing/2014/chartex">
+        <mc:Fallback xmlns:cx="http://schemas.microsoft.com/office/drawing/2014/chartex" xmlns:cx1="http://schemas.microsoft.com/office/drawing/2015/9/8/chartex" xmlns:cx2="http://schemas.microsoft.com/office/drawing/2015/10/21/chartex" xmlns:cx3="http://schemas.microsoft.com/office/drawing/2016/5/9/chartex" xmlns:cx4="http://schemas.microsoft.com/office/drawing/2016/5/10/chartex" xmlns:cx5="http://schemas.microsoft.com/office/drawing/2016/5/11/chartex" xmlns:cx6="http://schemas.microsoft.com/office/drawing/2016/5/12/chartex" xmlns:cx7="http://schemas.microsoft.com/office/drawing/2016/5/13/chartex" xmlns:cx8="http://schemas.microsoft.com/office/drawing/2016/5/14/chartex" xmlns:aink="http://schemas.microsoft.com/office/drawing/2016/ink" xmlns:am3d="http://schemas.microsoft.com/office/drawing/2017/model3d" xmlns:oel="http://schemas.microsoft.com/office/2019/extlst" xmlns:w16cex="http://schemas.microsoft.com/office/word/2018/wordml/cex" xmlns:w16cid="http://schemas.microsoft.com/office/word/2016/wordml/cid" xmlns:w16="http://schemas.microsoft.com/office/word/2018/wordml" xmlns:w16sdtdh="http://schemas.microsoft.com/office/word/2020/wordml/sdtdatahash" xmlns:w16se="http://schemas.microsoft.com/office/word/2015/wordml/symex">
           <w:pict>
             <v:shape w14:anchorId="5F430ACE" id="Text Box 71" o:spid="_x0000_s1027" type="#_x0000_t202" style="position:absolute;margin-left:46.45pt;margin-top:16.7pt;width:45.55pt;height:12.35pt;z-index:251672576;visibility:visible;mso-wrap-style:square;mso-width-percent:0;mso-height-percent:0;mso-wrap-distance-left:9pt;mso-wrap-distance-top:0;mso-wrap-distance-right:9pt;mso-wrap-distance-bottom:0;mso-position-horizontal:absolute;mso-position-horizontal-relative:text;mso-position-vertical:absolute;mso-position-vertical-relative:text;mso-width-percent:0;mso-height-percent:0;mso-width-relative:page;mso-height-relative:page;v-text-anchor:top" o:gfxdata="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" filled="f" stroked="f">
               <v:textbox inset="0,0,0,0">
@@ -1507,7 +1492,7 @@
             </wp:anchor>
           </w:drawing>
         </mc:Choice>
-        <mc:Fallback xmlns:w16se="http://schemas.microsoft.com/office/word/2015/wordml/symex" xmlns:w16sdtdh="http://schemas.microsoft.com/office/word/2020/wordml/sdtdatahash" xmlns:w16="http://schemas.microsoft.com/office/word/2018/wordml" xmlns:w16cid="http://schemas.microsoft.com/office/word/2016/wordml/cid" xmlns:w16cex="http://schemas.microsoft.com/office/word/2018/wordml/cex" xmlns:oel="http://schemas.microsoft.com/office/2019/extlst" xmlns:am3d="http://schemas.microsoft.com/office/drawing/2017/model3d" xmlns:aink="http://schemas.microsoft.com/office/drawing/2016/ink" xmlns:cx8="http://schemas.microsoft.com/office/drawing/2016/5/14/chartex" xmlns:cx7="http://schemas.microsoft.com/office/drawing/2016/5/13/chartex" xmlns:cx6="http://schemas.microsoft.com/office/drawing/2016/5/12/chartex" xmlns:cx5="http://schemas.microsoft.com/office/drawing/2016/5/11/chartex" xmlns:cx4="http://schemas.microsoft.com/office/drawing/2016/5/10/chartex" xmlns:cx3="http://schemas.microsoft.com/office/drawing/2016/5/9/chartex" xmlns:cx2="http://schemas.microsoft.com/office/drawing/2015/10/21/chartex" xmlns:cx1="http://schemas.microsoft.com/office/drawing/2015/9/8/chartex" xmlns:cx="http://schemas.microsoft.com/office/drawing/2014/chartex">
+        <mc:Fallback xmlns:cx="http://schemas.microsoft.com/office/drawing/2014/chartex" xmlns:cx1="http://schemas.microsoft.com/office/drawing/2015/9/8/chartex" xmlns:cx2="http://schemas.microsoft.com/office/drawing/2015/10/21/chartex" xmlns:cx3="http://schemas.microsoft.com/office/drawing/2016/5/9/chartex" xmlns:cx4="http://schemas.microsoft.com/office/drawing/2016/5/10/chartex" xmlns:cx5="http://schemas.microsoft.com/office/drawing/2016/5/11/chartex" xmlns:cx6="http://schemas.microsoft.com/office/drawing/2016/5/12/chartex" xmlns:cx7="http://schemas.microsoft.com/office/drawing/2016/5/13/chartex" xmlns:cx8="http://schemas.microsoft.com/office/drawing/2016/5/14/chartex" xmlns:aink="http://schemas.microsoft.com/office/drawing/2016/ink" xmlns:am3d="http://schemas.microsoft.com/office/drawing/2017/model3d" xmlns:oel="http://schemas.microsoft.com/office/2019/extlst" xmlns:w16cex="http://schemas.microsoft.com/office/word/2018/wordml/cex" xmlns:w16cid="http://schemas.microsoft.com/office/word/2016/wordml/cid" xmlns:w16="http://schemas.microsoft.com/office/word/2018/wordml" xmlns:w16sdtdh="http://schemas.microsoft.com/office/word/2020/wordml/sdtdatahash" xmlns:w16se="http://schemas.microsoft.com/office/word/2015/wordml/symex">
           <w:pict>
             <v:shape w14:anchorId="38ADC164" id="Text Box 101" o:spid="_x0000_s1028" type="#_x0000_t202" style="position:absolute;margin-left:13.65pt;margin-top:16.55pt;width:28.3pt;height:14.5pt;z-index:251713536;visibility:visible;mso-wrap-style:square;mso-width-percent:0;mso-height-percent:0;mso-wrap-distance-left:9pt;mso-wrap-distance-top:0;mso-wrap-distance-right:9pt;mso-wrap-distance-bottom:0;mso-position-horizontal:absolute;mso-position-horizontal-relative:text;mso-position-vertical:absolute;mso-position-vertical-relative:text;mso-width-percent:0;mso-height-percent:0;mso-width-relative:page;mso-height-relative:page;v-text-anchor:top" o:gfxdata="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" filled="f" stroked="f">
               <v:textbox inset="0,0,0,0">
@@ -1649,7 +1634,7 @@
             </wp:anchor>
           </w:drawing>
         </mc:Choice>
-        <mc:Fallback xmlns:w16se="http://schemas.microsoft.com/office/word/2015/wordml/symex" xmlns:w16sdtdh="http://schemas.microsoft.com/office/word/2020/wordml/sdtdatahash" xmlns:w16="http://schemas.microsoft.com/office/word/2018/wordml" xmlns:w16cid="http://schemas.microsoft.com/office/word/2016/wordml/cid" xmlns:w16cex="http://schemas.microsoft.com/office/word/2018/wordml/cex" xmlns:oel="http://schemas.microsoft.com/office/2019/extlst" xmlns:am3d="http://schemas.microsoft.com/office/drawing/2017/model3d" xmlns:aink="http://schemas.microsoft.com/office/drawing/2016/ink" xmlns:cx8="http://schemas.microsoft.com/office/drawing/2016/5/14/chartex" xmlns:cx7="http://schemas.microsoft.com/office/drawing/2016/5/13/chartex" xmlns:cx6="http://schemas.microsoft.com/office/drawing/2016/5/12/chartex" xmlns:cx5="http://schemas.microsoft.com/office/drawing/2016/5/11/chartex" xmlns:cx4="http://schemas.microsoft.com/office/drawing/2016/5/10/chartex" xmlns:cx3="http://schemas.microsoft.com/office/drawing/2016/5/9/chartex" xmlns:cx2="http://schemas.microsoft.com/office/drawing/2015/10/21/chartex" xmlns:cx1="http://schemas.microsoft.com/office/drawing/2015/9/8/chartex" xmlns:cx="http://schemas.microsoft.com/office/drawing/2014/chartex">
+        <mc:Fallback xmlns:cx="http://schemas.microsoft.com/office/drawing/2014/chartex" xmlns:cx1="http://schemas.microsoft.com/office/drawing/2015/9/8/chartex" xmlns:cx2="http://schemas.microsoft.com/office/drawing/2015/10/21/chartex" xmlns:cx3="http://schemas.microsoft.com/office/drawing/2016/5/9/chartex" xmlns:cx4="http://schemas.microsoft.com/office/drawing/2016/5/10/chartex" xmlns:cx5="http://schemas.microsoft.com/office/drawing/2016/5/11/chartex" xmlns:cx6="http://schemas.microsoft.com/office/drawing/2016/5/12/chartex" xmlns:cx7="http://schemas.microsoft.com/office/drawing/2016/5/13/chartex" xmlns:cx8="http://schemas.microsoft.com/office/drawing/2016/5/14/chartex" xmlns:aink="http://schemas.microsoft.com/office/drawing/2016/ink" xmlns:am3d="http://schemas.microsoft.com/office/drawing/2017/model3d" xmlns:oel="http://schemas.microsoft.com/office/2019/extlst" xmlns:w16cex="http://schemas.microsoft.com/office/word/2018/wordml/cex" xmlns:w16cid="http://schemas.microsoft.com/office/word/2016/wordml/cid" xmlns:w16="http://schemas.microsoft.com/office/word/2018/wordml" xmlns:w16sdtdh="http://schemas.microsoft.com/office/word/2020/wordml/sdtdatahash" xmlns:w16se="http://schemas.microsoft.com/office/word/2015/wordml/symex">
           <w:pict>
             <v:shape w14:anchorId="5987D0B4" id="Text Box 75" o:spid="_x0000_s1029" type="#_x0000_t202" style="position:absolute;margin-left:482.75pt;margin-top:7.75pt;width:26.85pt;height:16.05pt;z-index:251676672;visibility:visible;mso-wrap-style:square;mso-width-percent:0;mso-height-percent:0;mso-wrap-distance-left:9pt;mso-wrap-distance-top:0;mso-wrap-distance-right:9pt;mso-wrap-distance-bottom:0;mso-position-horizontal:absolute;mso-position-horizontal-relative:text;mso-position-vertical:absolute;mso-position-vertical-relative:text;mso-width-percent:0;mso-height-percent:0;mso-width-relative:page;mso-height-relative:page;v-text-anchor:top" o:gfxdata="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" filled="f" stroked="f">
               <v:textbox inset="0,0,0,0">
@@ -1786,7 +1771,7 @@
             </wp:anchor>
           </w:drawing>
         </mc:Choice>
-        <mc:Fallback xmlns:w16se="http://schemas.microsoft.com/office/word/2015/wordml/symex" xmlns:w16sdtdh="http://schemas.microsoft.com/office/word/2020/wordml/sdtdatahash" xmlns:w16="http://schemas.microsoft.com/office/word/2018/wordml" xmlns:w16cid="http://schemas.microsoft.com/office/word/2016/wordml/cid" xmlns:w16cex="http://schemas.microsoft.com/office/word/2018/wordml/cex" xmlns:oel="http://schemas.microsoft.com/office/2019/extlst" xmlns:am3d="http://schemas.microsoft.com/office/drawing/2017/model3d" xmlns:aink="http://schemas.microsoft.com/office/drawing/2016/ink" xmlns:cx8="http://schemas.microsoft.com/office/drawing/2016/5/14/chartex" xmlns:cx7="http://schemas.microsoft.com/office/drawing/2016/5/13/chartex" xmlns:cx6="http://schemas.microsoft.com/office/drawing/2016/5/12/chartex" xmlns:cx5="http://schemas.microsoft.com/office/drawing/2016/5/11/chartex" xmlns:cx4="http://schemas.microsoft.com/office/drawing/2016/5/10/chartex" xmlns:cx3="http://schemas.microsoft.com/office/drawing/2016/5/9/chartex" xmlns:cx2="http://schemas.microsoft.com/office/drawing/2015/10/21/chartex" xmlns:cx1="http://schemas.microsoft.com/office/drawing/2015/9/8/chartex" xmlns:cx="http://schemas.microsoft.com/office/drawing/2014/chartex">
+        <mc:Fallback xmlns:cx="http://schemas.microsoft.com/office/drawing/2014/chartex" xmlns:cx1="http://schemas.microsoft.com/office/drawing/2015/9/8/chartex" xmlns:cx2="http://schemas.microsoft.com/office/drawing/2015/10/21/chartex" xmlns:cx3="http://schemas.microsoft.com/office/drawing/2016/5/9/chartex" xmlns:cx4="http://schemas.microsoft.com/office/drawing/2016/5/10/chartex" xmlns:cx5="http://schemas.microsoft.com/office/drawing/2016/5/11/chartex" xmlns:cx6="http://schemas.microsoft.com/office/drawing/2016/5/12/chartex" xmlns:cx7="http://schemas.microsoft.com/office/drawing/2016/5/13/chartex" xmlns:cx8="http://schemas.microsoft.com/office/drawing/2016/5/14/chartex" xmlns:aink="http://schemas.microsoft.com/office/drawing/2016/ink" xmlns:am3d="http://schemas.microsoft.com/office/drawing/2017/model3d" xmlns:oel="http://schemas.microsoft.com/office/2019/extlst" xmlns:w16cex="http://schemas.microsoft.com/office/word/2018/wordml/cex" xmlns:w16cid="http://schemas.microsoft.com/office/word/2016/wordml/cid" xmlns:w16="http://schemas.microsoft.com/office/word/2018/wordml" xmlns:w16sdtdh="http://schemas.microsoft.com/office/word/2020/wordml/sdtdatahash" xmlns:w16se="http://schemas.microsoft.com/office/word/2015/wordml/symex">
           <w:pict>
             <v:shape w14:anchorId="21766717" id="Text Box 66" o:spid="_x0000_s1030" type="#_x0000_t202" style="position:absolute;margin-left:170.35pt;margin-top:.65pt;width:312.4pt;height:28.4pt;z-index:251670528;visibility:visible;mso-wrap-style:square;mso-width-percent:0;mso-height-percent:0;mso-wrap-distance-left:9pt;mso-wrap-distance-top:0;mso-wrap-distance-right:9pt;mso-wrap-distance-bottom:0;mso-position-horizontal:absolute;mso-position-horizontal-relative:text;mso-position-vertical:absolute;mso-position-vertical-relative:text;mso-width-percent:0;mso-height-percent:0;mso-width-relative:page;mso-height-relative:page;v-text-anchor:top" o:gfxdata="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" filled="f" stroked="f">
               <v:textbox inset="0,0,0,0">
@@ -1945,7 +1930,7 @@
             </wp:anchor>
           </w:drawing>
         </mc:Choice>
-        <mc:Fallback xmlns:w16se="http://schemas.microsoft.com/office/word/2015/wordml/symex" xmlns:w16sdtdh="http://schemas.microsoft.com/office/word/2020/wordml/sdtdatahash" xmlns:w16="http://schemas.microsoft.com/office/word/2018/wordml" xmlns:w16cid="http://schemas.microsoft.com/office/word/2016/wordml/cid" xmlns:w16cex="http://schemas.microsoft.com/office/word/2018/wordml/cex" xmlns:oel="http://schemas.microsoft.com/office/2019/extlst" xmlns:am3d="http://schemas.microsoft.com/office/drawing/2017/model3d" xmlns:aink="http://schemas.microsoft.com/office/drawing/2016/ink" xmlns:cx8="http://schemas.microsoft.com/office/drawing/2016/5/14/chartex" xmlns:cx7="http://schemas.microsoft.com/office/drawing/2016/5/13/chartex" xmlns:cx6="http://schemas.microsoft.com/office/drawing/2016/5/12/chartex" xmlns:cx5="http://schemas.microsoft.com/office/drawing/2016/5/11/chartex" xmlns:cx4="http://schemas.microsoft.com/office/drawing/2016/5/10/chartex" xmlns:cx3="http://schemas.microsoft.com/office/drawing/2016/5/9/chartex" xmlns:cx2="http://schemas.microsoft.com/office/drawing/2015/10/21/chartex" xmlns:cx1="http://schemas.microsoft.com/office/drawing/2015/9/8/chartex" xmlns:cx="http://schemas.microsoft.com/office/drawing/2014/chartex">
+        <mc:Fallback xmlns:cx="http://schemas.microsoft.com/office/drawing/2014/chartex" xmlns:cx1="http://schemas.microsoft.com/office/drawing/2015/9/8/chartex" xmlns:cx2="http://schemas.microsoft.com/office/drawing/2015/10/21/chartex" xmlns:cx3="http://schemas.microsoft.com/office/drawing/2016/5/9/chartex" xmlns:cx4="http://schemas.microsoft.com/office/drawing/2016/5/10/chartex" xmlns:cx5="http://schemas.microsoft.com/office/drawing/2016/5/11/chartex" xmlns:cx6="http://schemas.microsoft.com/office/drawing/2016/5/12/chartex" xmlns:cx7="http://schemas.microsoft.com/office/drawing/2016/5/13/chartex" xmlns:cx8="http://schemas.microsoft.com/office/drawing/2016/5/14/chartex" xmlns:aink="http://schemas.microsoft.com/office/drawing/2016/ink" xmlns:am3d="http://schemas.microsoft.com/office/drawing/2017/model3d" xmlns:oel="http://schemas.microsoft.com/office/2019/extlst" xmlns:w16cex="http://schemas.microsoft.com/office/word/2018/wordml/cex" xmlns:w16cid="http://schemas.microsoft.com/office/word/2016/wordml/cid" xmlns:w16="http://schemas.microsoft.com/office/word/2018/wordml" xmlns:w16sdtdh="http://schemas.microsoft.com/office/word/2020/wordml/sdtdatahash" xmlns:w16se="http://schemas.microsoft.com/office/word/2015/wordml/symex">
           <w:pict>
             <v:shape w14:anchorId="631358CD" id="Text Box 69" o:spid="_x0000_s1031" type="#_x0000_t202" style="position:absolute;margin-left:-14.75pt;margin-top:15.9pt;width:28.4pt;height:14.2pt;z-index:251671552;visibility:visible;mso-wrap-style:square;mso-width-percent:0;mso-height-percent:0;mso-wrap-distance-left:9pt;mso-wrap-distance-top:0;mso-wrap-distance-right:9pt;mso-wrap-distance-bottom:0;mso-position-horizontal:absolute;mso-position-horizontal-relative:text;mso-position-vertical:absolute;mso-position-vertical-relative:text;mso-width-percent:0;mso-height-percent:0;mso-width-relative:page;mso-height-relative:page;v-text-anchor:top" o:gfxdata="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" filled="f" stroked="f">
               <v:textbox inset="0,0,0,0">
@@ -2083,7 +2068,7 @@
             </wp:anchor>
           </w:drawing>
         </mc:Choice>
-        <mc:Fallback xmlns:w16se="http://schemas.microsoft.com/office/word/2015/wordml/symex" xmlns:w16sdtdh="http://schemas.microsoft.com/office/word/2020/wordml/sdtdatahash" xmlns:w16="http://schemas.microsoft.com/office/word/2018/wordml" xmlns:w16cid="http://schemas.microsoft.com/office/word/2016/wordml/cid" xmlns:w16cex="http://schemas.microsoft.com/office/word/2018/wordml/cex" xmlns:oel="http://schemas.microsoft.com/office/2019/extlst" xmlns:am3d="http://schemas.microsoft.com/office/drawing/2017/model3d" xmlns:aink="http://schemas.microsoft.com/office/drawing/2016/ink" xmlns:cx8="http://schemas.microsoft.com/office/drawing/2016/5/14/chartex" xmlns:cx7="http://schemas.microsoft.com/office/drawing/2016/5/13/chartex" xmlns:cx6="http://schemas.microsoft.com/office/drawing/2016/5/12/chartex" xmlns:cx5="http://schemas.microsoft.com/office/drawing/2016/5/11/chartex" xmlns:cx4="http://schemas.microsoft.com/office/drawing/2016/5/10/chartex" xmlns:cx3="http://schemas.microsoft.com/office/drawing/2016/5/9/chartex" xmlns:cx2="http://schemas.microsoft.com/office/drawing/2015/10/21/chartex" xmlns:cx1="http://schemas.microsoft.com/office/drawing/2015/9/8/chartex" xmlns:cx="http://schemas.microsoft.com/office/drawing/2014/chartex">
+        <mc:Fallback xmlns:cx="http://schemas.microsoft.com/office/drawing/2014/chartex" xmlns:cx1="http://schemas.microsoft.com/office/drawing/2015/9/8/chartex" xmlns:cx2="http://schemas.microsoft.com/office/drawing/2015/10/21/chartex" xmlns:cx3="http://schemas.microsoft.com/office/drawing/2016/5/9/chartex" xmlns:cx4="http://schemas.microsoft.com/office/drawing/2016/5/10/chartex" xmlns:cx5="http://schemas.microsoft.com/office/drawing/2016/5/11/chartex" xmlns:cx6="http://schemas.microsoft.com/office/drawing/2016/5/12/chartex" xmlns:cx7="http://schemas.microsoft.com/office/drawing/2016/5/13/chartex" xmlns:cx8="http://schemas.microsoft.com/office/drawing/2016/5/14/chartex" xmlns:aink="http://schemas.microsoft.com/office/drawing/2016/ink" xmlns:am3d="http://schemas.microsoft.com/office/drawing/2017/model3d" xmlns:oel="http://schemas.microsoft.com/office/2019/extlst" xmlns:w16cex="http://schemas.microsoft.com/office/word/2018/wordml/cex" xmlns:w16cid="http://schemas.microsoft.com/office/word/2016/wordml/cid" xmlns:w16="http://schemas.microsoft.com/office/word/2018/wordml" xmlns:w16sdtdh="http://schemas.microsoft.com/office/word/2020/wordml/sdtdatahash" xmlns:w16se="http://schemas.microsoft.com/office/word/2015/wordml/symex">
           <w:pict>
             <v:shape w14:anchorId="2F2509AE" id="Text Box 73" o:spid="_x0000_s1032" type="#_x0000_t202" style="position:absolute;margin-left:142.35pt;margin-top:16.35pt;width:27.95pt;height:12.55pt;z-index:251674624;visibility:visible;mso-wrap-style:square;mso-width-percent:0;mso-height-percent:0;mso-wrap-distance-left:9pt;mso-wrap-distance-top:0;mso-wrap-distance-right:9pt;mso-wrap-distance-bottom:0;mso-position-horizontal:absolute;mso-position-horizontal-relative:text;mso-position-vertical:absolute;mso-position-vertical-relative:text;mso-width-percent:0;mso-height-percent:0;mso-width-relative:page;mso-height-relative:page;v-text-anchor:top" o:gfxdata="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" filled="f" stroked="f">
               <v:textbox inset="0,0,0,0">
@@ -2219,7 +2204,7 @@
             </wp:anchor>
           </w:drawing>
         </mc:Choice>
-        <mc:Fallback xmlns:w16se="http://schemas.microsoft.com/office/word/2015/wordml/symex" xmlns:w16sdtdh="http://schemas.microsoft.com/office/word/2020/wordml/sdtdatahash" xmlns:w16="http://schemas.microsoft.com/office/word/2018/wordml" xmlns:w16cid="http://schemas.microsoft.com/office/word/2016/wordml/cid" xmlns:w16cex="http://schemas.microsoft.com/office/word/2018/wordml/cex" xmlns:oel="http://schemas.microsoft.com/office/2019/extlst" xmlns:am3d="http://schemas.microsoft.com/office/drawing/2017/model3d" xmlns:aink="http://schemas.microsoft.com/office/drawing/2016/ink" xmlns:cx8="http://schemas.microsoft.com/office/drawing/2016/5/14/chartex" xmlns:cx7="http://schemas.microsoft.com/office/drawing/2016/5/13/chartex" xmlns:cx6="http://schemas.microsoft.com/office/drawing/2016/5/12/chartex" xmlns:cx5="http://schemas.microsoft.com/office/drawing/2016/5/11/chartex" xmlns:cx4="http://schemas.microsoft.com/office/drawing/2016/5/10/chartex" xmlns:cx3="http://schemas.microsoft.com/office/drawing/2016/5/9/chartex" xmlns:cx2="http://schemas.microsoft.com/office/drawing/2015/10/21/chartex" xmlns:cx1="http://schemas.microsoft.com/office/drawing/2015/9/8/chartex" xmlns:cx="http://schemas.microsoft.com/office/drawing/2014/chartex">
+        <mc:Fallback xmlns:cx="http://schemas.microsoft.com/office/drawing/2014/chartex" xmlns:cx1="http://schemas.microsoft.com/office/drawing/2015/9/8/chartex" xmlns:cx2="http://schemas.microsoft.com/office/drawing/2015/10/21/chartex" xmlns:cx3="http://schemas.microsoft.com/office/drawing/2016/5/9/chartex" xmlns:cx4="http://schemas.microsoft.com/office/drawing/2016/5/10/chartex" xmlns:cx5="http://schemas.microsoft.com/office/drawing/2016/5/11/chartex" xmlns:cx6="http://schemas.microsoft.com/office/drawing/2016/5/12/chartex" xmlns:cx7="http://schemas.microsoft.com/office/drawing/2016/5/13/chartex" xmlns:cx8="http://schemas.microsoft.com/office/drawing/2016/5/14/chartex" xmlns:aink="http://schemas.microsoft.com/office/drawing/2016/ink" xmlns:am3d="http://schemas.microsoft.com/office/drawing/2017/model3d" xmlns:oel="http://schemas.microsoft.com/office/2019/extlst" xmlns:w16cex="http://schemas.microsoft.com/office/word/2018/wordml/cex" xmlns:w16cid="http://schemas.microsoft.com/office/word/2016/wordml/cid" xmlns:w16="http://schemas.microsoft.com/office/word/2018/wordml" xmlns:w16sdtdh="http://schemas.microsoft.com/office/word/2020/wordml/sdtdatahash" xmlns:w16se="http://schemas.microsoft.com/office/word/2015/wordml/symex">
           <w:pict>
             <v:shape w14:anchorId="4F7F0C66" id="Text Box 72" o:spid="_x0000_s1033" type="#_x0000_t202" style="position:absolute;margin-left:99.15pt;margin-top:16.55pt;width:42.6pt;height:13.05pt;z-index:251673600;visibility:visible;mso-wrap-style:square;mso-width-percent:0;mso-height-percent:0;mso-wrap-distance-left:9pt;mso-wrap-distance-top:0;mso-wrap-distance-right:9pt;mso-wrap-distance-bottom:0;mso-position-horizontal:absolute;mso-position-horizontal-relative:text;mso-position-vertical:absolute;mso-position-vertical-relative:text;mso-width-percent:0;mso-height-percent:0;mso-width-relative:page;mso-height-relative:page;v-text-anchor:top" o:gfxdata="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" filled="f" stroked="f">
               <v:textbox inset="0,0,0,0">
@@ -2323,7 +2308,7 @@
             </wp:anchor>
           </w:drawing>
         </mc:Choice>
-        <mc:Fallback xmlns:w16se="http://schemas.microsoft.com/office/word/2015/wordml/symex" xmlns:w16sdtdh="http://schemas.microsoft.com/office/word/2020/wordml/sdtdatahash" xmlns:w16="http://schemas.microsoft.com/office/word/2018/wordml" xmlns:w16cid="http://schemas.microsoft.com/office/word/2016/wordml/cid" xmlns:w16cex="http://schemas.microsoft.com/office/word/2018/wordml/cex" xmlns:oel="http://schemas.microsoft.com/office/2019/extlst" xmlns:am3d="http://schemas.microsoft.com/office/drawing/2017/model3d" xmlns:aink="http://schemas.microsoft.com/office/drawing/2016/ink" xmlns:cx8="http://schemas.microsoft.com/office/drawing/2016/5/14/chartex" xmlns:cx7="http://schemas.microsoft.com/office/drawing/2016/5/13/chartex" xmlns:cx6="http://schemas.microsoft.com/office/drawing/2016/5/12/chartex" xmlns:cx5="http://schemas.microsoft.com/office/drawing/2016/5/11/chartex" xmlns:cx4="http://schemas.microsoft.com/office/drawing/2016/5/10/chartex" xmlns:cx3="http://schemas.microsoft.com/office/drawing/2016/5/9/chartex" xmlns:cx2="http://schemas.microsoft.com/office/drawing/2015/10/21/chartex" xmlns:cx1="http://schemas.microsoft.com/office/drawing/2015/9/8/chartex" xmlns:cx="http://schemas.microsoft.com/office/drawing/2014/chartex">
+        <mc:Fallback xmlns:cx="http://schemas.microsoft.com/office/drawing/2014/chartex" xmlns:cx1="http://schemas.microsoft.com/office/drawing/2015/9/8/chartex" xmlns:cx2="http://schemas.microsoft.com/office/drawing/2015/10/21/chartex" xmlns:cx3="http://schemas.microsoft.com/office/drawing/2016/5/9/chartex" xmlns:cx4="http://schemas.microsoft.com/office/drawing/2016/5/10/chartex" xmlns:cx5="http://schemas.microsoft.com/office/drawing/2016/5/11/chartex" xmlns:cx6="http://schemas.microsoft.com/office/drawing/2016/5/12/chartex" xmlns:cx7="http://schemas.microsoft.com/office/drawing/2016/5/13/chartex" xmlns:cx8="http://schemas.microsoft.com/office/drawing/2016/5/14/chartex" xmlns:aink="http://schemas.microsoft.com/office/drawing/2016/ink" xmlns:am3d="http://schemas.microsoft.com/office/drawing/2017/model3d" xmlns:oel="http://schemas.microsoft.com/office/2019/extlst" xmlns:w16cex="http://schemas.microsoft.com/office/word/2018/wordml/cex" xmlns:w16cid="http://schemas.microsoft.com/office/word/2016/wordml/cid" xmlns:w16="http://schemas.microsoft.com/office/word/2018/wordml" xmlns:w16sdtdh="http://schemas.microsoft.com/office/word/2020/wordml/sdtdatahash" xmlns:w16se="http://schemas.microsoft.com/office/word/2015/wordml/symex">
           <w:pict>
             <v:line w14:anchorId="669A4255" id="Line 65" o:spid="_x0000_s1026" style="position:absolute;z-index:251669504;visibility:visible;mso-wrap-style:square;mso-width-percent:0;mso-height-percent:0;mso-wrap-distance-left:3.17497mm;mso-wrap-distance-top:0;mso-wrap-distance-right:3.17497mm;mso-wrap-distance-bottom:0;mso-position-horizontal:absolute;mso-position-horizontal-relative:page;mso-position-vertical:absolute;mso-position-vertical-relative:page;mso-width-percent:0;mso-height-percent:0;mso-width-relative:page;mso-height-relative:page" from="212.65pt,781.9pt" to="212.65pt,824.4pt" o:gfxdata="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" strokeweight="1.5pt">
               <w10:wrap anchorx="page" anchory="page"/>
@@ -2398,7 +2383,7 @@
             </wp:anchor>
           </w:drawing>
         </mc:Choice>
-        <mc:Fallback xmlns:w16se="http://schemas.microsoft.com/office/word/2015/wordml/symex" xmlns:w16sdtdh="http://schemas.microsoft.com/office/word/2020/wordml/sdtdatahash" xmlns:w16="http://schemas.microsoft.com/office/word/2018/wordml" xmlns:w16cid="http://schemas.microsoft.com/office/word/2016/wordml/cid" xmlns:w16cex="http://schemas.microsoft.com/office/word/2018/wordml/cex" xmlns:oel="http://schemas.microsoft.com/office/2019/extlst" xmlns:am3d="http://schemas.microsoft.com/office/drawing/2017/model3d" xmlns:aink="http://schemas.microsoft.com/office/drawing/2016/ink" xmlns:cx8="http://schemas.microsoft.com/office/drawing/2016/5/14/chartex" xmlns:cx7="http://schemas.microsoft.com/office/drawing/2016/5/13/chartex" xmlns:cx6="http://schemas.microsoft.com/office/drawing/2016/5/12/chartex" xmlns:cx5="http://schemas.microsoft.com/office/drawing/2016/5/11/chartex" xmlns:cx4="http://schemas.microsoft.com/office/drawing/2016/5/10/chartex" xmlns:cx3="http://schemas.microsoft.com/office/drawing/2016/5/9/chartex" xmlns:cx2="http://schemas.microsoft.com/office/drawing/2015/10/21/chartex" xmlns:cx1="http://schemas.microsoft.com/office/drawing/2015/9/8/chartex" xmlns:cx="http://schemas.microsoft.com/office/drawing/2014/chartex">
+        <mc:Fallback xmlns:cx="http://schemas.microsoft.com/office/drawing/2014/chartex" xmlns:cx1="http://schemas.microsoft.com/office/drawing/2015/9/8/chartex" xmlns:cx2="http://schemas.microsoft.com/office/drawing/2015/10/21/chartex" xmlns:cx3="http://schemas.microsoft.com/office/drawing/2016/5/9/chartex" xmlns:cx4="http://schemas.microsoft.com/office/drawing/2016/5/10/chartex" xmlns:cx5="http://schemas.microsoft.com/office/drawing/2016/5/11/chartex" xmlns:cx6="http://schemas.microsoft.com/office/drawing/2016/5/12/chartex" xmlns:cx7="http://schemas.microsoft.com/office/drawing/2016/5/13/chartex" xmlns:cx8="http://schemas.microsoft.com/office/drawing/2016/5/14/chartex" xmlns:aink="http://schemas.microsoft.com/office/drawing/2016/ink" xmlns:am3d="http://schemas.microsoft.com/office/drawing/2017/model3d" xmlns:oel="http://schemas.microsoft.com/office/2019/extlst" xmlns:w16cex="http://schemas.microsoft.com/office/word/2018/wordml/cex" xmlns:w16cid="http://schemas.microsoft.com/office/word/2016/wordml/cid" xmlns:w16="http://schemas.microsoft.com/office/word/2018/wordml" xmlns:w16sdtdh="http://schemas.microsoft.com/office/word/2020/wordml/sdtdatahash" xmlns:w16se="http://schemas.microsoft.com/office/word/2015/wordml/symex">
           <w:pict>
             <v:line w14:anchorId="70569327" id="Line 64" o:spid="_x0000_s1026" style="position:absolute;z-index:251668480;visibility:visible;mso-wrap-style:square;mso-width-percent:0;mso-height-percent:0;mso-wrap-distance-left:3.17497mm;mso-wrap-distance-top:0;mso-wrap-distance-right:3.17497mm;mso-wrap-distance-bottom:0;mso-position-horizontal:absolute;mso-position-horizontal-relative:page;mso-position-vertical:absolute;mso-position-vertical-relative:page;mso-width-percent:0;mso-height-percent:0;mso-width-relative:page;mso-height-relative:page" from="170.1pt,781.9pt" to="170.1pt,824.4pt" o:gfxdata="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" strokeweight="1.5pt">
               <w10:wrap anchorx="page" anchory="page"/>
@@ -2473,7 +2458,7 @@
             </wp:anchor>
           </w:drawing>
         </mc:Choice>
-        <mc:Fallback xmlns:w16se="http://schemas.microsoft.com/office/word/2015/wordml/symex" xmlns:w16sdtdh="http://schemas.microsoft.com/office/word/2020/wordml/sdtdatahash" xmlns:w16="http://schemas.microsoft.com/office/word/2018/wordml" xmlns:w16cid="http://schemas.microsoft.com/office/word/2016/wordml/cid" xmlns:w16cex="http://schemas.microsoft.com/office/word/2018/wordml/cex" xmlns:oel="http://schemas.microsoft.com/office/2019/extlst" xmlns:am3d="http://schemas.microsoft.com/office/drawing/2017/model3d" xmlns:aink="http://schemas.microsoft.com/office/drawing/2016/ink" xmlns:cx8="http://schemas.microsoft.com/office/drawing/2016/5/14/chartex" xmlns:cx7="http://schemas.microsoft.com/office/drawing/2016/5/13/chartex" xmlns:cx6="http://schemas.microsoft.com/office/drawing/2016/5/12/chartex" xmlns:cx5="http://schemas.microsoft.com/office/drawing/2016/5/11/chartex" xmlns:cx4="http://schemas.microsoft.com/office/drawing/2016/5/10/chartex" xmlns:cx3="http://schemas.microsoft.com/office/drawing/2016/5/9/chartex" xmlns:cx2="http://schemas.microsoft.com/office/drawing/2015/10/21/chartex" xmlns:cx1="http://schemas.microsoft.com/office/drawing/2015/9/8/chartex" xmlns:cx="http://schemas.microsoft.com/office/drawing/2014/chartex">
+        <mc:Fallback xmlns:cx="http://schemas.microsoft.com/office/drawing/2014/chartex" xmlns:cx1="http://schemas.microsoft.com/office/drawing/2015/9/8/chartex" xmlns:cx2="http://schemas.microsoft.com/office/drawing/2015/10/21/chartex" xmlns:cx3="http://schemas.microsoft.com/office/drawing/2016/5/9/chartex" xmlns:cx4="http://schemas.microsoft.com/office/drawing/2016/5/10/chartex" xmlns:cx5="http://schemas.microsoft.com/office/drawing/2016/5/11/chartex" xmlns:cx6="http://schemas.microsoft.com/office/drawing/2016/5/12/chartex" xmlns:cx7="http://schemas.microsoft.com/office/drawing/2016/5/13/chartex" xmlns:cx8="http://schemas.microsoft.com/office/drawing/2016/5/14/chartex" xmlns:aink="http://schemas.microsoft.com/office/drawing/2016/ink" xmlns:am3d="http://schemas.microsoft.com/office/drawing/2017/model3d" xmlns:oel="http://schemas.microsoft.com/office/2019/extlst" xmlns:w16cex="http://schemas.microsoft.com/office/word/2018/wordml/cex" xmlns:w16cid="http://schemas.microsoft.com/office/word/2016/wordml/cid" xmlns:w16="http://schemas.microsoft.com/office/word/2018/wordml" xmlns:w16sdtdh="http://schemas.microsoft.com/office/word/2020/wordml/sdtdatahash" xmlns:w16se="http://schemas.microsoft.com/office/word/2015/wordml/symex">
           <w:pict>
             <v:line w14:anchorId="6CED97E8" id="Line 60" o:spid="_x0000_s1026" style="position:absolute;z-index:251664384;visibility:visible;mso-wrap-style:square;mso-width-percent:0;mso-height-percent:0;mso-wrap-distance-left:3.17497mm;mso-wrap-distance-top:0;mso-wrap-distance-right:3.17497mm;mso-wrap-distance-bottom:0;mso-position-horizontal:absolute;mso-position-horizontal-relative:page;mso-position-vertical:absolute;mso-position-vertical-relative:page;mso-width-percent:0;mso-height-percent:0;mso-width-relative:page;mso-height-relative:page" from="552.85pt,781.9pt" to="552.85pt,824.4pt" o:gfxdata="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" strokeweight="1.5pt">
               <w10:wrap anchorx="page" anchory="page"/>
@@ -2548,7 +2533,7 @@
             </wp:anchor>
           </w:drawing>
         </mc:Choice>
-        <mc:Fallback xmlns:w16se="http://schemas.microsoft.com/office/word/2015/wordml/symex" xmlns:w16sdtdh="http://schemas.microsoft.com/office/word/2020/wordml/sdtdatahash" xmlns:w16="http://schemas.microsoft.com/office/word/2018/wordml" xmlns:w16cid="http://schemas.microsoft.com/office/word/2016/wordml/cid" xmlns:w16cex="http://schemas.microsoft.com/office/word/2018/wordml/cex" xmlns:oel="http://schemas.microsoft.com/office/2019/extlst" xmlns:am3d="http://schemas.microsoft.com/office/drawing/2017/model3d" xmlns:aink="http://schemas.microsoft.com/office/drawing/2016/ink" xmlns:cx8="http://schemas.microsoft.com/office/drawing/2016/5/14/chartex" xmlns:cx7="http://schemas.microsoft.com/office/drawing/2016/5/13/chartex" xmlns:cx6="http://schemas.microsoft.com/office/drawing/2016/5/12/chartex" xmlns:cx5="http://schemas.microsoft.com/office/drawing/2016/5/11/chartex" xmlns:cx4="http://schemas.microsoft.com/office/drawing/2016/5/10/chartex" xmlns:cx3="http://schemas.microsoft.com/office/drawing/2016/5/9/chartex" xmlns:cx2="http://schemas.microsoft.com/office/drawing/2015/10/21/chartex" xmlns:cx1="http://schemas.microsoft.com/office/drawing/2015/9/8/chartex" xmlns:cx="http://schemas.microsoft.com/office/drawing/2014/chartex">
+        <mc:Fallback xmlns:cx="http://schemas.microsoft.com/office/drawing/2014/chartex" xmlns:cx1="http://schemas.microsoft.com/office/drawing/2015/9/8/chartex" xmlns:cx2="http://schemas.microsoft.com/office/drawing/2015/10/21/chartex" xmlns:cx3="http://schemas.microsoft.com/office/drawing/2016/5/9/chartex" xmlns:cx4="http://schemas.microsoft.com/office/drawing/2016/5/10/chartex" xmlns:cx5="http://schemas.microsoft.com/office/drawing/2016/5/11/chartex" xmlns:cx6="http://schemas.microsoft.com/office/drawing/2016/5/12/chartex" xmlns:cx7="http://schemas.microsoft.com/office/drawing/2016/5/13/chartex" xmlns:cx8="http://schemas.microsoft.com/office/drawing/2016/5/14/chartex" xmlns:aink="http://schemas.microsoft.com/office/drawing/2016/ink" xmlns:am3d="http://schemas.microsoft.com/office/drawing/2017/model3d" xmlns:oel="http://schemas.microsoft.com/office/2019/extlst" xmlns:w16cex="http://schemas.microsoft.com/office/word/2018/wordml/cex" xmlns:w16cid="http://schemas.microsoft.com/office/word/2016/wordml/cid" xmlns:w16="http://schemas.microsoft.com/office/word/2018/wordml" xmlns:w16sdtdh="http://schemas.microsoft.com/office/word/2020/wordml/sdtdatahash" xmlns:w16se="http://schemas.microsoft.com/office/word/2015/wordml/symex">
           <w:pict>
             <v:line w14:anchorId="4143F6F1" id="Line 59" o:spid="_x0000_s1026" style="position:absolute;z-index:251663360;visibility:visible;mso-wrap-style:square;mso-width-percent:0;mso-height-percent:0;mso-wrap-distance-left:9pt;mso-wrap-distance-top:-3e-5mm;mso-wrap-distance-right:9pt;mso-wrap-distance-bottom:-3e-5mm;mso-position-horizontal:absolute;mso-position-horizontal-relative:page;mso-position-vertical:absolute;mso-position-vertical-relative:page;mso-width-percent:0;mso-height-percent:0;mso-width-relative:page;mso-height-relative:page" from="56.7pt,810.25pt" to="240.95pt,810.25pt" o:gfxdata="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" strokeweight="1.5pt">
               <w10:wrap anchorx="page" anchory="page"/>
@@ -2623,7 +2608,7 @@
             </wp:anchor>
           </w:drawing>
         </mc:Choice>
-        <mc:Fallback xmlns:w16se="http://schemas.microsoft.com/office/word/2015/wordml/symex" xmlns:w16sdtdh="http://schemas.microsoft.com/office/word/2020/wordml/sdtdatahash" xmlns:w16="http://schemas.microsoft.com/office/word/2018/wordml" xmlns:w16cid="http://schemas.microsoft.com/office/word/2016/wordml/cid" xmlns:w16cex="http://schemas.microsoft.com/office/word/2018/wordml/cex" xmlns:oel="http://schemas.microsoft.com/office/2019/extlst" xmlns:am3d="http://schemas.microsoft.com/office/drawing/2017/model3d" xmlns:aink="http://schemas.microsoft.com/office/drawing/2016/ink" xmlns:cx8="http://schemas.microsoft.com/office/drawing/2016/5/14/chartex" xmlns:cx7="http://schemas.microsoft.com/office/drawing/2016/5/13/chartex" xmlns:cx6="http://schemas.microsoft.com/office/drawing/2016/5/12/chartex" xmlns:cx5="http://schemas.microsoft.com/office/drawing/2016/5/11/chartex" xmlns:cx4="http://schemas.microsoft.com/office/drawing/2016/5/10/chartex" xmlns:cx3="http://schemas.microsoft.com/office/drawing/2016/5/9/chartex" xmlns:cx2="http://schemas.microsoft.com/office/drawing/2015/10/21/chartex" xmlns:cx1="http://schemas.microsoft.com/office/drawing/2015/9/8/chartex" xmlns:cx="http://schemas.microsoft.com/office/drawing/2014/chartex">
+        <mc:Fallback xmlns:cx="http://schemas.microsoft.com/office/drawing/2014/chartex" xmlns:cx1="http://schemas.microsoft.com/office/drawing/2015/9/8/chartex" xmlns:cx2="http://schemas.microsoft.com/office/drawing/2015/10/21/chartex" xmlns:cx3="http://schemas.microsoft.com/office/drawing/2016/5/9/chartex" xmlns:cx4="http://schemas.microsoft.com/office/drawing/2016/5/10/chartex" xmlns:cx5="http://schemas.microsoft.com/office/drawing/2016/5/11/chartex" xmlns:cx6="http://schemas.microsoft.com/office/drawing/2016/5/12/chartex" xmlns:cx7="http://schemas.microsoft.com/office/drawing/2016/5/13/chartex" xmlns:cx8="http://schemas.microsoft.com/office/drawing/2016/5/14/chartex" xmlns:aink="http://schemas.microsoft.com/office/drawing/2016/ink" xmlns:am3d="http://schemas.microsoft.com/office/drawing/2017/model3d" xmlns:oel="http://schemas.microsoft.com/office/2019/extlst" xmlns:w16cex="http://schemas.microsoft.com/office/word/2018/wordml/cex" xmlns:w16cid="http://schemas.microsoft.com/office/word/2016/wordml/cid" xmlns:w16="http://schemas.microsoft.com/office/word/2018/wordml" xmlns:w16sdtdh="http://schemas.microsoft.com/office/word/2020/wordml/sdtdatahash" xmlns:w16se="http://schemas.microsoft.com/office/word/2015/wordml/symex">
           <w:pict>
             <v:line w14:anchorId="589A69F9" id="Line 58" o:spid="_x0000_s1026" style="position:absolute;z-index:251662336;visibility:visible;mso-wrap-style:square;mso-width-percent:0;mso-height-percent:0;mso-wrap-distance-left:3.17497mm;mso-wrap-distance-top:0;mso-wrap-distance-right:3.17497mm;mso-wrap-distance-bottom:0;mso-position-horizontal:absolute;mso-position-horizontal-relative:page;mso-position-vertical:absolute;mso-position-vertical-relative:page;mso-width-percent:0;mso-height-percent:0;mso-width-relative:page;mso-height-relative:page" from="241pt,781.9pt" to="241pt,824.4pt" o:gfxdata="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" strokeweight="1.5pt">
               <w10:wrap anchorx="page" anchory="page"/>
@@ -2698,7 +2683,7 @@
             </wp:anchor>
           </w:drawing>
         </mc:Choice>
-        <mc:Fallback xmlns:w16se="http://schemas.microsoft.com/office/word/2015/wordml/symex" xmlns:w16sdtdh="http://schemas.microsoft.com/office/word/2020/wordml/sdtdatahash" xmlns:w16="http://schemas.microsoft.com/office/word/2018/wordml" xmlns:w16cid="http://schemas.microsoft.com/office/word/2016/wordml/cid" xmlns:w16cex="http://schemas.microsoft.com/office/word/2018/wordml/cex" xmlns:oel="http://schemas.microsoft.com/office/2019/extlst" xmlns:am3d="http://schemas.microsoft.com/office/drawing/2017/model3d" xmlns:aink="http://schemas.microsoft.com/office/drawing/2016/ink" xmlns:cx8="http://schemas.microsoft.com/office/drawing/2016/5/14/chartex" xmlns:cx7="http://schemas.microsoft.com/office/drawing/2016/5/13/chartex" xmlns:cx6="http://schemas.microsoft.com/office/drawing/2016/5/12/chartex" xmlns:cx5="http://schemas.microsoft.com/office/drawing/2016/5/11/chartex" xmlns:cx4="http://schemas.microsoft.com/office/drawing/2016/5/10/chartex" xmlns:cx3="http://schemas.microsoft.com/office/drawing/2016/5/9/chartex" xmlns:cx2="http://schemas.microsoft.com/office/drawing/2015/10/21/chartex" xmlns:cx1="http://schemas.microsoft.com/office/drawing/2015/9/8/chartex" xmlns:cx="http://schemas.microsoft.com/office/drawing/2014/chartex">
+        <mc:Fallback xmlns:cx="http://schemas.microsoft.com/office/drawing/2014/chartex" xmlns:cx1="http://schemas.microsoft.com/office/drawing/2015/9/8/chartex" xmlns:cx2="http://schemas.microsoft.com/office/drawing/2015/10/21/chartex" xmlns:cx3="http://schemas.microsoft.com/office/drawing/2016/5/9/chartex" xmlns:cx4="http://schemas.microsoft.com/office/drawing/2016/5/10/chartex" xmlns:cx5="http://schemas.microsoft.com/office/drawing/2016/5/11/chartex" xmlns:cx6="http://schemas.microsoft.com/office/drawing/2016/5/12/chartex" xmlns:cx7="http://schemas.microsoft.com/office/drawing/2016/5/13/chartex" xmlns:cx8="http://schemas.microsoft.com/office/drawing/2016/5/14/chartex" xmlns:aink="http://schemas.microsoft.com/office/drawing/2016/ink" xmlns:am3d="http://schemas.microsoft.com/office/drawing/2017/model3d" xmlns:oel="http://schemas.microsoft.com/office/2019/extlst" xmlns:w16cex="http://schemas.microsoft.com/office/word/2018/wordml/cex" xmlns:w16cid="http://schemas.microsoft.com/office/word/2016/wordml/cid" xmlns:w16="http://schemas.microsoft.com/office/word/2018/wordml" xmlns:w16sdtdh="http://schemas.microsoft.com/office/word/2020/wordml/sdtdatahash" xmlns:w16se="http://schemas.microsoft.com/office/word/2015/wordml/symex">
           <w:pict>
             <v:line w14:anchorId="540227EF" id="Line 57" o:spid="_x0000_s1026" style="position:absolute;z-index:251661312;visibility:visible;mso-wrap-style:square;mso-width-percent:0;mso-height-percent:0;mso-wrap-distance-left:9pt;mso-wrap-distance-top:-3e-5mm;mso-wrap-distance-right:9pt;mso-wrap-distance-bottom:-3e-5mm;mso-position-horizontal:absolute;mso-position-horizontal-relative:page;mso-position-vertical:absolute;mso-position-vertical-relative:page;mso-width-percent:0;mso-height-percent:0;mso-width-relative:page;mso-height-relative:page" from="56.7pt,796.05pt" to="240.95pt,796.05pt" o:gfxdata="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">
               <w10:wrap anchorx="page" anchory="page"/>
@@ -2773,7 +2758,7 @@
             </wp:anchor>
           </w:drawing>
         </mc:Choice>
-        <mc:Fallback xmlns:w16se="http://schemas.microsoft.com/office/word/2015/wordml/symex" xmlns:w16sdtdh="http://schemas.microsoft.com/office/word/2020/wordml/sdtdatahash" xmlns:w16="http://schemas.microsoft.com/office/word/2018/wordml" xmlns:w16cid="http://schemas.microsoft.com/office/word/2016/wordml/cid" xmlns:w16cex="http://schemas.microsoft.com/office/word/2018/wordml/cex" xmlns:oel="http://schemas.microsoft.com/office/2019/extlst" xmlns:am3d="http://schemas.microsoft.com/office/drawing/2017/model3d" xmlns:aink="http://schemas.microsoft.com/office/drawing/2016/ink" xmlns:cx8="http://schemas.microsoft.com/office/drawing/2016/5/14/chartex" xmlns:cx7="http://schemas.microsoft.com/office/drawing/2016/5/13/chartex" xmlns:cx6="http://schemas.microsoft.com/office/drawing/2016/5/12/chartex" xmlns:cx5="http://schemas.microsoft.com/office/drawing/2016/5/11/chartex" xmlns:cx4="http://schemas.microsoft.com/office/drawing/2016/5/10/chartex" xmlns:cx3="http://schemas.microsoft.com/office/drawing/2016/5/9/chartex" xmlns:cx2="http://schemas.microsoft.com/office/drawing/2015/10/21/chartex" xmlns:cx1="http://schemas.microsoft.com/office/drawing/2015/9/8/chartex" xmlns:cx="http://schemas.microsoft.com/office/drawing/2014/chartex">
+        <mc:Fallback xmlns:cx="http://schemas.microsoft.com/office/drawing/2014/chartex" xmlns:cx1="http://schemas.microsoft.com/office/drawing/2015/9/8/chartex" xmlns:cx2="http://schemas.microsoft.com/office/drawing/2015/10/21/chartex" xmlns:cx3="http://schemas.microsoft.com/office/drawing/2016/5/9/chartex" xmlns:cx4="http://schemas.microsoft.com/office/drawing/2016/5/10/chartex" xmlns:cx5="http://schemas.microsoft.com/office/drawing/2016/5/11/chartex" xmlns:cx6="http://schemas.microsoft.com/office/drawing/2016/5/12/chartex" xmlns:cx7="http://schemas.microsoft.com/office/drawing/2016/5/13/chartex" xmlns:cx8="http://schemas.microsoft.com/office/drawing/2016/5/14/chartex" xmlns:aink="http://schemas.microsoft.com/office/drawing/2016/ink" xmlns:am3d="http://schemas.microsoft.com/office/drawing/2017/model3d" xmlns:oel="http://schemas.microsoft.com/office/2019/extlst" xmlns:w16cex="http://schemas.microsoft.com/office/word/2018/wordml/cex" xmlns:w16cid="http://schemas.microsoft.com/office/word/2016/wordml/cid" xmlns:w16="http://schemas.microsoft.com/office/word/2018/wordml" xmlns:w16sdtdh="http://schemas.microsoft.com/office/word/2020/wordml/sdtdatahash" xmlns:w16se="http://schemas.microsoft.com/office/word/2015/wordml/symex">
           <w:pict>
             <v:line w14:anchorId="676EF38F" id="Line 56" o:spid="_x0000_s1026" style="position:absolute;z-index:251660288;visibility:visible;mso-wrap-style:square;mso-width-percent:0;mso-height-percent:0;mso-wrap-distance-left:9pt;mso-wrap-distance-top:-3e-5mm;mso-wrap-distance-right:9pt;mso-wrap-distance-bottom:-3e-5mm;mso-position-horizontal:absolute;mso-position-horizontal-relative:page;mso-position-vertical:absolute;mso-position-vertical-relative:page;mso-width-percent:0;mso-height-percent:0;mso-width-relative:page;mso-height-relative:page" from="56.7pt,781.9pt" to="581.1pt,781.9pt" o:gfxdata="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" strokeweight="1.5pt">
               <w10:wrap anchorx="page" anchory="page"/>
@@ -2942,7 +2927,7 @@
             </wp:anchor>
           </w:drawing>
         </mc:Choice>
-        <mc:Fallback xmlns:w16se="http://schemas.microsoft.com/office/word/2015/wordml/symex" xmlns:w16sdtdh="http://schemas.microsoft.com/office/word/2020/wordml/sdtdatahash" xmlns:w16="http://schemas.microsoft.com/office/word/2018/wordml" xmlns:w16cid="http://schemas.microsoft.com/office/word/2016/wordml/cid" xmlns:w16cex="http://schemas.microsoft.com/office/word/2018/wordml/cex" xmlns:oel="http://schemas.microsoft.com/office/2019/extlst" xmlns:am3d="http://schemas.microsoft.com/office/drawing/2017/model3d" xmlns:aink="http://schemas.microsoft.com/office/drawing/2016/ink" xmlns:cx8="http://schemas.microsoft.com/office/drawing/2016/5/14/chartex" xmlns:cx7="http://schemas.microsoft.com/office/drawing/2016/5/13/chartex" xmlns:cx6="http://schemas.microsoft.com/office/drawing/2016/5/12/chartex" xmlns:cx5="http://schemas.microsoft.com/office/drawing/2016/5/11/chartex" xmlns:cx4="http://schemas.microsoft.com/office/drawing/2016/5/10/chartex" xmlns:cx3="http://schemas.microsoft.com/office/drawing/2016/5/9/chartex" xmlns:cx2="http://schemas.microsoft.com/office/drawing/2015/10/21/chartex" xmlns:cx1="http://schemas.microsoft.com/office/drawing/2015/9/8/chartex" xmlns:cx="http://schemas.microsoft.com/office/drawing/2014/chartex">
+        <mc:Fallback xmlns:cx="http://schemas.microsoft.com/office/drawing/2014/chartex" xmlns:cx1="http://schemas.microsoft.com/office/drawing/2015/9/8/chartex" xmlns:cx2="http://schemas.microsoft.com/office/drawing/2015/10/21/chartex" xmlns:cx3="http://schemas.microsoft.com/office/drawing/2016/5/9/chartex" xmlns:cx4="http://schemas.microsoft.com/office/drawing/2016/5/10/chartex" xmlns:cx5="http://schemas.microsoft.com/office/drawing/2016/5/11/chartex" xmlns:cx6="http://schemas.microsoft.com/office/drawing/2016/5/12/chartex" xmlns:cx7="http://schemas.microsoft.com/office/drawing/2016/5/13/chartex" xmlns:cx8="http://schemas.microsoft.com/office/drawing/2016/5/14/chartex" xmlns:aink="http://schemas.microsoft.com/office/drawing/2016/ink" xmlns:am3d="http://schemas.microsoft.com/office/drawing/2017/model3d" xmlns:oel="http://schemas.microsoft.com/office/2019/extlst" xmlns:w16cex="http://schemas.microsoft.com/office/word/2018/wordml/cex" xmlns:w16cid="http://schemas.microsoft.com/office/word/2016/wordml/cid" xmlns:w16="http://schemas.microsoft.com/office/word/2018/wordml" xmlns:w16sdtdh="http://schemas.microsoft.com/office/word/2020/wordml/sdtdatahash" xmlns:w16se="http://schemas.microsoft.com/office/word/2015/wordml/symex">
           <w:pict>
             <v:shapetype w14:anchorId="1B243296" id="_x0000_t202" coordsize="21600,21600" o:spt="202" path="m,l,21600r21600,l21600,xe">
               <v:stroke joinstyle="miter"/>
@@ -3071,7 +3056,7 @@
             </wp:anchor>
           </w:drawing>
         </mc:Choice>
-        <mc:Fallback xmlns:w16se="http://schemas.microsoft.com/office/word/2015/wordml/symex" xmlns:w16sdtdh="http://schemas.microsoft.com/office/word/2020/wordml/sdtdatahash" xmlns:w16="http://schemas.microsoft.com/office/word/2018/wordml" xmlns:w16cid="http://schemas.microsoft.com/office/word/2016/wordml/cid" xmlns:w16cex="http://schemas.microsoft.com/office/word/2018/wordml/cex" xmlns:oel="http://schemas.microsoft.com/office/2019/extlst" xmlns:am3d="http://schemas.microsoft.com/office/drawing/2017/model3d" xmlns:aink="http://schemas.microsoft.com/office/drawing/2016/ink" xmlns:cx8="http://schemas.microsoft.com/office/drawing/2016/5/14/chartex" xmlns:cx7="http://schemas.microsoft.com/office/drawing/2016/5/13/chartex" xmlns:cx6="http://schemas.microsoft.com/office/drawing/2016/5/12/chartex" xmlns:cx5="http://schemas.microsoft.com/office/drawing/2016/5/11/chartex" xmlns:cx4="http://schemas.microsoft.com/office/drawing/2016/5/10/chartex" xmlns:cx3="http://schemas.microsoft.com/office/drawing/2016/5/9/chartex" xmlns:cx2="http://schemas.microsoft.com/office/drawing/2015/10/21/chartex" xmlns:cx1="http://schemas.microsoft.com/office/drawing/2015/9/8/chartex" xmlns:cx="http://schemas.microsoft.com/office/drawing/2014/chartex">
+        <mc:Fallback xmlns:cx="http://schemas.microsoft.com/office/drawing/2014/chartex" xmlns:cx1="http://schemas.microsoft.com/office/drawing/2015/9/8/chartex" xmlns:cx2="http://schemas.microsoft.com/office/drawing/2015/10/21/chartex" xmlns:cx3="http://schemas.microsoft.com/office/drawing/2016/5/9/chartex" xmlns:cx4="http://schemas.microsoft.com/office/drawing/2016/5/10/chartex" xmlns:cx5="http://schemas.microsoft.com/office/drawing/2016/5/11/chartex" xmlns:cx6="http://schemas.microsoft.com/office/drawing/2016/5/12/chartex" xmlns:cx7="http://schemas.microsoft.com/office/drawing/2016/5/13/chartex" xmlns:cx8="http://schemas.microsoft.com/office/drawing/2016/5/14/chartex" xmlns:aink="http://schemas.microsoft.com/office/drawing/2016/ink" xmlns:am3d="http://schemas.microsoft.com/office/drawing/2017/model3d" xmlns:oel="http://schemas.microsoft.com/office/2019/extlst" xmlns:w16cex="http://schemas.microsoft.com/office/word/2018/wordml/cex" xmlns:w16cid="http://schemas.microsoft.com/office/word/2016/wordml/cid" xmlns:w16="http://schemas.microsoft.com/office/word/2018/wordml" xmlns:w16sdtdh="http://schemas.microsoft.com/office/word/2020/wordml/sdtdatahash" xmlns:w16se="http://schemas.microsoft.com/office/word/2015/wordml/symex">
           <w:pict>
             <v:shape w14:anchorId="0A12E7B2" id="Text Box 109" o:spid="_x0000_s1036" type="#_x0000_t202" style="position:absolute;margin-left:-1.35pt;margin-top:.05pt;width:55.7pt;height:13.5pt;z-index:251716608;visibility:visible;mso-wrap-style:square;mso-width-percent:0;mso-height-percent:0;mso-wrap-distance-left:9pt;mso-wrap-distance-top:0;mso-wrap-distance-right:9pt;mso-wrap-distance-bottom:0;mso-position-horizontal:absolute;mso-position-horizontal-relative:text;mso-position-vertical:absolute;mso-position-vertical-relative:text;mso-width-percent:0;mso-height-percent:0;mso-width-relative:page;mso-height-relative:page;v-text-anchor:top" o:gfxdata="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" stroked="f" strokeweight="0">
               <v:fill opacity="0"/>
@@ -3645,7 +3630,7 @@
             </wp:anchor>
           </w:drawing>
         </mc:Choice>
-        <mc:Fallback xmlns:w16se="http://schemas.microsoft.com/office/word/2015/wordml/symex" xmlns:w16sdtdh="http://schemas.microsoft.com/office/word/2020/wordml/sdtdatahash" xmlns:w16="http://schemas.microsoft.com/office/word/2018/wordml" xmlns:w16cid="http://schemas.microsoft.com/office/word/2016/wordml/cid" xmlns:w16cex="http://schemas.microsoft.com/office/word/2018/wordml/cex" xmlns:oel="http://schemas.microsoft.com/office/2019/extlst" xmlns:am3d="http://schemas.microsoft.com/office/drawing/2017/model3d" xmlns:aink="http://schemas.microsoft.com/office/drawing/2016/ink" xmlns:cx8="http://schemas.microsoft.com/office/drawing/2016/5/14/chartex" xmlns:cx7="http://schemas.microsoft.com/office/drawing/2016/5/13/chartex" xmlns:cx6="http://schemas.microsoft.com/office/drawing/2016/5/12/chartex" xmlns:cx5="http://schemas.microsoft.com/office/drawing/2016/5/11/chartex" xmlns:cx4="http://schemas.microsoft.com/office/drawing/2016/5/10/chartex" xmlns:cx3="http://schemas.microsoft.com/office/drawing/2016/5/9/chartex" xmlns:cx2="http://schemas.microsoft.com/office/drawing/2015/10/21/chartex" xmlns:cx1="http://schemas.microsoft.com/office/drawing/2015/9/8/chartex" xmlns:cx="http://schemas.microsoft.com/office/drawing/2014/chartex">
+        <mc:Fallback xmlns:cx="http://schemas.microsoft.com/office/drawing/2014/chartex" xmlns:cx1="http://schemas.microsoft.com/office/drawing/2015/9/8/chartex" xmlns:cx2="http://schemas.microsoft.com/office/drawing/2015/10/21/chartex" xmlns:cx3="http://schemas.microsoft.com/office/drawing/2016/5/9/chartex" xmlns:cx4="http://schemas.microsoft.com/office/drawing/2016/5/10/chartex" xmlns:cx5="http://schemas.microsoft.com/office/drawing/2016/5/11/chartex" xmlns:cx6="http://schemas.microsoft.com/office/drawing/2016/5/12/chartex" xmlns:cx7="http://schemas.microsoft.com/office/drawing/2016/5/13/chartex" xmlns:cx8="http://schemas.microsoft.com/office/drawing/2016/5/14/chartex" xmlns:aink="http://schemas.microsoft.com/office/drawing/2016/ink" xmlns:am3d="http://schemas.microsoft.com/office/drawing/2017/model3d" xmlns:oel="http://schemas.microsoft.com/office/2019/extlst" xmlns:w16cex="http://schemas.microsoft.com/office/word/2018/wordml/cex" xmlns:w16cid="http://schemas.microsoft.com/office/word/2016/wordml/cid" xmlns:w16="http://schemas.microsoft.com/office/word/2018/wordml" xmlns:w16sdtdh="http://schemas.microsoft.com/office/word/2020/wordml/sdtdatahash" xmlns:w16se="http://schemas.microsoft.com/office/word/2015/wordml/symex">
           <w:pict>
             <v:shape w14:anchorId="271445D2" id="Text Box 45" o:spid="_x0000_s1040" type="#_x0000_t202" style="position:absolute;margin-left:9.3pt;margin-top:-55.05pt;width:28.4pt;height:11.85pt;z-index:251700224;visibility:visible;mso-wrap-style:square;mso-width-percent:0;mso-height-percent:0;mso-wrap-distance-left:9pt;mso-wrap-distance-top:0;mso-wrap-distance-right:9pt;mso-wrap-distance-bottom:0;mso-position-horizontal:absolute;mso-position-horizontal-relative:text;mso-position-vertical:absolute;mso-position-vertical-relative:text;mso-width-percent:0;mso-height-percent:0;mso-width-relative:page;mso-height-relative:page;v-text-anchor:top" o:gfxdata="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" filled="f" stroked="f">
               <v:textbox inset="0,0,0,0">
@@ -3751,7 +3736,7 @@
             </wp:anchor>
           </w:drawing>
         </mc:Choice>
-        <mc:Fallback xmlns:w16se="http://schemas.microsoft.com/office/word/2015/wordml/symex" xmlns:w16sdtdh="http://schemas.microsoft.com/office/word/2020/wordml/sdtdatahash" xmlns:w16="http://schemas.microsoft.com/office/word/2018/wordml" xmlns:w16cid="http://schemas.microsoft.com/office/word/2016/wordml/cid" xmlns:w16cex="http://schemas.microsoft.com/office/word/2018/wordml/cex" xmlns:oel="http://schemas.microsoft.com/office/2019/extlst" xmlns:am3d="http://schemas.microsoft.com/office/drawing/2017/model3d" xmlns:aink="http://schemas.microsoft.com/office/drawing/2016/ink" xmlns:cx8="http://schemas.microsoft.com/office/drawing/2016/5/14/chartex" xmlns:cx7="http://schemas.microsoft.com/office/drawing/2016/5/13/chartex" xmlns:cx6="http://schemas.microsoft.com/office/drawing/2016/5/12/chartex" xmlns:cx5="http://schemas.microsoft.com/office/drawing/2016/5/11/chartex" xmlns:cx4="http://schemas.microsoft.com/office/drawing/2016/5/10/chartex" xmlns:cx3="http://schemas.microsoft.com/office/drawing/2016/5/9/chartex" xmlns:cx2="http://schemas.microsoft.com/office/drawing/2015/10/21/chartex" xmlns:cx1="http://schemas.microsoft.com/office/drawing/2015/9/8/chartex" xmlns:cx="http://schemas.microsoft.com/office/drawing/2014/chartex">
+        <mc:Fallback xmlns:cx="http://schemas.microsoft.com/office/drawing/2014/chartex" xmlns:cx1="http://schemas.microsoft.com/office/drawing/2015/9/8/chartex" xmlns:cx2="http://schemas.microsoft.com/office/drawing/2015/10/21/chartex" xmlns:cx3="http://schemas.microsoft.com/office/drawing/2016/5/9/chartex" xmlns:cx4="http://schemas.microsoft.com/office/drawing/2016/5/10/chartex" xmlns:cx5="http://schemas.microsoft.com/office/drawing/2016/5/11/chartex" xmlns:cx6="http://schemas.microsoft.com/office/drawing/2016/5/12/chartex" xmlns:cx7="http://schemas.microsoft.com/office/drawing/2016/5/13/chartex" xmlns:cx8="http://schemas.microsoft.com/office/drawing/2016/5/14/chartex" xmlns:aink="http://schemas.microsoft.com/office/drawing/2016/ink" xmlns:am3d="http://schemas.microsoft.com/office/drawing/2017/model3d" xmlns:oel="http://schemas.microsoft.com/office/2019/extlst" xmlns:w16cex="http://schemas.microsoft.com/office/word/2018/wordml/cex" xmlns:w16cid="http://schemas.microsoft.com/office/word/2016/wordml/cid" xmlns:w16="http://schemas.microsoft.com/office/word/2018/wordml" xmlns:w16sdtdh="http://schemas.microsoft.com/office/word/2020/wordml/sdtdatahash" xmlns:w16se="http://schemas.microsoft.com/office/word/2015/wordml/symex">
           <w:pict>
             <v:line w14:anchorId="6635FEB5" id="Line 19" o:spid="_x0000_s1026" style="position:absolute;z-index:251686912;visibility:visible;mso-wrap-style:square;mso-width-percent:0;mso-height-percent:0;mso-wrap-distance-left:3.17497mm;mso-wrap-distance-top:0;mso-wrap-distance-right:3.17497mm;mso-wrap-distance-bottom:0;mso-position-horizontal:absolute;mso-position-horizontal-relative:page;mso-position-vertical:absolute;mso-position-vertical-relative:page;mso-width-percent:0;mso-height-percent:0;mso-width-relative:page;mso-height-relative:page" from="108.6pt,711.85pt" to="108.6pt,825.25pt" o:gfxdata="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" strokeweight="1.5pt">
               <w10:wrap anchorx="page" anchory="page"/>
@@ -3826,7 +3811,7 @@
             </wp:anchor>
           </w:drawing>
         </mc:Choice>
-        <mc:Fallback xmlns:w16se="http://schemas.microsoft.com/office/word/2015/wordml/symex" xmlns:w16sdtdh="http://schemas.microsoft.com/office/word/2020/wordml/sdtdatahash" xmlns:w16="http://schemas.microsoft.com/office/word/2018/wordml" xmlns:w16cid="http://schemas.microsoft.com/office/word/2016/wordml/cid" xmlns:w16cex="http://schemas.microsoft.com/office/word/2018/wordml/cex" xmlns:oel="http://schemas.microsoft.com/office/2019/extlst" xmlns:am3d="http://schemas.microsoft.com/office/drawing/2017/model3d" xmlns:aink="http://schemas.microsoft.com/office/drawing/2016/ink" xmlns:cx8="http://schemas.microsoft.com/office/drawing/2016/5/14/chartex" xmlns:cx7="http://schemas.microsoft.com/office/drawing/2016/5/13/chartex" xmlns:cx6="http://schemas.microsoft.com/office/drawing/2016/5/12/chartex" xmlns:cx5="http://schemas.microsoft.com/office/drawing/2016/5/11/chartex" xmlns:cx4="http://schemas.microsoft.com/office/drawing/2016/5/10/chartex" xmlns:cx3="http://schemas.microsoft.com/office/drawing/2016/5/9/chartex" xmlns:cx2="http://schemas.microsoft.com/office/drawing/2015/10/21/chartex" xmlns:cx1="http://schemas.microsoft.com/office/drawing/2015/9/8/chartex" xmlns:cx="http://schemas.microsoft.com/office/drawing/2014/chartex">
+        <mc:Fallback xmlns:cx="http://schemas.microsoft.com/office/drawing/2014/chartex" xmlns:cx1="http://schemas.microsoft.com/office/drawing/2015/9/8/chartex" xmlns:cx2="http://schemas.microsoft.com/office/drawing/2015/10/21/chartex" xmlns:cx3="http://schemas.microsoft.com/office/drawing/2016/5/9/chartex" xmlns:cx4="http://schemas.microsoft.com/office/drawing/2016/5/10/chartex" xmlns:cx5="http://schemas.microsoft.com/office/drawing/2016/5/11/chartex" xmlns:cx6="http://schemas.microsoft.com/office/drawing/2016/5/12/chartex" xmlns:cx7="http://schemas.microsoft.com/office/drawing/2016/5/13/chartex" xmlns:cx8="http://schemas.microsoft.com/office/drawing/2016/5/14/chartex" xmlns:aink="http://schemas.microsoft.com/office/drawing/2016/ink" xmlns:am3d="http://schemas.microsoft.com/office/drawing/2017/model3d" xmlns:oel="http://schemas.microsoft.com/office/2019/extlst" xmlns:w16cex="http://schemas.microsoft.com/office/word/2018/wordml/cex" xmlns:w16cid="http://schemas.microsoft.com/office/word/2016/wordml/cid" xmlns:w16="http://schemas.microsoft.com/office/word/2018/wordml" xmlns:w16sdtdh="http://schemas.microsoft.com/office/word/2020/wordml/sdtdatahash" xmlns:w16se="http://schemas.microsoft.com/office/word/2015/wordml/symex">
           <w:pict>
             <v:line w14:anchorId="08FE86A1" id="Line 18" o:spid="_x0000_s1026" style="position:absolute;z-index:251685888;visibility:visible;mso-wrap-style:square;mso-width-percent:0;mso-height-percent:0;mso-wrap-distance-left:3.17497mm;mso-wrap-distance-top:0;mso-wrap-distance-right:3.17497mm;mso-wrap-distance-bottom:0;mso-position-horizontal:absolute;mso-position-horizontal-relative:page;mso-position-vertical:absolute;mso-position-vertical-relative:page;mso-width-percent:0;mso-height-percent:0;mso-width-relative:page;mso-height-relative:page" from="79.75pt,711.85pt" to="79.75pt,754.35pt" o:gfxdata="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" strokeweight="1.5pt">
               <w10:wrap anchorx="page" anchory="page"/>
@@ -3942,7 +3927,7 @@
             </wp:anchor>
           </w:drawing>
         </mc:Choice>
-        <mc:Fallback xmlns:w16se="http://schemas.microsoft.com/office/word/2015/wordml/symex" xmlns:w16sdtdh="http://schemas.microsoft.com/office/word/2020/wordml/sdtdatahash" xmlns:w16="http://schemas.microsoft.com/office/word/2018/wordml" xmlns:w16cid="http://schemas.microsoft.com/office/word/2016/wordml/cid" xmlns:w16cex="http://schemas.microsoft.com/office/word/2018/wordml/cex" xmlns:oel="http://schemas.microsoft.com/office/2019/extlst" xmlns:am3d="http://schemas.microsoft.com/office/drawing/2017/model3d" xmlns:aink="http://schemas.microsoft.com/office/drawing/2016/ink" xmlns:cx8="http://schemas.microsoft.com/office/drawing/2016/5/14/chartex" xmlns:cx7="http://schemas.microsoft.com/office/drawing/2016/5/13/chartex" xmlns:cx6="http://schemas.microsoft.com/office/drawing/2016/5/12/chartex" xmlns:cx5="http://schemas.microsoft.com/office/drawing/2016/5/11/chartex" xmlns:cx4="http://schemas.microsoft.com/office/drawing/2016/5/10/chartex" xmlns:cx3="http://schemas.microsoft.com/office/drawing/2016/5/9/chartex" xmlns:cx2="http://schemas.microsoft.com/office/drawing/2015/10/21/chartex" xmlns:cx1="http://schemas.microsoft.com/office/drawing/2015/9/8/chartex" xmlns:cx="http://schemas.microsoft.com/office/drawing/2014/chartex">
+        <mc:Fallback xmlns:cx="http://schemas.microsoft.com/office/drawing/2014/chartex" xmlns:cx1="http://schemas.microsoft.com/office/drawing/2015/9/8/chartex" xmlns:cx2="http://schemas.microsoft.com/office/drawing/2015/10/21/chartex" xmlns:cx3="http://schemas.microsoft.com/office/drawing/2016/5/9/chartex" xmlns:cx4="http://schemas.microsoft.com/office/drawing/2016/5/10/chartex" xmlns:cx5="http://schemas.microsoft.com/office/drawing/2016/5/11/chartex" xmlns:cx6="http://schemas.microsoft.com/office/drawing/2016/5/12/chartex" xmlns:cx7="http://schemas.microsoft.com/office/drawing/2016/5/13/chartex" xmlns:cx8="http://schemas.microsoft.com/office/drawing/2016/5/14/chartex" xmlns:aink="http://schemas.microsoft.com/office/drawing/2016/ink" xmlns:am3d="http://schemas.microsoft.com/office/drawing/2017/model3d" xmlns:oel="http://schemas.microsoft.com/office/2019/extlst" xmlns:w16cex="http://schemas.microsoft.com/office/word/2018/wordml/cex" xmlns:w16cid="http://schemas.microsoft.com/office/word/2016/wordml/cid" xmlns:w16="http://schemas.microsoft.com/office/word/2018/wordml" xmlns:w16sdtdh="http://schemas.microsoft.com/office/word/2020/wordml/sdtdatahash" xmlns:w16se="http://schemas.microsoft.com/office/word/2015/wordml/symex">
           <w:pict>
             <v:shape w14:anchorId="10127136" id="Text Box 47" o:spid="_x0000_s1041" type="#_x0000_t202" style="position:absolute;margin-left:43.5pt;margin-top:-54.85pt;width:54.65pt;height:12.6pt;z-index:251702272;visibility:visible;mso-wrap-style:square;mso-width-percent:0;mso-height-percent:0;mso-wrap-distance-left:9pt;mso-wrap-distance-top:0;mso-wrap-distance-right:9pt;mso-wrap-distance-bottom:0;mso-position-horizontal:absolute;mso-position-horizontal-relative:text;mso-position-vertical:absolute;mso-position-vertical-relative:text;mso-width-percent:0;mso-height-percent:0;mso-width-relative:page;mso-height-relative:page;v-text-anchor:top" o:gfxdata="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" filled="f" stroked="f">
               <v:textbox inset="0,0,0,0">
@@ -4064,7 +4049,7 @@
             </wp:anchor>
           </w:drawing>
         </mc:Choice>
-        <mc:Fallback xmlns:w16se="http://schemas.microsoft.com/office/word/2015/wordml/symex" xmlns:w16sdtdh="http://schemas.microsoft.com/office/word/2020/wordml/sdtdatahash" xmlns:w16="http://schemas.microsoft.com/office/word/2018/wordml" xmlns:w16cid="http://schemas.microsoft.com/office/word/2016/wordml/cid" xmlns:w16cex="http://schemas.microsoft.com/office/word/2018/wordml/cex" xmlns:oel="http://schemas.microsoft.com/office/2019/extlst" xmlns:am3d="http://schemas.microsoft.com/office/drawing/2017/model3d" xmlns:aink="http://schemas.microsoft.com/office/drawing/2016/ink" xmlns:cx8="http://schemas.microsoft.com/office/drawing/2016/5/14/chartex" xmlns:cx7="http://schemas.microsoft.com/office/drawing/2016/5/13/chartex" xmlns:cx6="http://schemas.microsoft.com/office/drawing/2016/5/12/chartex" xmlns:cx5="http://schemas.microsoft.com/office/drawing/2016/5/11/chartex" xmlns:cx4="http://schemas.microsoft.com/office/drawing/2016/5/10/chartex" xmlns:cx3="http://schemas.microsoft.com/office/drawing/2016/5/9/chartex" xmlns:cx2="http://schemas.microsoft.com/office/drawing/2015/10/21/chartex" xmlns:cx1="http://schemas.microsoft.com/office/drawing/2015/9/8/chartex" xmlns:cx="http://schemas.microsoft.com/office/drawing/2014/chartex">
+        <mc:Fallback xmlns:cx="http://schemas.microsoft.com/office/drawing/2014/chartex" xmlns:cx1="http://schemas.microsoft.com/office/drawing/2015/9/8/chartex" xmlns:cx2="http://schemas.microsoft.com/office/drawing/2015/10/21/chartex" xmlns:cx3="http://schemas.microsoft.com/office/drawing/2016/5/9/chartex" xmlns:cx4="http://schemas.microsoft.com/office/drawing/2016/5/10/chartex" xmlns:cx5="http://schemas.microsoft.com/office/drawing/2016/5/11/chartex" xmlns:cx6="http://schemas.microsoft.com/office/drawing/2016/5/12/chartex" xmlns:cx7="http://schemas.microsoft.com/office/drawing/2016/5/13/chartex" xmlns:cx8="http://schemas.microsoft.com/office/drawing/2016/5/14/chartex" xmlns:aink="http://schemas.microsoft.com/office/drawing/2016/ink" xmlns:am3d="http://schemas.microsoft.com/office/drawing/2017/model3d" xmlns:oel="http://schemas.microsoft.com/office/2019/extlst" xmlns:w16cex="http://schemas.microsoft.com/office/word/2018/wordml/cex" xmlns:w16cid="http://schemas.microsoft.com/office/word/2016/wordml/cid" xmlns:w16="http://schemas.microsoft.com/office/word/2018/wordml" xmlns:w16sdtdh="http://schemas.microsoft.com/office/word/2020/wordml/sdtdatahash" xmlns:w16se="http://schemas.microsoft.com/office/word/2015/wordml/symex">
           <w:pict>
             <v:shape w14:anchorId="157C41CE" id="Text Box 92" o:spid="_x0000_s1042" type="#_x0000_t202" style="position:absolute;margin-left:410.4pt;margin-top:-26.95pt;width:100.75pt;height:19.15pt;z-index:251712512;visibility:visible;mso-wrap-style:square;mso-width-percent:0;mso-height-percent:0;mso-wrap-distance-left:9pt;mso-wrap-distance-top:0;mso-wrap-distance-right:9pt;mso-wrap-distance-bottom:0;mso-position-horizontal:absolute;mso-position-horizontal-relative:text;mso-position-vertical:absolute;mso-position-vertical-relative:text;mso-width-percent:0;mso-height-percent:0;mso-width-relative:page;mso-height-relative:page;v-text-anchor:top" o:gfxdata="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" filled="f" stroked="f">
               <v:textbox inset="0,0,0,0">
@@ -4155,7 +4140,7 @@
             </wp:anchor>
           </w:drawing>
         </mc:Choice>
-        <mc:Fallback xmlns:w16se="http://schemas.microsoft.com/office/word/2015/wordml/symex" xmlns:w16sdtdh="http://schemas.microsoft.com/office/word/2020/wordml/sdtdatahash" xmlns:w16="http://schemas.microsoft.com/office/word/2018/wordml" xmlns:w16cid="http://schemas.microsoft.com/office/word/2016/wordml/cid" xmlns:w16cex="http://schemas.microsoft.com/office/word/2018/wordml/cex" xmlns:oel="http://schemas.microsoft.com/office/2019/extlst" xmlns:am3d="http://schemas.microsoft.com/office/drawing/2017/model3d" xmlns:aink="http://schemas.microsoft.com/office/drawing/2016/ink" xmlns:cx8="http://schemas.microsoft.com/office/drawing/2016/5/14/chartex" xmlns:cx7="http://schemas.microsoft.com/office/drawing/2016/5/13/chartex" xmlns:cx6="http://schemas.microsoft.com/office/drawing/2016/5/12/chartex" xmlns:cx5="http://schemas.microsoft.com/office/drawing/2016/5/11/chartex" xmlns:cx4="http://schemas.microsoft.com/office/drawing/2016/5/10/chartex" xmlns:cx3="http://schemas.microsoft.com/office/drawing/2016/5/9/chartex" xmlns:cx2="http://schemas.microsoft.com/office/drawing/2015/10/21/chartex" xmlns:cx1="http://schemas.microsoft.com/office/drawing/2015/9/8/chartex" xmlns:cx="http://schemas.microsoft.com/office/drawing/2014/chartex">
+        <mc:Fallback xmlns:cx="http://schemas.microsoft.com/office/drawing/2014/chartex" xmlns:cx1="http://schemas.microsoft.com/office/drawing/2015/9/8/chartex" xmlns:cx2="http://schemas.microsoft.com/office/drawing/2015/10/21/chartex" xmlns:cx3="http://schemas.microsoft.com/office/drawing/2016/5/9/chartex" xmlns:cx4="http://schemas.microsoft.com/office/drawing/2016/5/10/chartex" xmlns:cx5="http://schemas.microsoft.com/office/drawing/2016/5/11/chartex" xmlns:cx6="http://schemas.microsoft.com/office/drawing/2016/5/12/chartex" xmlns:cx7="http://schemas.microsoft.com/office/drawing/2016/5/13/chartex" xmlns:cx8="http://schemas.microsoft.com/office/drawing/2016/5/14/chartex" xmlns:aink="http://schemas.microsoft.com/office/drawing/2016/ink" xmlns:am3d="http://schemas.microsoft.com/office/drawing/2017/model3d" xmlns:oel="http://schemas.microsoft.com/office/2019/extlst" xmlns:w16cex="http://schemas.microsoft.com/office/word/2018/wordml/cex" xmlns:w16cid="http://schemas.microsoft.com/office/word/2016/wordml/cid" xmlns:w16="http://schemas.microsoft.com/office/word/2018/wordml" xmlns:w16sdtdh="http://schemas.microsoft.com/office/word/2020/wordml/sdtdatahash" xmlns:w16se="http://schemas.microsoft.com/office/word/2015/wordml/symex">
           <w:pict>
             <v:line w14:anchorId="385E4AF6" id="Line 116" o:spid="_x0000_s1026" style="position:absolute;z-index:251723776;visibility:visible;mso-wrap-style:square;mso-width-percent:0;mso-height-percent:0;mso-wrap-distance-left:3.17497mm;mso-wrap-distance-top:0;mso-wrap-distance-right:3.17497mm;mso-wrap-distance-bottom:0;mso-position-horizontal:absolute;mso-position-horizontal-relative:page;mso-position-vertical:absolute;mso-position-vertical-relative:page;mso-width-percent:0;mso-height-percent:0;mso-width-relative:page;mso-height-relative:page" from="467.65pt,768.45pt" to="467.65pt,781.65pt" o:gfxdata="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" strokeweight="1.5pt">
               <w10:wrap anchorx="page" anchory="page"/>
@@ -4230,7 +4215,7 @@
             </wp:anchor>
           </w:drawing>
         </mc:Choice>
-        <mc:Fallback xmlns:w16se="http://schemas.microsoft.com/office/word/2015/wordml/symex" xmlns:w16sdtdh="http://schemas.microsoft.com/office/word/2020/wordml/sdtdatahash" xmlns:w16="http://schemas.microsoft.com/office/word/2018/wordml" xmlns:w16cid="http://schemas.microsoft.com/office/word/2016/wordml/cid" xmlns:w16cex="http://schemas.microsoft.com/office/word/2018/wordml/cex" xmlns:oel="http://schemas.microsoft.com/office/2019/extlst" xmlns:am3d="http://schemas.microsoft.com/office/drawing/2017/model3d" xmlns:aink="http://schemas.microsoft.com/office/drawing/2016/ink" xmlns:cx8="http://schemas.microsoft.com/office/drawing/2016/5/14/chartex" xmlns:cx7="http://schemas.microsoft.com/office/drawing/2016/5/13/chartex" xmlns:cx6="http://schemas.microsoft.com/office/drawing/2016/5/12/chartex" xmlns:cx5="http://schemas.microsoft.com/office/drawing/2016/5/11/chartex" xmlns:cx4="http://schemas.microsoft.com/office/drawing/2016/5/10/chartex" xmlns:cx3="http://schemas.microsoft.com/office/drawing/2016/5/9/chartex" xmlns:cx2="http://schemas.microsoft.com/office/drawing/2015/10/21/chartex" xmlns:cx1="http://schemas.microsoft.com/office/drawing/2015/9/8/chartex" xmlns:cx="http://schemas.microsoft.com/office/drawing/2014/chartex">
+        <mc:Fallback xmlns:cx="http://schemas.microsoft.com/office/drawing/2014/chartex" xmlns:cx1="http://schemas.microsoft.com/office/drawing/2015/9/8/chartex" xmlns:cx2="http://schemas.microsoft.com/office/drawing/2015/10/21/chartex" xmlns:cx3="http://schemas.microsoft.com/office/drawing/2016/5/9/chartex" xmlns:cx4="http://schemas.microsoft.com/office/drawing/2016/5/10/chartex" xmlns:cx5="http://schemas.microsoft.com/office/drawing/2016/5/11/chartex" xmlns:cx6="http://schemas.microsoft.com/office/drawing/2016/5/12/chartex" xmlns:cx7="http://schemas.microsoft.com/office/drawing/2016/5/13/chartex" xmlns:cx8="http://schemas.microsoft.com/office/drawing/2016/5/14/chartex" xmlns:aink="http://schemas.microsoft.com/office/drawing/2016/ink" xmlns:am3d="http://schemas.microsoft.com/office/drawing/2017/model3d" xmlns:oel="http://schemas.microsoft.com/office/2019/extlst" xmlns:w16cex="http://schemas.microsoft.com/office/word/2018/wordml/cex" xmlns:w16cid="http://schemas.microsoft.com/office/word/2016/wordml/cid" xmlns:w16="http://schemas.microsoft.com/office/word/2018/wordml" xmlns:w16sdtdh="http://schemas.microsoft.com/office/word/2020/wordml/sdtdatahash" xmlns:w16se="http://schemas.microsoft.com/office/word/2015/wordml/symex">
           <w:pict>
             <v:line w14:anchorId="0C1E42CF" id="Line 115" o:spid="_x0000_s1026" style="position:absolute;z-index:251722752;visibility:visible;mso-wrap-style:square;mso-width-percent:0;mso-height-percent:0;mso-wrap-distance-left:3.17497mm;mso-wrap-distance-top:0;mso-wrap-distance-right:3.17497mm;mso-wrap-distance-bottom:0;mso-position-horizontal:absolute;mso-position-horizontal-relative:page;mso-position-vertical:absolute;mso-position-vertical-relative:page;mso-width-percent:0;mso-height-percent:0;mso-width-relative:page;mso-height-relative:page" from="453pt,767.45pt" to="453pt,782.2pt" o:gfxdata="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" strokeweight="1.5pt">
               <w10:wrap anchorx="page" anchory="page"/>
@@ -4305,7 +4290,7 @@
             </wp:anchor>
           </w:drawing>
         </mc:Choice>
-        <mc:Fallback xmlns:w16se="http://schemas.microsoft.com/office/word/2015/wordml/symex" xmlns:w16sdtdh="http://schemas.microsoft.com/office/word/2020/wordml/sdtdatahash" xmlns:w16="http://schemas.microsoft.com/office/word/2018/wordml" xmlns:w16cid="http://schemas.microsoft.com/office/word/2016/wordml/cid" xmlns:w16cex="http://schemas.microsoft.com/office/word/2018/wordml/cex" xmlns:oel="http://schemas.microsoft.com/office/2019/extlst" xmlns:am3d="http://schemas.microsoft.com/office/drawing/2017/model3d" xmlns:aink="http://schemas.microsoft.com/office/drawing/2016/ink" xmlns:cx8="http://schemas.microsoft.com/office/drawing/2016/5/14/chartex" xmlns:cx7="http://schemas.microsoft.com/office/drawing/2016/5/13/chartex" xmlns:cx6="http://schemas.microsoft.com/office/drawing/2016/5/12/chartex" xmlns:cx5="http://schemas.microsoft.com/office/drawing/2016/5/11/chartex" xmlns:cx4="http://schemas.microsoft.com/office/drawing/2016/5/10/chartex" xmlns:cx3="http://schemas.microsoft.com/office/drawing/2016/5/9/chartex" xmlns:cx2="http://schemas.microsoft.com/office/drawing/2015/10/21/chartex" xmlns:cx1="http://schemas.microsoft.com/office/drawing/2015/9/8/chartex" xmlns:cx="http://schemas.microsoft.com/office/drawing/2014/chartex">
+        <mc:Fallback xmlns:cx="http://schemas.microsoft.com/office/drawing/2014/chartex" xmlns:cx1="http://schemas.microsoft.com/office/drawing/2015/9/8/chartex" xmlns:cx2="http://schemas.microsoft.com/office/drawing/2015/10/21/chartex" xmlns:cx3="http://schemas.microsoft.com/office/drawing/2016/5/9/chartex" xmlns:cx4="http://schemas.microsoft.com/office/drawing/2016/5/10/chartex" xmlns:cx5="http://schemas.microsoft.com/office/drawing/2016/5/11/chartex" xmlns:cx6="http://schemas.microsoft.com/office/drawing/2016/5/12/chartex" xmlns:cx7="http://schemas.microsoft.com/office/drawing/2016/5/13/chartex" xmlns:cx8="http://schemas.microsoft.com/office/drawing/2016/5/14/chartex" xmlns:aink="http://schemas.microsoft.com/office/drawing/2016/ink" xmlns:am3d="http://schemas.microsoft.com/office/drawing/2017/model3d" xmlns:oel="http://schemas.microsoft.com/office/2019/extlst" xmlns:w16cex="http://schemas.microsoft.com/office/word/2018/wordml/cex" xmlns:w16cid="http://schemas.microsoft.com/office/word/2016/wordml/cid" xmlns:w16="http://schemas.microsoft.com/office/word/2018/wordml" xmlns:w16sdtdh="http://schemas.microsoft.com/office/word/2020/wordml/sdtdatahash" xmlns:w16se="http://schemas.microsoft.com/office/word/2015/wordml/symex">
           <w:pict>
             <v:line w14:anchorId="52AEEE02" id="Line 25" o:spid="_x0000_s1026" style="position:absolute;z-index:251692032;visibility:visible;mso-wrap-style:square;mso-width-percent:0;mso-height-percent:0;mso-wrap-distance-left:3.17497mm;mso-wrap-distance-top:0;mso-wrap-distance-right:3.17497mm;mso-wrap-distance-bottom:0;mso-position-horizontal:absolute;mso-position-horizontal-relative:page;mso-position-vertical:absolute;mso-position-vertical-relative:page;mso-width-percent:0;mso-height-percent:0;mso-width-relative:page;mso-height-relative:page" from="481.9pt,753.5pt" to="481.9pt,781.85pt" o:gfxdata="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" strokeweight="1.5pt">
               <w10:wrap anchorx="page" anchory="page"/>
@@ -4397,7 +4382,7 @@
             </wp:anchor>
           </w:drawing>
         </mc:Choice>
-        <mc:Fallback xmlns:w16se="http://schemas.microsoft.com/office/word/2015/wordml/symex" xmlns:w16sdtdh="http://schemas.microsoft.com/office/word/2020/wordml/sdtdatahash" xmlns:w16="http://schemas.microsoft.com/office/word/2018/wordml" xmlns:w16cid="http://schemas.microsoft.com/office/word/2016/wordml/cid" xmlns:w16cex="http://schemas.microsoft.com/office/word/2018/wordml/cex" xmlns:oel="http://schemas.microsoft.com/office/2019/extlst" xmlns:am3d="http://schemas.microsoft.com/office/drawing/2017/model3d" xmlns:aink="http://schemas.microsoft.com/office/drawing/2016/ink" xmlns:cx8="http://schemas.microsoft.com/office/drawing/2016/5/14/chartex" xmlns:cx7="http://schemas.microsoft.com/office/drawing/2016/5/13/chartex" xmlns:cx6="http://schemas.microsoft.com/office/drawing/2016/5/12/chartex" xmlns:cx5="http://schemas.microsoft.com/office/drawing/2016/5/11/chartex" xmlns:cx4="http://schemas.microsoft.com/office/drawing/2016/5/10/chartex" xmlns:cx3="http://schemas.microsoft.com/office/drawing/2016/5/9/chartex" xmlns:cx2="http://schemas.microsoft.com/office/drawing/2015/10/21/chartex" xmlns:cx1="http://schemas.microsoft.com/office/drawing/2015/9/8/chartex" xmlns:cx="http://schemas.microsoft.com/office/drawing/2014/chartex">
+        <mc:Fallback xmlns:cx="http://schemas.microsoft.com/office/drawing/2014/chartex" xmlns:cx1="http://schemas.microsoft.com/office/drawing/2015/9/8/chartex" xmlns:cx2="http://schemas.microsoft.com/office/drawing/2015/10/21/chartex" xmlns:cx3="http://schemas.microsoft.com/office/drawing/2016/5/9/chartex" xmlns:cx4="http://schemas.microsoft.com/office/drawing/2016/5/10/chartex" xmlns:cx5="http://schemas.microsoft.com/office/drawing/2016/5/11/chartex" xmlns:cx6="http://schemas.microsoft.com/office/drawing/2016/5/12/chartex" xmlns:cx7="http://schemas.microsoft.com/office/drawing/2016/5/13/chartex" xmlns:cx8="http://schemas.microsoft.com/office/drawing/2016/5/14/chartex" xmlns:aink="http://schemas.microsoft.com/office/drawing/2016/ink" xmlns:am3d="http://schemas.microsoft.com/office/drawing/2017/model3d" xmlns:oel="http://schemas.microsoft.com/office/2019/extlst" xmlns:w16cex="http://schemas.microsoft.com/office/word/2018/wordml/cex" xmlns:w16cid="http://schemas.microsoft.com/office/word/2016/wordml/cid" xmlns:w16="http://schemas.microsoft.com/office/word/2018/wordml" xmlns:w16sdtdh="http://schemas.microsoft.com/office/word/2020/wordml/sdtdatahash" xmlns:w16se="http://schemas.microsoft.com/office/word/2015/wordml/symex">
           <w:pict>
             <v:shape w14:anchorId="21146033" id="Text Box 114" o:spid="_x0000_s1043" type="#_x0000_t202" style="position:absolute;margin-left:42.45pt;margin-top:15.9pt;width:56.75pt;height:14.2pt;z-index:251721728;visibility:visible;mso-wrap-style:square;mso-width-percent:0;mso-height-percent:0;mso-wrap-distance-left:9pt;mso-wrap-distance-top:0;mso-wrap-distance-right:9pt;mso-wrap-distance-bottom:0;mso-position-horizontal:absolute;mso-position-horizontal-relative:text;mso-position-vertical:absolute;mso-position-vertical-relative:text;mso-width-percent:0;mso-height-percent:0;mso-width-relative:page;mso-height-relative:page;v-text-anchor:top" o:gfxdata="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" stroked="f">
               <v:fill opacity="0"/>
@@ -4494,7 +4479,7 @@
             </wp:anchor>
           </w:drawing>
         </mc:Choice>
-        <mc:Fallback xmlns:w16se="http://schemas.microsoft.com/office/word/2015/wordml/symex" xmlns:w16sdtdh="http://schemas.microsoft.com/office/word/2020/wordml/sdtdatahash" xmlns:w16="http://schemas.microsoft.com/office/word/2018/wordml" xmlns:w16cid="http://schemas.microsoft.com/office/word/2016/wordml/cid" xmlns:w16cex="http://schemas.microsoft.com/office/word/2018/wordml/cex" xmlns:oel="http://schemas.microsoft.com/office/2019/extlst" xmlns:am3d="http://schemas.microsoft.com/office/drawing/2017/model3d" xmlns:aink="http://schemas.microsoft.com/office/drawing/2016/ink" xmlns:cx8="http://schemas.microsoft.com/office/drawing/2016/5/14/chartex" xmlns:cx7="http://schemas.microsoft.com/office/drawing/2016/5/13/chartex" xmlns:cx6="http://schemas.microsoft.com/office/drawing/2016/5/12/chartex" xmlns:cx5="http://schemas.microsoft.com/office/drawing/2016/5/11/chartex" xmlns:cx4="http://schemas.microsoft.com/office/drawing/2016/5/10/chartex" xmlns:cx3="http://schemas.microsoft.com/office/drawing/2016/5/9/chartex" xmlns:cx2="http://schemas.microsoft.com/office/drawing/2015/10/21/chartex" xmlns:cx1="http://schemas.microsoft.com/office/drawing/2015/9/8/chartex" xmlns:cx="http://schemas.microsoft.com/office/drawing/2014/chartex">
+        <mc:Fallback xmlns:cx="http://schemas.microsoft.com/office/drawing/2014/chartex" xmlns:cx1="http://schemas.microsoft.com/office/drawing/2015/9/8/chartex" xmlns:cx2="http://schemas.microsoft.com/office/drawing/2015/10/21/chartex" xmlns:cx3="http://schemas.microsoft.com/office/drawing/2016/5/9/chartex" xmlns:cx4="http://schemas.microsoft.com/office/drawing/2016/5/10/chartex" xmlns:cx5="http://schemas.microsoft.com/office/drawing/2016/5/11/chartex" xmlns:cx6="http://schemas.microsoft.com/office/drawing/2016/5/12/chartex" xmlns:cx7="http://schemas.microsoft.com/office/drawing/2016/5/13/chartex" xmlns:cx8="http://schemas.microsoft.com/office/drawing/2016/5/14/chartex" xmlns:aink="http://schemas.microsoft.com/office/drawing/2016/ink" xmlns:am3d="http://schemas.microsoft.com/office/drawing/2017/model3d" xmlns:oel="http://schemas.microsoft.com/office/2019/extlst" xmlns:w16cex="http://schemas.microsoft.com/office/word/2018/wordml/cex" xmlns:w16cid="http://schemas.microsoft.com/office/word/2016/wordml/cid" xmlns:w16="http://schemas.microsoft.com/office/word/2018/wordml" xmlns:w16sdtdh="http://schemas.microsoft.com/office/word/2020/wordml/sdtdatahash" xmlns:w16se="http://schemas.microsoft.com/office/word/2015/wordml/symex">
           <w:pict>
             <v:shape w14:anchorId="1E4E62C6" id="Text Box 113" o:spid="_x0000_s1044" type="#_x0000_t202" style="position:absolute;margin-left:42.65pt;margin-top:1.8pt;width:56.45pt;height:13.9pt;z-index:251720704;visibility:visible;mso-wrap-style:square;mso-width-percent:0;mso-height-percent:0;mso-wrap-distance-left:9pt;mso-wrap-distance-top:0;mso-wrap-distance-right:9pt;mso-wrap-distance-bottom:0;mso-position-horizontal:absolute;mso-position-horizontal-relative:text;mso-position-vertical:absolute;mso-position-vertical-relative:text;mso-width-percent:0;mso-height-percent:0;mso-width-relative:page;mso-height-relative:page;v-text-anchor:top" o:gfxdata="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" stroked="f">
               <v:fill opacity="0"/>
@@ -4589,7 +4574,7 @@
             </wp:anchor>
           </w:drawing>
         </mc:Choice>
-        <mc:Fallback xmlns:w16se="http://schemas.microsoft.com/office/word/2015/wordml/symex" xmlns:w16sdtdh="http://schemas.microsoft.com/office/word/2020/wordml/sdtdatahash" xmlns:w16="http://schemas.microsoft.com/office/word/2018/wordml" xmlns:w16cid="http://schemas.microsoft.com/office/word/2016/wordml/cid" xmlns:w16cex="http://schemas.microsoft.com/office/word/2018/wordml/cex" xmlns:oel="http://schemas.microsoft.com/office/2019/extlst" xmlns:am3d="http://schemas.microsoft.com/office/drawing/2017/model3d" xmlns:aink="http://schemas.microsoft.com/office/drawing/2016/ink" xmlns:cx8="http://schemas.microsoft.com/office/drawing/2016/5/14/chartex" xmlns:cx7="http://schemas.microsoft.com/office/drawing/2016/5/13/chartex" xmlns:cx6="http://schemas.microsoft.com/office/drawing/2016/5/12/chartex" xmlns:cx5="http://schemas.microsoft.com/office/drawing/2016/5/11/chartex" xmlns:cx4="http://schemas.microsoft.com/office/drawing/2016/5/10/chartex" xmlns:cx3="http://schemas.microsoft.com/office/drawing/2016/5/9/chartex" xmlns:cx2="http://schemas.microsoft.com/office/drawing/2015/10/21/chartex" xmlns:cx1="http://schemas.microsoft.com/office/drawing/2015/9/8/chartex" xmlns:cx="http://schemas.microsoft.com/office/drawing/2014/chartex">
+        <mc:Fallback xmlns:cx="http://schemas.microsoft.com/office/drawing/2014/chartex" xmlns:cx1="http://schemas.microsoft.com/office/drawing/2015/9/8/chartex" xmlns:cx2="http://schemas.microsoft.com/office/drawing/2015/10/21/chartex" xmlns:cx3="http://schemas.microsoft.com/office/drawing/2016/5/9/chartex" xmlns:cx4="http://schemas.microsoft.com/office/drawing/2016/5/10/chartex" xmlns:cx5="http://schemas.microsoft.com/office/drawing/2016/5/11/chartex" xmlns:cx6="http://schemas.microsoft.com/office/drawing/2016/5/12/chartex" xmlns:cx7="http://schemas.microsoft.com/office/drawing/2016/5/13/chartex" xmlns:cx8="http://schemas.microsoft.com/office/drawing/2016/5/14/chartex" xmlns:aink="http://schemas.microsoft.com/office/drawing/2016/ink" xmlns:am3d="http://schemas.microsoft.com/office/drawing/2017/model3d" xmlns:oel="http://schemas.microsoft.com/office/2019/extlst" xmlns:w16cex="http://schemas.microsoft.com/office/word/2018/wordml/cex" xmlns:w16cid="http://schemas.microsoft.com/office/word/2016/wordml/cid" xmlns:w16="http://schemas.microsoft.com/office/word/2018/wordml" xmlns:w16sdtdh="http://schemas.microsoft.com/office/word/2020/wordml/sdtdatahash" xmlns:w16se="http://schemas.microsoft.com/office/word/2015/wordml/symex">
           <w:pict>
             <v:shape w14:anchorId="0DBEC297" id="Text Box 112" o:spid="_x0000_s1045" type="#_x0000_t202" style="position:absolute;margin-left:42.45pt;margin-top:-12.45pt;width:56.75pt;height:14.2pt;z-index:251719680;visibility:visible;mso-wrap-style:square;mso-width-percent:0;mso-height-percent:0;mso-wrap-distance-left:9pt;mso-wrap-distance-top:0;mso-wrap-distance-right:9pt;mso-wrap-distance-bottom:0;mso-position-horizontal:absolute;mso-position-horizontal-relative:text;mso-position-vertical:absolute;mso-position-vertical-relative:text;mso-width-percent:0;mso-height-percent:0;mso-width-relative:page;mso-height-relative:page;v-text-anchor:top" o:gfxdata="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" stroked="f">
               <v:fill opacity="0"/>
@@ -4703,7 +4688,7 @@
             </wp:anchor>
           </w:drawing>
         </mc:Choice>
-        <mc:Fallback xmlns:w16se="http://schemas.microsoft.com/office/word/2015/wordml/symex" xmlns:w16sdtdh="http://schemas.microsoft.com/office/word/2020/wordml/sdtdatahash" xmlns:w16="http://schemas.microsoft.com/office/word/2018/wordml" xmlns:w16cid="http://schemas.microsoft.com/office/word/2016/wordml/cid" xmlns:w16cex="http://schemas.microsoft.com/office/word/2018/wordml/cex" xmlns:oel="http://schemas.microsoft.com/office/2019/extlst" xmlns:am3d="http://schemas.microsoft.com/office/drawing/2017/model3d" xmlns:aink="http://schemas.microsoft.com/office/drawing/2016/ink" xmlns:cx8="http://schemas.microsoft.com/office/drawing/2016/5/14/chartex" xmlns:cx7="http://schemas.microsoft.com/office/drawing/2016/5/13/chartex" xmlns:cx6="http://schemas.microsoft.com/office/drawing/2016/5/12/chartex" xmlns:cx5="http://schemas.microsoft.com/office/drawing/2016/5/11/chartex" xmlns:cx4="http://schemas.microsoft.com/office/drawing/2016/5/10/chartex" xmlns:cx3="http://schemas.microsoft.com/office/drawing/2016/5/9/chartex" xmlns:cx2="http://schemas.microsoft.com/office/drawing/2015/10/21/chartex" xmlns:cx1="http://schemas.microsoft.com/office/drawing/2015/9/8/chartex" xmlns:cx="http://schemas.microsoft.com/office/drawing/2014/chartex">
+        <mc:Fallback xmlns:cx="http://schemas.microsoft.com/office/drawing/2014/chartex" xmlns:cx1="http://schemas.microsoft.com/office/drawing/2015/9/8/chartex" xmlns:cx2="http://schemas.microsoft.com/office/drawing/2015/10/21/chartex" xmlns:cx3="http://schemas.microsoft.com/office/drawing/2016/5/9/chartex" xmlns:cx4="http://schemas.microsoft.com/office/drawing/2016/5/10/chartex" xmlns:cx5="http://schemas.microsoft.com/office/drawing/2016/5/11/chartex" xmlns:cx6="http://schemas.microsoft.com/office/drawing/2016/5/12/chartex" xmlns:cx7="http://schemas.microsoft.com/office/drawing/2016/5/13/chartex" xmlns:cx8="http://schemas.microsoft.com/office/drawing/2016/5/14/chartex" xmlns:aink="http://schemas.microsoft.com/office/drawing/2016/ink" xmlns:am3d="http://schemas.microsoft.com/office/drawing/2017/model3d" xmlns:oel="http://schemas.microsoft.com/office/2019/extlst" xmlns:w16cex="http://schemas.microsoft.com/office/word/2018/wordml/cex" xmlns:w16cid="http://schemas.microsoft.com/office/word/2016/wordml/cid" xmlns:w16="http://schemas.microsoft.com/office/word/2018/wordml" xmlns:w16sdtdh="http://schemas.microsoft.com/office/word/2020/wordml/sdtdatahash" xmlns:w16se="http://schemas.microsoft.com/office/word/2015/wordml/symex">
           <w:pict>
             <v:shape w14:anchorId="164D0330" id="Text Box 111" o:spid="_x0000_s1046" type="#_x0000_t202" style="position:absolute;margin-left:-14pt;margin-top:16.05pt;width:56.8pt;height:13.5pt;z-index:251718656;visibility:visible;mso-wrap-style:square;mso-width-percent:0;mso-height-percent:0;mso-wrap-distance-left:9pt;mso-wrap-distance-top:0;mso-wrap-distance-right:9pt;mso-wrap-distance-bottom:0;mso-position-horizontal:absolute;mso-position-horizontal-relative:text;mso-position-vertical:absolute;mso-position-vertical-relative:text;mso-width-percent:0;mso-height-percent:0;mso-width-relative:page;mso-height-relative:page;v-text-anchor:top" o:gfxdata="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" stroked="f">
               <v:fill opacity="0"/>
@@ -4846,7 +4831,7 @@
             </wp:anchor>
           </w:drawing>
         </mc:Choice>
-        <mc:Fallback xmlns:w16se="http://schemas.microsoft.com/office/word/2015/wordml/symex" xmlns:w16sdtdh="http://schemas.microsoft.com/office/word/2020/wordml/sdtdatahash" xmlns:w16="http://schemas.microsoft.com/office/word/2018/wordml" xmlns:w16cid="http://schemas.microsoft.com/office/word/2016/wordml/cid" xmlns:w16cex="http://schemas.microsoft.com/office/word/2018/wordml/cex" xmlns:oel="http://schemas.microsoft.com/office/2019/extlst" xmlns:am3d="http://schemas.microsoft.com/office/drawing/2017/model3d" xmlns:aink="http://schemas.microsoft.com/office/drawing/2016/ink" xmlns:cx8="http://schemas.microsoft.com/office/drawing/2016/5/14/chartex" xmlns:cx7="http://schemas.microsoft.com/office/drawing/2016/5/13/chartex" xmlns:cx6="http://schemas.microsoft.com/office/drawing/2016/5/12/chartex" xmlns:cx5="http://schemas.microsoft.com/office/drawing/2016/5/11/chartex" xmlns:cx4="http://schemas.microsoft.com/office/drawing/2016/5/10/chartex" xmlns:cx3="http://schemas.microsoft.com/office/drawing/2016/5/9/chartex" xmlns:cx2="http://schemas.microsoft.com/office/drawing/2015/10/21/chartex" xmlns:cx1="http://schemas.microsoft.com/office/drawing/2015/9/8/chartex" xmlns:cx="http://schemas.microsoft.com/office/drawing/2014/chartex">
+        <mc:Fallback xmlns:cx="http://schemas.microsoft.com/office/drawing/2014/chartex" xmlns:cx1="http://schemas.microsoft.com/office/drawing/2015/9/8/chartex" xmlns:cx2="http://schemas.microsoft.com/office/drawing/2015/10/21/chartex" xmlns:cx3="http://schemas.microsoft.com/office/drawing/2016/5/9/chartex" xmlns:cx4="http://schemas.microsoft.com/office/drawing/2016/5/10/chartex" xmlns:cx5="http://schemas.microsoft.com/office/drawing/2016/5/11/chartex" xmlns:cx6="http://schemas.microsoft.com/office/drawing/2016/5/12/chartex" xmlns:cx7="http://schemas.microsoft.com/office/drawing/2016/5/13/chartex" xmlns:cx8="http://schemas.microsoft.com/office/drawing/2016/5/14/chartex" xmlns:aink="http://schemas.microsoft.com/office/drawing/2016/ink" xmlns:am3d="http://schemas.microsoft.com/office/drawing/2017/model3d" xmlns:oel="http://schemas.microsoft.com/office/2019/extlst" xmlns:w16cex="http://schemas.microsoft.com/office/word/2018/wordml/cex" xmlns:w16cid="http://schemas.microsoft.com/office/word/2016/wordml/cid" xmlns:w16="http://schemas.microsoft.com/office/word/2018/wordml" xmlns:w16sdtdh="http://schemas.microsoft.com/office/word/2020/wordml/sdtdatahash" xmlns:w16se="http://schemas.microsoft.com/office/word/2015/wordml/symex">
           <w:pict>
             <v:shape w14:anchorId="01827F94" id="Text Box 50" o:spid="_x0000_s1047" type="#_x0000_t202" style="position:absolute;margin-left:-13.3pt;margin-top:-41.4pt;width:56.8pt;height:14.2pt;z-index:251705344;visibility:visible;mso-wrap-style:square;mso-width-percent:0;mso-height-percent:0;mso-wrap-distance-left:9pt;mso-wrap-distance-top:0;mso-wrap-distance-right:9pt;mso-wrap-distance-bottom:0;mso-position-horizontal:absolute;mso-position-horizontal-relative:text;mso-position-vertical:absolute;mso-position-vertical-relative:text;mso-width-percent:0;mso-height-percent:0;mso-width-relative:page;mso-height-relative:page;v-text-anchor:top" o:gfxdata="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" filled="f" stroked="f">
               <v:textbox inset="0,0,0,0">
@@ -5038,7 +5023,7 @@
             </wp:anchor>
           </w:drawing>
         </mc:Choice>
-        <mc:Fallback xmlns:w16se="http://schemas.microsoft.com/office/word/2015/wordml/symex" xmlns:w16sdtdh="http://schemas.microsoft.com/office/word/2020/wordml/sdtdatahash" xmlns:w16="http://schemas.microsoft.com/office/word/2018/wordml" xmlns:w16cid="http://schemas.microsoft.com/office/word/2016/wordml/cid" xmlns:w16cex="http://schemas.microsoft.com/office/word/2018/wordml/cex" xmlns:oel="http://schemas.microsoft.com/office/2019/extlst" xmlns:am3d="http://schemas.microsoft.com/office/drawing/2017/model3d" xmlns:aink="http://schemas.microsoft.com/office/drawing/2016/ink" xmlns:cx8="http://schemas.microsoft.com/office/drawing/2016/5/14/chartex" xmlns:cx7="http://schemas.microsoft.com/office/drawing/2016/5/13/chartex" xmlns:cx6="http://schemas.microsoft.com/office/drawing/2016/5/12/chartex" xmlns:cx5="http://schemas.microsoft.com/office/drawing/2016/5/11/chartex" xmlns:cx4="http://schemas.microsoft.com/office/drawing/2016/5/10/chartex" xmlns:cx3="http://schemas.microsoft.com/office/drawing/2016/5/9/chartex" xmlns:cx2="http://schemas.microsoft.com/office/drawing/2015/10/21/chartex" xmlns:cx1="http://schemas.microsoft.com/office/drawing/2015/9/8/chartex" xmlns:cx="http://schemas.microsoft.com/office/drawing/2014/chartex">
+        <mc:Fallback xmlns:cx="http://schemas.microsoft.com/office/drawing/2014/chartex" xmlns:cx1="http://schemas.microsoft.com/office/drawing/2015/9/8/chartex" xmlns:cx2="http://schemas.microsoft.com/office/drawing/2015/10/21/chartex" xmlns:cx3="http://schemas.microsoft.com/office/drawing/2016/5/9/chartex" xmlns:cx4="http://schemas.microsoft.com/office/drawing/2016/5/10/chartex" xmlns:cx5="http://schemas.microsoft.com/office/drawing/2016/5/11/chartex" xmlns:cx6="http://schemas.microsoft.com/office/drawing/2016/5/12/chartex" xmlns:cx7="http://schemas.microsoft.com/office/drawing/2016/5/13/chartex" xmlns:cx8="http://schemas.microsoft.com/office/drawing/2016/5/14/chartex" xmlns:aink="http://schemas.microsoft.com/office/drawing/2016/ink" xmlns:am3d="http://schemas.microsoft.com/office/drawing/2017/model3d" xmlns:oel="http://schemas.microsoft.com/office/2019/extlst" xmlns:w16cex="http://schemas.microsoft.com/office/word/2018/wordml/cex" xmlns:w16cid="http://schemas.microsoft.com/office/word/2016/wordml/cid" xmlns:w16="http://schemas.microsoft.com/office/word/2018/wordml" xmlns:w16sdtdh="http://schemas.microsoft.com/office/word/2020/wordml/sdtdatahash" xmlns:w16se="http://schemas.microsoft.com/office/word/2015/wordml/symex">
           <w:pict>
             <v:shape w14:anchorId="6C15D38E" id="Text Box 51" o:spid="_x0000_s1048" type="#_x0000_t202" style="position:absolute;margin-left:-14.4pt;margin-top:-26.95pt;width:56.8pt;height:14.2pt;z-index:251706368;visibility:visible;mso-wrap-style:square;mso-width-percent:0;mso-height-percent:0;mso-wrap-distance-left:9pt;mso-wrap-distance-top:0;mso-wrap-distance-right:9pt;mso-wrap-distance-bottom:0;mso-position-horizontal:absolute;mso-position-horizontal-relative:text;mso-position-vertical:absolute;mso-position-vertical-relative:text;mso-width-percent:0;mso-height-percent:0;mso-width-relative:page;mso-height-relative:page;v-text-anchor:top" o:gfxdata="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" filled="f" stroked="f">
               <v:textbox inset="0,0,0,0">
@@ -5405,7 +5390,7 @@
             </wp:anchor>
           </w:drawing>
         </mc:Choice>
-        <mc:Fallback xmlns:w16se="http://schemas.microsoft.com/office/word/2015/wordml/symex" xmlns:w16sdtdh="http://schemas.microsoft.com/office/word/2020/wordml/sdtdatahash" xmlns:w16="http://schemas.microsoft.com/office/word/2018/wordml" xmlns:w16cid="http://schemas.microsoft.com/office/word/2016/wordml/cid" xmlns:w16cex="http://schemas.microsoft.com/office/word/2018/wordml/cex" xmlns:oel="http://schemas.microsoft.com/office/2019/extlst" xmlns:am3d="http://schemas.microsoft.com/office/drawing/2017/model3d" xmlns:aink="http://schemas.microsoft.com/office/drawing/2016/ink" xmlns:cx8="http://schemas.microsoft.com/office/drawing/2016/5/14/chartex" xmlns:cx7="http://schemas.microsoft.com/office/drawing/2016/5/13/chartex" xmlns:cx6="http://schemas.microsoft.com/office/drawing/2016/5/12/chartex" xmlns:cx5="http://schemas.microsoft.com/office/drawing/2016/5/11/chartex" xmlns:cx4="http://schemas.microsoft.com/office/drawing/2016/5/10/chartex" xmlns:cx3="http://schemas.microsoft.com/office/drawing/2016/5/9/chartex" xmlns:cx2="http://schemas.microsoft.com/office/drawing/2015/10/21/chartex" xmlns:cx1="http://schemas.microsoft.com/office/drawing/2015/9/8/chartex" xmlns:cx="http://schemas.microsoft.com/office/drawing/2014/chartex">
+        <mc:Fallback xmlns:cx="http://schemas.microsoft.com/office/drawing/2014/chartex" xmlns:cx1="http://schemas.microsoft.com/office/drawing/2015/9/8/chartex" xmlns:cx2="http://schemas.microsoft.com/office/drawing/2015/10/21/chartex" xmlns:cx3="http://schemas.microsoft.com/office/drawing/2016/5/9/chartex" xmlns:cx4="http://schemas.microsoft.com/office/drawing/2016/5/10/chartex" xmlns:cx5="http://schemas.microsoft.com/office/drawing/2016/5/11/chartex" xmlns:cx6="http://schemas.microsoft.com/office/drawing/2016/5/12/chartex" xmlns:cx7="http://schemas.microsoft.com/office/drawing/2016/5/13/chartex" xmlns:cx8="http://schemas.microsoft.com/office/drawing/2016/5/14/chartex" xmlns:aink="http://schemas.microsoft.com/office/drawing/2016/ink" xmlns:am3d="http://schemas.microsoft.com/office/drawing/2017/model3d" xmlns:oel="http://schemas.microsoft.com/office/2019/extlst" xmlns:w16cex="http://schemas.microsoft.com/office/word/2018/wordml/cex" xmlns:w16cid="http://schemas.microsoft.com/office/word/2016/wordml/cid" xmlns:w16="http://schemas.microsoft.com/office/word/2018/wordml" xmlns:w16sdtdh="http://schemas.microsoft.com/office/word/2020/wordml/sdtdatahash" xmlns:w16se="http://schemas.microsoft.com/office/word/2015/wordml/symex">
           <w:pict>
             <v:shape w14:anchorId="20895BEE" id="Text Box 38" o:spid="_x0000_s1050" type="#_x0000_t202" style="position:absolute;margin-left:367.6pt;margin-top:-40.05pt;width:42.8pt;height:12.8pt;z-index:251697152;visibility:visible;mso-wrap-style:square;mso-width-percent:0;mso-height-percent:0;mso-wrap-distance-left:9pt;mso-wrap-distance-top:0;mso-wrap-distance-right:9pt;mso-wrap-distance-bottom:0;mso-position-horizontal:absolute;mso-position-horizontal-relative:text;mso-position-vertical:absolute;mso-position-vertical-relative:text;mso-width-percent:0;mso-height-percent:0;mso-width-relative:page;mso-height-relative:page;v-text-anchor:top" o:gfxdata="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" filled="f" stroked="f">
               <v:textbox inset="0,0,0,0">
@@ -5529,7 +5514,7 @@
             </wp:anchor>
           </w:drawing>
         </mc:Choice>
-        <mc:Fallback xmlns:w16se="http://schemas.microsoft.com/office/word/2015/wordml/symex" xmlns:w16sdtdh="http://schemas.microsoft.com/office/word/2020/wordml/sdtdatahash" xmlns:w16="http://schemas.microsoft.com/office/word/2018/wordml" xmlns:w16cid="http://schemas.microsoft.com/office/word/2016/wordml/cid" xmlns:w16cex="http://schemas.microsoft.com/office/word/2018/wordml/cex" xmlns:oel="http://schemas.microsoft.com/office/2019/extlst" xmlns:am3d="http://schemas.microsoft.com/office/drawing/2017/model3d" xmlns:aink="http://schemas.microsoft.com/office/drawing/2016/ink" xmlns:cx8="http://schemas.microsoft.com/office/drawing/2016/5/14/chartex" xmlns:cx7="http://schemas.microsoft.com/office/drawing/2016/5/13/chartex" xmlns:cx6="http://schemas.microsoft.com/office/drawing/2016/5/12/chartex" xmlns:cx5="http://schemas.microsoft.com/office/drawing/2016/5/11/chartex" xmlns:cx4="http://schemas.microsoft.com/office/drawing/2016/5/10/chartex" xmlns:cx3="http://schemas.microsoft.com/office/drawing/2016/5/9/chartex" xmlns:cx2="http://schemas.microsoft.com/office/drawing/2015/10/21/chartex" xmlns:cx1="http://schemas.microsoft.com/office/drawing/2015/9/8/chartex" xmlns:cx="http://schemas.microsoft.com/office/drawing/2014/chartex">
+        <mc:Fallback xmlns:cx="http://schemas.microsoft.com/office/drawing/2014/chartex" xmlns:cx1="http://schemas.microsoft.com/office/drawing/2015/9/8/chartex" xmlns:cx2="http://schemas.microsoft.com/office/drawing/2015/10/21/chartex" xmlns:cx3="http://schemas.microsoft.com/office/drawing/2016/5/9/chartex" xmlns:cx4="http://schemas.microsoft.com/office/drawing/2016/5/10/chartex" xmlns:cx5="http://schemas.microsoft.com/office/drawing/2016/5/11/chartex" xmlns:cx6="http://schemas.microsoft.com/office/drawing/2016/5/12/chartex" xmlns:cx7="http://schemas.microsoft.com/office/drawing/2016/5/13/chartex" xmlns:cx8="http://schemas.microsoft.com/office/drawing/2016/5/14/chartex" xmlns:aink="http://schemas.microsoft.com/office/drawing/2016/ink" xmlns:am3d="http://schemas.microsoft.com/office/drawing/2017/model3d" xmlns:oel="http://schemas.microsoft.com/office/2019/extlst" xmlns:w16cex="http://schemas.microsoft.com/office/word/2018/wordml/cex" xmlns:w16cid="http://schemas.microsoft.com/office/word/2016/wordml/cid" xmlns:w16="http://schemas.microsoft.com/office/word/2018/wordml" xmlns:w16sdtdh="http://schemas.microsoft.com/office/word/2020/wordml/sdtdatahash" xmlns:w16se="http://schemas.microsoft.com/office/word/2015/wordml/symex">
           <w:pict>
             <v:shape w14:anchorId="076EED20" id="Text Box 40" o:spid="_x0000_s1051" type="#_x0000_t202" style="position:absolute;margin-left:411.85pt;margin-top:-40.3pt;width:41.35pt;height:13pt;z-index:251698176;visibility:visible;mso-wrap-style:square;mso-width-percent:0;mso-height-percent:0;mso-wrap-distance-left:9pt;mso-wrap-distance-top:0;mso-wrap-distance-right:9pt;mso-wrap-distance-bottom:0;mso-position-horizontal:absolute;mso-position-horizontal-relative:text;mso-position-vertical:absolute;mso-position-vertical-relative:text;mso-width-percent:0;mso-height-percent:0;mso-width-relative:page;mso-height-relative:page;v-text-anchor:top" o:gfxdata="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" filled="f" stroked="f">
               <v:textbox inset="0,0,0,0">
@@ -5652,7 +5637,7 @@
             </wp:anchor>
           </w:drawing>
         </mc:Choice>
-        <mc:Fallback xmlns:w16se="http://schemas.microsoft.com/office/word/2015/wordml/symex" xmlns:w16sdtdh="http://schemas.microsoft.com/office/word/2020/wordml/sdtdatahash" xmlns:w16="http://schemas.microsoft.com/office/word/2018/wordml" xmlns:w16cid="http://schemas.microsoft.com/office/word/2016/wordml/cid" xmlns:w16cex="http://schemas.microsoft.com/office/word/2018/wordml/cex" xmlns:oel="http://schemas.microsoft.com/office/2019/extlst" xmlns:am3d="http://schemas.microsoft.com/office/drawing/2017/model3d" xmlns:aink="http://schemas.microsoft.com/office/drawing/2016/ink" xmlns:cx8="http://schemas.microsoft.com/office/drawing/2016/5/14/chartex" xmlns:cx7="http://schemas.microsoft.com/office/drawing/2016/5/13/chartex" xmlns:cx6="http://schemas.microsoft.com/office/drawing/2016/5/12/chartex" xmlns:cx5="http://schemas.microsoft.com/office/drawing/2016/5/11/chartex" xmlns:cx4="http://schemas.microsoft.com/office/drawing/2016/5/10/chartex" xmlns:cx3="http://schemas.microsoft.com/office/drawing/2016/5/9/chartex" xmlns:cx2="http://schemas.microsoft.com/office/drawing/2015/10/21/chartex" xmlns:cx1="http://schemas.microsoft.com/office/drawing/2015/9/8/chartex" xmlns:cx="http://schemas.microsoft.com/office/drawing/2014/chartex">
+        <mc:Fallback xmlns:cx="http://schemas.microsoft.com/office/drawing/2014/chartex" xmlns:cx1="http://schemas.microsoft.com/office/drawing/2015/9/8/chartex" xmlns:cx2="http://schemas.microsoft.com/office/drawing/2015/10/21/chartex" xmlns:cx3="http://schemas.microsoft.com/office/drawing/2016/5/9/chartex" xmlns:cx4="http://schemas.microsoft.com/office/drawing/2016/5/10/chartex" xmlns:cx5="http://schemas.microsoft.com/office/drawing/2016/5/11/chartex" xmlns:cx6="http://schemas.microsoft.com/office/drawing/2016/5/12/chartex" xmlns:cx7="http://schemas.microsoft.com/office/drawing/2016/5/13/chartex" xmlns:cx8="http://schemas.microsoft.com/office/drawing/2016/5/14/chartex" xmlns:aink="http://schemas.microsoft.com/office/drawing/2016/ink" xmlns:am3d="http://schemas.microsoft.com/office/drawing/2017/model3d" xmlns:oel="http://schemas.microsoft.com/office/2019/extlst" xmlns:w16cex="http://schemas.microsoft.com/office/word/2018/wordml/cex" xmlns:w16cid="http://schemas.microsoft.com/office/word/2016/wordml/cid" xmlns:w16="http://schemas.microsoft.com/office/word/2018/wordml" xmlns:w16sdtdh="http://schemas.microsoft.com/office/word/2020/wordml/sdtdatahash" xmlns:w16se="http://schemas.microsoft.com/office/word/2015/wordml/symex">
           <w:pict>
             <v:shape w14:anchorId="158DE3AF" id="Text Box 41" o:spid="_x0000_s1052" type="#_x0000_t202" style="position:absolute;margin-left:454.75pt;margin-top:-39.95pt;width:54.8pt;height:12.4pt;z-index:251699200;visibility:visible;mso-wrap-style:square;mso-width-percent:0;mso-height-percent:0;mso-wrap-distance-left:9pt;mso-wrap-distance-top:0;mso-wrap-distance-right:9pt;mso-wrap-distance-bottom:0;mso-position-horizontal:absolute;mso-position-horizontal-relative:text;mso-position-vertical:absolute;mso-position-vertical-relative:text;mso-width-percent:0;mso-height-percent:0;mso-width-relative:page;mso-height-relative:page;v-text-anchor:top" o:gfxdata="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" filled="f" stroked="f">
               <v:textbox inset="0,0,0,0">
@@ -5931,7 +5916,7 @@
             </wp:anchor>
           </w:drawing>
         </mc:Choice>
-        <mc:Fallback xmlns:w16se="http://schemas.microsoft.com/office/word/2015/wordml/symex" xmlns:w16sdtdh="http://schemas.microsoft.com/office/word/2020/wordml/sdtdatahash" xmlns:w16="http://schemas.microsoft.com/office/word/2018/wordml" xmlns:w16cid="http://schemas.microsoft.com/office/word/2016/wordml/cid" xmlns:w16cex="http://schemas.microsoft.com/office/word/2018/wordml/cex" xmlns:oel="http://schemas.microsoft.com/office/2019/extlst" xmlns:am3d="http://schemas.microsoft.com/office/drawing/2017/model3d" xmlns:aink="http://schemas.microsoft.com/office/drawing/2016/ink" xmlns:cx8="http://schemas.microsoft.com/office/drawing/2016/5/14/chartex" xmlns:cx7="http://schemas.microsoft.com/office/drawing/2016/5/13/chartex" xmlns:cx6="http://schemas.microsoft.com/office/drawing/2016/5/12/chartex" xmlns:cx5="http://schemas.microsoft.com/office/drawing/2016/5/11/chartex" xmlns:cx4="http://schemas.microsoft.com/office/drawing/2016/5/10/chartex" xmlns:cx3="http://schemas.microsoft.com/office/drawing/2016/5/9/chartex" xmlns:cx2="http://schemas.microsoft.com/office/drawing/2015/10/21/chartex" xmlns:cx1="http://schemas.microsoft.com/office/drawing/2015/9/8/chartex" xmlns:cx="http://schemas.microsoft.com/office/drawing/2014/chartex">
+        <mc:Fallback xmlns:cx="http://schemas.microsoft.com/office/drawing/2014/chartex" xmlns:cx1="http://schemas.microsoft.com/office/drawing/2015/9/8/chartex" xmlns:cx2="http://schemas.microsoft.com/office/drawing/2015/10/21/chartex" xmlns:cx3="http://schemas.microsoft.com/office/drawing/2016/5/9/chartex" xmlns:cx4="http://schemas.microsoft.com/office/drawing/2016/5/10/chartex" xmlns:cx5="http://schemas.microsoft.com/office/drawing/2016/5/11/chartex" xmlns:cx6="http://schemas.microsoft.com/office/drawing/2016/5/12/chartex" xmlns:cx7="http://schemas.microsoft.com/office/drawing/2016/5/13/chartex" xmlns:cx8="http://schemas.microsoft.com/office/drawing/2016/5/14/chartex" xmlns:aink="http://schemas.microsoft.com/office/drawing/2016/ink" xmlns:am3d="http://schemas.microsoft.com/office/drawing/2017/model3d" xmlns:oel="http://schemas.microsoft.com/office/2019/extlst" xmlns:w16cex="http://schemas.microsoft.com/office/word/2018/wordml/cex" xmlns:w16cid="http://schemas.microsoft.com/office/word/2016/wordml/cid" xmlns:w16="http://schemas.microsoft.com/office/word/2018/wordml" xmlns:w16sdtdh="http://schemas.microsoft.com/office/word/2020/wordml/sdtdatahash" xmlns:w16se="http://schemas.microsoft.com/office/word/2015/wordml/symex">
           <w:pict>
             <v:shape w14:anchorId="47762ED2" id="Text Box 46" o:spid="_x0000_s1054" type="#_x0000_t202" style="position:absolute;margin-left:-14.45pt;margin-top:-54.15pt;width:28.4pt;height:12.2pt;z-index:251701248;visibility:visible;mso-wrap-style:square;mso-width-percent:0;mso-height-percent:0;mso-wrap-distance-left:9pt;mso-wrap-distance-top:0;mso-wrap-distance-right:9pt;mso-wrap-distance-bottom:0;mso-position-horizontal:absolute;mso-position-horizontal-relative:text;mso-position-vertical:absolute;mso-position-vertical-relative:text;mso-width-percent:0;mso-height-percent:0;mso-width-relative:page;mso-height-relative:page;v-text-anchor:top" o:gfxdata="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" filled="f" stroked="f">
               <v:textbox inset="0,0,0,0">
@@ -6073,7 +6058,7 @@
             </wp:anchor>
           </w:drawing>
         </mc:Choice>
-        <mc:Fallback xmlns:w16se="http://schemas.microsoft.com/office/word/2015/wordml/symex" xmlns:w16sdtdh="http://schemas.microsoft.com/office/word/2020/wordml/sdtdatahash" xmlns:w16="http://schemas.microsoft.com/office/word/2018/wordml" xmlns:w16cid="http://schemas.microsoft.com/office/word/2016/wordml/cid" xmlns:w16cex="http://schemas.microsoft.com/office/word/2018/wordml/cex" xmlns:oel="http://schemas.microsoft.com/office/2019/extlst" xmlns:am3d="http://schemas.microsoft.com/office/drawing/2017/model3d" xmlns:aink="http://schemas.microsoft.com/office/drawing/2016/ink" xmlns:cx8="http://schemas.microsoft.com/office/drawing/2016/5/14/chartex" xmlns:cx7="http://schemas.microsoft.com/office/drawing/2016/5/13/chartex" xmlns:cx6="http://schemas.microsoft.com/office/drawing/2016/5/12/chartex" xmlns:cx5="http://schemas.microsoft.com/office/drawing/2016/5/11/chartex" xmlns:cx4="http://schemas.microsoft.com/office/drawing/2016/5/10/chartex" xmlns:cx3="http://schemas.microsoft.com/office/drawing/2016/5/9/chartex" xmlns:cx2="http://schemas.microsoft.com/office/drawing/2015/10/21/chartex" xmlns:cx1="http://schemas.microsoft.com/office/drawing/2015/9/8/chartex" xmlns:cx="http://schemas.microsoft.com/office/drawing/2014/chartex">
+        <mc:Fallback xmlns:cx="http://schemas.microsoft.com/office/drawing/2014/chartex" xmlns:cx1="http://schemas.microsoft.com/office/drawing/2015/9/8/chartex" xmlns:cx2="http://schemas.microsoft.com/office/drawing/2015/10/21/chartex" xmlns:cx3="http://schemas.microsoft.com/office/drawing/2016/5/9/chartex" xmlns:cx4="http://schemas.microsoft.com/office/drawing/2016/5/10/chartex" xmlns:cx5="http://schemas.microsoft.com/office/drawing/2016/5/11/chartex" xmlns:cx6="http://schemas.microsoft.com/office/drawing/2016/5/12/chartex" xmlns:cx7="http://schemas.microsoft.com/office/drawing/2016/5/13/chartex" xmlns:cx8="http://schemas.microsoft.com/office/drawing/2016/5/14/chartex" xmlns:aink="http://schemas.microsoft.com/office/drawing/2016/ink" xmlns:am3d="http://schemas.microsoft.com/office/drawing/2017/model3d" xmlns:oel="http://schemas.microsoft.com/office/2019/extlst" xmlns:w16cex="http://schemas.microsoft.com/office/word/2018/wordml/cex" xmlns:w16cid="http://schemas.microsoft.com/office/word/2016/wordml/cid" xmlns:w16="http://schemas.microsoft.com/office/word/2018/wordml" xmlns:w16sdtdh="http://schemas.microsoft.com/office/word/2020/wordml/sdtdatahash" xmlns:w16se="http://schemas.microsoft.com/office/word/2015/wordml/symex">
           <w:pict>
             <v:shape w14:anchorId="3DE396F8" id="Text Box 48" o:spid="_x0000_s1055" type="#_x0000_t202" style="position:absolute;margin-left:100pt;margin-top:-54.5pt;width:40.55pt;height:12.9pt;z-index:251703296;visibility:visible;mso-wrap-style:square;mso-width-percent:0;mso-height-percent:0;mso-wrap-distance-left:9pt;mso-wrap-distance-top:0;mso-wrap-distance-right:9pt;mso-wrap-distance-bottom:0;mso-position-horizontal:absolute;mso-position-horizontal-relative:text;mso-position-vertical:absolute;mso-position-vertical-relative:text;mso-width-percent:0;mso-height-percent:0;mso-width-relative:page;mso-height-relative:page;v-text-anchor:top" o:gfxdata="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" filled="f" stroked="f">
               <v:textbox inset="0,0,0,0">
@@ -6206,7 +6191,7 @@
             </wp:anchor>
           </w:drawing>
         </mc:Choice>
-        <mc:Fallback xmlns:w16se="http://schemas.microsoft.com/office/word/2015/wordml/symex" xmlns:w16sdtdh="http://schemas.microsoft.com/office/word/2020/wordml/sdtdatahash" xmlns:w16="http://schemas.microsoft.com/office/word/2018/wordml" xmlns:w16cid="http://schemas.microsoft.com/office/word/2016/wordml/cid" xmlns:w16cex="http://schemas.microsoft.com/office/word/2018/wordml/cex" xmlns:oel="http://schemas.microsoft.com/office/2019/extlst" xmlns:am3d="http://schemas.microsoft.com/office/drawing/2017/model3d" xmlns:aink="http://schemas.microsoft.com/office/drawing/2016/ink" xmlns:cx8="http://schemas.microsoft.com/office/drawing/2016/5/14/chartex" xmlns:cx7="http://schemas.microsoft.com/office/drawing/2016/5/13/chartex" xmlns:cx6="http://schemas.microsoft.com/office/drawing/2016/5/12/chartex" xmlns:cx5="http://schemas.microsoft.com/office/drawing/2016/5/11/chartex" xmlns:cx4="http://schemas.microsoft.com/office/drawing/2016/5/10/chartex" xmlns:cx3="http://schemas.microsoft.com/office/drawing/2016/5/9/chartex" xmlns:cx2="http://schemas.microsoft.com/office/drawing/2015/10/21/chartex" xmlns:cx1="http://schemas.microsoft.com/office/drawing/2015/9/8/chartex" xmlns:cx="http://schemas.microsoft.com/office/drawing/2014/chartex">
+        <mc:Fallback xmlns:cx="http://schemas.microsoft.com/office/drawing/2014/chartex" xmlns:cx1="http://schemas.microsoft.com/office/drawing/2015/9/8/chartex" xmlns:cx2="http://schemas.microsoft.com/office/drawing/2015/10/21/chartex" xmlns:cx3="http://schemas.microsoft.com/office/drawing/2016/5/9/chartex" xmlns:cx4="http://schemas.microsoft.com/office/drawing/2016/5/10/chartex" xmlns:cx5="http://schemas.microsoft.com/office/drawing/2016/5/11/chartex" xmlns:cx6="http://schemas.microsoft.com/office/drawing/2016/5/12/chartex" xmlns:cx7="http://schemas.microsoft.com/office/drawing/2016/5/13/chartex" xmlns:cx8="http://schemas.microsoft.com/office/drawing/2016/5/14/chartex" xmlns:aink="http://schemas.microsoft.com/office/drawing/2016/ink" xmlns:am3d="http://schemas.microsoft.com/office/drawing/2017/model3d" xmlns:oel="http://schemas.microsoft.com/office/2019/extlst" xmlns:w16cex="http://schemas.microsoft.com/office/word/2018/wordml/cex" xmlns:w16cid="http://schemas.microsoft.com/office/word/2016/wordml/cid" xmlns:w16="http://schemas.microsoft.com/office/word/2018/wordml" xmlns:w16sdtdh="http://schemas.microsoft.com/office/word/2020/wordml/sdtdatahash" xmlns:w16se="http://schemas.microsoft.com/office/word/2015/wordml/symex">
           <w:pict>
             <v:shape w14:anchorId="6F174CAF" id="Text Box 49" o:spid="_x0000_s1056" type="#_x0000_t202" style="position:absolute;margin-left:142.05pt;margin-top:-54.15pt;width:28.4pt;height:12.6pt;z-index:251704320;visibility:visible;mso-wrap-style:square;mso-width-percent:0;mso-height-percent:0;mso-wrap-distance-left:9pt;mso-wrap-distance-top:0;mso-wrap-distance-right:9pt;mso-wrap-distance-bottom:0;mso-position-horizontal:absolute;mso-position-horizontal-relative:text;mso-position-vertical:absolute;mso-position-vertical-relative:text;mso-width-percent:0;mso-height-percent:0;mso-width-relative:page;mso-height-relative:page;v-text-anchor:top" o:gfxdata="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" filled="f" stroked="f">
               <v:textbox inset="0,0,0,0">
@@ -6300,7 +6285,7 @@
             </wp:anchor>
           </w:drawing>
         </mc:Choice>
-        <mc:Fallback xmlns:w16se="http://schemas.microsoft.com/office/word/2015/wordml/symex" xmlns:w16sdtdh="http://schemas.microsoft.com/office/word/2020/wordml/sdtdatahash" xmlns:w16="http://schemas.microsoft.com/office/word/2018/wordml" xmlns:w16cid="http://schemas.microsoft.com/office/word/2016/wordml/cid" xmlns:w16cex="http://schemas.microsoft.com/office/word/2018/wordml/cex" xmlns:oel="http://schemas.microsoft.com/office/2019/extlst" xmlns:am3d="http://schemas.microsoft.com/office/drawing/2017/model3d" xmlns:aink="http://schemas.microsoft.com/office/drawing/2016/ink" xmlns:cx8="http://schemas.microsoft.com/office/drawing/2016/5/14/chartex" xmlns:cx7="http://schemas.microsoft.com/office/drawing/2016/5/13/chartex" xmlns:cx6="http://schemas.microsoft.com/office/drawing/2016/5/12/chartex" xmlns:cx5="http://schemas.microsoft.com/office/drawing/2016/5/11/chartex" xmlns:cx4="http://schemas.microsoft.com/office/drawing/2016/5/10/chartex" xmlns:cx3="http://schemas.microsoft.com/office/drawing/2016/5/9/chartex" xmlns:cx2="http://schemas.microsoft.com/office/drawing/2015/10/21/chartex" xmlns:cx1="http://schemas.microsoft.com/office/drawing/2015/9/8/chartex" xmlns:cx="http://schemas.microsoft.com/office/drawing/2014/chartex">
+        <mc:Fallback xmlns:cx="http://schemas.microsoft.com/office/drawing/2014/chartex" xmlns:cx1="http://schemas.microsoft.com/office/drawing/2015/9/8/chartex" xmlns:cx2="http://schemas.microsoft.com/office/drawing/2015/10/21/chartex" xmlns:cx3="http://schemas.microsoft.com/office/drawing/2016/5/9/chartex" xmlns:cx4="http://schemas.microsoft.com/office/drawing/2016/5/10/chartex" xmlns:cx5="http://schemas.microsoft.com/office/drawing/2016/5/11/chartex" xmlns:cx6="http://schemas.microsoft.com/office/drawing/2016/5/12/chartex" xmlns:cx7="http://schemas.microsoft.com/office/drawing/2016/5/13/chartex" xmlns:cx8="http://schemas.microsoft.com/office/drawing/2016/5/14/chartex" xmlns:aink="http://schemas.microsoft.com/office/drawing/2016/ink" xmlns:am3d="http://schemas.microsoft.com/office/drawing/2017/model3d" xmlns:oel="http://schemas.microsoft.com/office/2019/extlst" xmlns:w16cex="http://schemas.microsoft.com/office/word/2018/wordml/cex" xmlns:w16cid="http://schemas.microsoft.com/office/word/2016/wordml/cid" xmlns:w16="http://schemas.microsoft.com/office/word/2018/wordml" xmlns:w16sdtdh="http://schemas.microsoft.com/office/word/2020/wordml/sdtdatahash" xmlns:w16se="http://schemas.microsoft.com/office/word/2015/wordml/symex">
           <w:pict>
             <v:line w14:anchorId="4880BF1D" id="Line 82" o:spid="_x0000_s1026" style="position:absolute;z-index:251710464;visibility:visible;mso-wrap-style:square;mso-width-percent:0;mso-height-percent:0;mso-wrap-distance-left:9pt;mso-wrap-distance-top:-3e-5mm;mso-wrap-distance-right:9pt;mso-wrap-distance-bottom:-3e-5mm;mso-position-horizontal:absolute;mso-position-horizontal-relative:page;mso-position-vertical:absolute;mso-position-vertical-relative:page;mso-width-percent:0;mso-height-percent:0;mso-width-relative:page;mso-height-relative:page" from="56.7pt,781.85pt" to="240.95pt,781.85pt" o:gfxdata="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">
               <w10:wrap anchorx="page" anchory="page"/>
@@ -6375,7 +6360,7 @@
             </wp:anchor>
           </w:drawing>
         </mc:Choice>
-        <mc:Fallback xmlns:w16se="http://schemas.microsoft.com/office/word/2015/wordml/symex" xmlns:w16sdtdh="http://schemas.microsoft.com/office/word/2020/wordml/sdtdatahash" xmlns:w16="http://schemas.microsoft.com/office/word/2018/wordml" xmlns:w16cid="http://schemas.microsoft.com/office/word/2016/wordml/cid" xmlns:w16cex="http://schemas.microsoft.com/office/word/2018/wordml/cex" xmlns:oel="http://schemas.microsoft.com/office/2019/extlst" xmlns:am3d="http://schemas.microsoft.com/office/drawing/2017/model3d" xmlns:aink="http://schemas.microsoft.com/office/drawing/2016/ink" xmlns:cx8="http://schemas.microsoft.com/office/drawing/2016/5/14/chartex" xmlns:cx7="http://schemas.microsoft.com/office/drawing/2016/5/13/chartex" xmlns:cx6="http://schemas.microsoft.com/office/drawing/2016/5/12/chartex" xmlns:cx5="http://schemas.microsoft.com/office/drawing/2016/5/11/chartex" xmlns:cx4="http://schemas.microsoft.com/office/drawing/2016/5/10/chartex" xmlns:cx3="http://schemas.microsoft.com/office/drawing/2016/5/9/chartex" xmlns:cx2="http://schemas.microsoft.com/office/drawing/2015/10/21/chartex" xmlns:cx1="http://schemas.microsoft.com/office/drawing/2015/9/8/chartex" xmlns:cx="http://schemas.microsoft.com/office/drawing/2014/chartex">
+        <mc:Fallback xmlns:cx="http://schemas.microsoft.com/office/drawing/2014/chartex" xmlns:cx1="http://schemas.microsoft.com/office/drawing/2015/9/8/chartex" xmlns:cx2="http://schemas.microsoft.com/office/drawing/2015/10/21/chartex" xmlns:cx3="http://schemas.microsoft.com/office/drawing/2016/5/9/chartex" xmlns:cx4="http://schemas.microsoft.com/office/drawing/2016/5/10/chartex" xmlns:cx5="http://schemas.microsoft.com/office/drawing/2016/5/11/chartex" xmlns:cx6="http://schemas.microsoft.com/office/drawing/2016/5/12/chartex" xmlns:cx7="http://schemas.microsoft.com/office/drawing/2016/5/13/chartex" xmlns:cx8="http://schemas.microsoft.com/office/drawing/2016/5/14/chartex" xmlns:aink="http://schemas.microsoft.com/office/drawing/2016/ink" xmlns:am3d="http://schemas.microsoft.com/office/drawing/2017/model3d" xmlns:oel="http://schemas.microsoft.com/office/2019/extlst" xmlns:w16cex="http://schemas.microsoft.com/office/word/2018/wordml/cex" xmlns:w16cid="http://schemas.microsoft.com/office/word/2016/wordml/cid" xmlns:w16="http://schemas.microsoft.com/office/word/2018/wordml" xmlns:w16sdtdh="http://schemas.microsoft.com/office/word/2020/wordml/sdtdatahash" xmlns:w16se="http://schemas.microsoft.com/office/word/2015/wordml/symex">
           <w:pict>
             <v:line w14:anchorId="49B4AD36" id="Line 77" o:spid="_x0000_s1026" style="position:absolute;z-index:251709440;visibility:visible;mso-wrap-style:square;mso-width-percent:0;mso-height-percent:0;mso-wrap-distance-left:9pt;mso-wrap-distance-top:-3e-5mm;mso-wrap-distance-right:9pt;mso-wrap-distance-bottom:-3e-5mm;mso-position-horizontal:absolute;mso-position-horizontal-relative:page;mso-position-vertical:absolute;mso-position-vertical-relative:page;mso-width-percent:0;mso-height-percent:0;mso-width-relative:page;mso-height-relative:page" from="439.35pt,781.85pt" to="581.1pt,781.85pt" o:gfxdata="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" strokeweight="1.5pt">
               <w10:wrap anchorx="page" anchory="page"/>
@@ -6470,7 +6455,7 @@
             </wp:anchor>
           </w:drawing>
         </mc:Choice>
-        <mc:Fallback xmlns:w16se="http://schemas.microsoft.com/office/word/2015/wordml/symex" xmlns:w16sdtdh="http://schemas.microsoft.com/office/word/2020/wordml/sdtdatahash" xmlns:w16="http://schemas.microsoft.com/office/word/2018/wordml" xmlns:w16cid="http://schemas.microsoft.com/office/word/2016/wordml/cid" xmlns:w16cex="http://schemas.microsoft.com/office/word/2018/wordml/cex" xmlns:oel="http://schemas.microsoft.com/office/2019/extlst" xmlns:am3d="http://schemas.microsoft.com/office/drawing/2017/model3d" xmlns:aink="http://schemas.microsoft.com/office/drawing/2016/ink" xmlns:cx8="http://schemas.microsoft.com/office/drawing/2016/5/14/chartex" xmlns:cx7="http://schemas.microsoft.com/office/drawing/2016/5/13/chartex" xmlns:cx6="http://schemas.microsoft.com/office/drawing/2016/5/12/chartex" xmlns:cx5="http://schemas.microsoft.com/office/drawing/2016/5/11/chartex" xmlns:cx4="http://schemas.microsoft.com/office/drawing/2016/5/10/chartex" xmlns:cx3="http://schemas.microsoft.com/office/drawing/2016/5/9/chartex" xmlns:cx2="http://schemas.microsoft.com/office/drawing/2015/10/21/chartex" xmlns:cx1="http://schemas.microsoft.com/office/drawing/2015/9/8/chartex" xmlns:cx="http://schemas.microsoft.com/office/drawing/2014/chartex">
+        <mc:Fallback xmlns:cx="http://schemas.microsoft.com/office/drawing/2014/chartex" xmlns:cx1="http://schemas.microsoft.com/office/drawing/2015/9/8/chartex" xmlns:cx2="http://schemas.microsoft.com/office/drawing/2015/10/21/chartex" xmlns:cx3="http://schemas.microsoft.com/office/drawing/2016/5/9/chartex" xmlns:cx4="http://schemas.microsoft.com/office/drawing/2016/5/10/chartex" xmlns:cx5="http://schemas.microsoft.com/office/drawing/2016/5/11/chartex" xmlns:cx6="http://schemas.microsoft.com/office/drawing/2016/5/12/chartex" xmlns:cx7="http://schemas.microsoft.com/office/drawing/2016/5/13/chartex" xmlns:cx8="http://schemas.microsoft.com/office/drawing/2016/5/14/chartex" xmlns:aink="http://schemas.microsoft.com/office/drawing/2016/ink" xmlns:am3d="http://schemas.microsoft.com/office/drawing/2017/model3d" xmlns:oel="http://schemas.microsoft.com/office/2019/extlst" xmlns:w16cex="http://schemas.microsoft.com/office/word/2018/wordml/cex" xmlns:w16cid="http://schemas.microsoft.com/office/word/2016/wordml/cid" xmlns:w16="http://schemas.microsoft.com/office/word/2018/wordml" xmlns:w16sdtdh="http://schemas.microsoft.com/office/word/2020/wordml/sdtdatahash" xmlns:w16se="http://schemas.microsoft.com/office/word/2015/wordml/symex">
           <w:pict>
             <v:shape w14:anchorId="6B674251" id="Text Box 34" o:spid="_x0000_s1057" type="#_x0000_t202" style="position:absolute;margin-left:165.45pt;margin-top:-85.1pt;width:321.65pt;height:11.5pt;z-index:251695104;visibility:visible;mso-wrap-style:square;mso-width-percent:0;mso-height-percent:0;mso-wrap-distance-left:9pt;mso-wrap-distance-top:0;mso-wrap-distance-right:9pt;mso-wrap-distance-bottom:0;mso-position-horizontal:absolute;mso-position-horizontal-relative:text;mso-position-vertical:absolute;mso-position-vertical-relative:text;mso-width-percent:0;mso-height-percent:0;mso-width-relative:page;mso-height-relative:page;v-text-anchor:top" o:gfxdata="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" filled="f" stroked="f">
               <v:textbox style="mso-fit-shape-to-text:t" inset="0,0,0,0">
@@ -6555,7 +6540,7 @@
             </wp:anchor>
           </w:drawing>
         </mc:Choice>
-        <mc:Fallback xmlns:w16se="http://schemas.microsoft.com/office/word/2015/wordml/symex" xmlns:w16sdtdh="http://schemas.microsoft.com/office/word/2020/wordml/sdtdatahash" xmlns:w16="http://schemas.microsoft.com/office/word/2018/wordml" xmlns:w16cid="http://schemas.microsoft.com/office/word/2016/wordml/cid" xmlns:w16cex="http://schemas.microsoft.com/office/word/2018/wordml/cex" xmlns:oel="http://schemas.microsoft.com/office/2019/extlst" xmlns:am3d="http://schemas.microsoft.com/office/drawing/2017/model3d" xmlns:aink="http://schemas.microsoft.com/office/drawing/2016/ink" xmlns:cx8="http://schemas.microsoft.com/office/drawing/2016/5/14/chartex" xmlns:cx7="http://schemas.microsoft.com/office/drawing/2016/5/13/chartex" xmlns:cx6="http://schemas.microsoft.com/office/drawing/2016/5/12/chartex" xmlns:cx5="http://schemas.microsoft.com/office/drawing/2016/5/11/chartex" xmlns:cx4="http://schemas.microsoft.com/office/drawing/2016/5/10/chartex" xmlns:cx3="http://schemas.microsoft.com/office/drawing/2016/5/9/chartex" xmlns:cx2="http://schemas.microsoft.com/office/drawing/2015/10/21/chartex" xmlns:cx1="http://schemas.microsoft.com/office/drawing/2015/9/8/chartex" xmlns:cx="http://schemas.microsoft.com/office/drawing/2014/chartex">
+        <mc:Fallback xmlns:cx="http://schemas.microsoft.com/office/drawing/2014/chartex" xmlns:cx1="http://schemas.microsoft.com/office/drawing/2015/9/8/chartex" xmlns:cx2="http://schemas.microsoft.com/office/drawing/2015/10/21/chartex" xmlns:cx3="http://schemas.microsoft.com/office/drawing/2016/5/9/chartex" xmlns:cx4="http://schemas.microsoft.com/office/drawing/2016/5/10/chartex" xmlns:cx5="http://schemas.microsoft.com/office/drawing/2016/5/11/chartex" xmlns:cx6="http://schemas.microsoft.com/office/drawing/2016/5/12/chartex" xmlns:cx7="http://schemas.microsoft.com/office/drawing/2016/5/13/chartex" xmlns:cx8="http://schemas.microsoft.com/office/drawing/2016/5/14/chartex" xmlns:aink="http://schemas.microsoft.com/office/drawing/2016/ink" xmlns:am3d="http://schemas.microsoft.com/office/drawing/2017/model3d" xmlns:oel="http://schemas.microsoft.com/office/2019/extlst" xmlns:w16cex="http://schemas.microsoft.com/office/word/2018/wordml/cex" xmlns:w16cid="http://schemas.microsoft.com/office/word/2016/wordml/cid" xmlns:w16="http://schemas.microsoft.com/office/word/2018/wordml" xmlns:w16sdtdh="http://schemas.microsoft.com/office/word/2020/wordml/sdtdatahash" xmlns:w16se="http://schemas.microsoft.com/office/word/2015/wordml/symex">
           <w:pict>
             <v:line w14:anchorId="401CE296" id="Line 28" o:spid="_x0000_s1026" style="position:absolute;z-index:251694080;visibility:visible;mso-wrap-style:square;mso-width-percent:0;mso-height-percent:0;mso-wrap-distance-left:9pt;mso-wrap-distance-top:-3e-5mm;mso-wrap-distance-right:9pt;mso-wrap-distance-bottom:-3e-5mm;mso-position-horizontal:absolute;mso-position-horizontal-relative:page;mso-position-vertical:absolute;mso-position-vertical-relative:page;mso-width-percent:0;mso-height-percent:0;mso-width-relative:page;mso-height-relative:page" from="439.25pt,767.7pt" to="581pt,767.7pt" o:gfxdata="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" strokeweight="1.5pt">
               <w10:wrap anchorx="page" anchory="page"/>
@@ -6630,7 +6615,7 @@
             </wp:anchor>
           </w:drawing>
         </mc:Choice>
-        <mc:Fallback xmlns:w16se="http://schemas.microsoft.com/office/word/2015/wordml/symex" xmlns:w16sdtdh="http://schemas.microsoft.com/office/word/2020/wordml/sdtdatahash" xmlns:w16="http://schemas.microsoft.com/office/word/2018/wordml" xmlns:w16cid="http://schemas.microsoft.com/office/word/2016/wordml/cid" xmlns:w16cex="http://schemas.microsoft.com/office/word/2018/wordml/cex" xmlns:oel="http://schemas.microsoft.com/office/2019/extlst" xmlns:am3d="http://schemas.microsoft.com/office/drawing/2017/model3d" xmlns:aink="http://schemas.microsoft.com/office/drawing/2016/ink" xmlns:cx8="http://schemas.microsoft.com/office/drawing/2016/5/14/chartex" xmlns:cx7="http://schemas.microsoft.com/office/drawing/2016/5/13/chartex" xmlns:cx6="http://schemas.microsoft.com/office/drawing/2016/5/12/chartex" xmlns:cx5="http://schemas.microsoft.com/office/drawing/2016/5/11/chartex" xmlns:cx4="http://schemas.microsoft.com/office/drawing/2016/5/10/chartex" xmlns:cx3="http://schemas.microsoft.com/office/drawing/2016/5/9/chartex" xmlns:cx2="http://schemas.microsoft.com/office/drawing/2015/10/21/chartex" xmlns:cx1="http://schemas.microsoft.com/office/drawing/2015/9/8/chartex" xmlns:cx="http://schemas.microsoft.com/office/drawing/2014/chartex">
+        <mc:Fallback xmlns:cx="http://schemas.microsoft.com/office/drawing/2014/chartex" xmlns:cx1="http://schemas.microsoft.com/office/drawing/2015/9/8/chartex" xmlns:cx2="http://schemas.microsoft.com/office/drawing/2015/10/21/chartex" xmlns:cx3="http://schemas.microsoft.com/office/drawing/2016/5/9/chartex" xmlns:cx4="http://schemas.microsoft.com/office/drawing/2016/5/10/chartex" xmlns:cx5="http://schemas.microsoft.com/office/drawing/2016/5/11/chartex" xmlns:cx6="http://schemas.microsoft.com/office/drawing/2016/5/12/chartex" xmlns:cx7="http://schemas.microsoft.com/office/drawing/2016/5/13/chartex" xmlns:cx8="http://schemas.microsoft.com/office/drawing/2016/5/14/chartex" xmlns:aink="http://schemas.microsoft.com/office/drawing/2016/ink" xmlns:am3d="http://schemas.microsoft.com/office/drawing/2017/model3d" xmlns:oel="http://schemas.microsoft.com/office/2019/extlst" xmlns:w16cex="http://schemas.microsoft.com/office/word/2018/wordml/cex" xmlns:w16cid="http://schemas.microsoft.com/office/word/2016/wordml/cid" xmlns:w16="http://schemas.microsoft.com/office/word/2018/wordml" xmlns:w16sdtdh="http://schemas.microsoft.com/office/word/2020/wordml/sdtdatahash" xmlns:w16se="http://schemas.microsoft.com/office/word/2015/wordml/symex">
           <w:pict>
             <v:line w14:anchorId="069AB051" id="Line 26" o:spid="_x0000_s1026" style="position:absolute;z-index:251693056;visibility:visible;mso-wrap-style:square;mso-width-percent:0;mso-height-percent:0;mso-wrap-distance-left:3.17497mm;mso-wrap-distance-top:0;mso-wrap-distance-right:3.17497mm;mso-wrap-distance-bottom:0;mso-position-horizontal:absolute;mso-position-horizontal-relative:page;mso-position-vertical:absolute;mso-position-vertical-relative:page;mso-width-percent:0;mso-height-percent:0;mso-width-relative:page;mso-height-relative:page" from="524.3pt,753.55pt" to="524.3pt,781.9pt" o:gfxdata="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" strokeweight="1.5pt">
               <w10:wrap anchorx="page" anchory="page"/>
@@ -6705,7 +6690,7 @@
             </wp:anchor>
           </w:drawing>
         </mc:Choice>
-        <mc:Fallback xmlns:w16se="http://schemas.microsoft.com/office/word/2015/wordml/symex" xmlns:w16sdtdh="http://schemas.microsoft.com/office/word/2020/wordml/sdtdatahash" xmlns:w16="http://schemas.microsoft.com/office/word/2018/wordml" xmlns:w16cid="http://schemas.microsoft.com/office/word/2016/wordml/cid" xmlns:w16cex="http://schemas.microsoft.com/office/word/2018/wordml/cex" xmlns:oel="http://schemas.microsoft.com/office/2019/extlst" xmlns:am3d="http://schemas.microsoft.com/office/drawing/2017/model3d" xmlns:aink="http://schemas.microsoft.com/office/drawing/2016/ink" xmlns:cx8="http://schemas.microsoft.com/office/drawing/2016/5/14/chartex" xmlns:cx7="http://schemas.microsoft.com/office/drawing/2016/5/13/chartex" xmlns:cx6="http://schemas.microsoft.com/office/drawing/2016/5/12/chartex" xmlns:cx5="http://schemas.microsoft.com/office/drawing/2016/5/11/chartex" xmlns:cx4="http://schemas.microsoft.com/office/drawing/2016/5/10/chartex" xmlns:cx3="http://schemas.microsoft.com/office/drawing/2016/5/9/chartex" xmlns:cx2="http://schemas.microsoft.com/office/drawing/2015/10/21/chartex" xmlns:cx1="http://schemas.microsoft.com/office/drawing/2015/9/8/chartex" xmlns:cx="http://schemas.microsoft.com/office/drawing/2014/chartex">
+        <mc:Fallback xmlns:cx="http://schemas.microsoft.com/office/drawing/2014/chartex" xmlns:cx1="http://schemas.microsoft.com/office/drawing/2015/9/8/chartex" xmlns:cx2="http://schemas.microsoft.com/office/drawing/2015/10/21/chartex" xmlns:cx3="http://schemas.microsoft.com/office/drawing/2016/5/9/chartex" xmlns:cx4="http://schemas.microsoft.com/office/drawing/2016/5/10/chartex" xmlns:cx5="http://schemas.microsoft.com/office/drawing/2016/5/11/chartex" xmlns:cx6="http://schemas.microsoft.com/office/drawing/2016/5/12/chartex" xmlns:cx7="http://schemas.microsoft.com/office/drawing/2016/5/13/chartex" xmlns:cx8="http://schemas.microsoft.com/office/drawing/2016/5/14/chartex" xmlns:aink="http://schemas.microsoft.com/office/drawing/2016/ink" xmlns:am3d="http://schemas.microsoft.com/office/drawing/2017/model3d" xmlns:oel="http://schemas.microsoft.com/office/2019/extlst" xmlns:w16cex="http://schemas.microsoft.com/office/word/2018/wordml/cex" xmlns:w16cid="http://schemas.microsoft.com/office/word/2016/wordml/cid" xmlns:w16="http://schemas.microsoft.com/office/word/2018/wordml" xmlns:w16sdtdh="http://schemas.microsoft.com/office/word/2020/wordml/sdtdatahash" xmlns:w16se="http://schemas.microsoft.com/office/word/2015/wordml/symex">
           <w:pict>
             <v:line w14:anchorId="214D6B5F" id="Line 24" o:spid="_x0000_s1026" style="position:absolute;z-index:251691008;visibility:visible;mso-wrap-style:square;mso-width-percent:0;mso-height-percent:0;mso-wrap-distance-left:3.17497mm;mso-wrap-distance-top:0;mso-wrap-distance-right:3.17497mm;mso-wrap-distance-bottom:0;mso-position-horizontal:absolute;mso-position-horizontal-relative:page;mso-position-vertical:absolute;mso-position-vertical-relative:page;mso-width-percent:0;mso-height-percent:0;mso-width-relative:page;mso-height-relative:page" from="439.35pt,753.5pt" to="439.35pt,824.35pt" o:gfxdata="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" strokeweight="1.5pt">
               <w10:wrap anchorx="page" anchory="page"/>
@@ -6780,7 +6765,7 @@
             </wp:anchor>
           </w:drawing>
         </mc:Choice>
-        <mc:Fallback xmlns:w16se="http://schemas.microsoft.com/office/word/2015/wordml/symex" xmlns:w16sdtdh="http://schemas.microsoft.com/office/word/2020/wordml/sdtdatahash" xmlns:w16="http://schemas.microsoft.com/office/word/2018/wordml" xmlns:w16cid="http://schemas.microsoft.com/office/word/2016/wordml/cid" xmlns:w16cex="http://schemas.microsoft.com/office/word/2018/wordml/cex" xmlns:oel="http://schemas.microsoft.com/office/2019/extlst" xmlns:am3d="http://schemas.microsoft.com/office/drawing/2017/model3d" xmlns:aink="http://schemas.microsoft.com/office/drawing/2016/ink" xmlns:cx8="http://schemas.microsoft.com/office/drawing/2016/5/14/chartex" xmlns:cx7="http://schemas.microsoft.com/office/drawing/2016/5/13/chartex" xmlns:cx6="http://schemas.microsoft.com/office/drawing/2016/5/12/chartex" xmlns:cx5="http://schemas.microsoft.com/office/drawing/2016/5/11/chartex" xmlns:cx4="http://schemas.microsoft.com/office/drawing/2016/5/10/chartex" xmlns:cx3="http://schemas.microsoft.com/office/drawing/2016/5/9/chartex" xmlns:cx2="http://schemas.microsoft.com/office/drawing/2015/10/21/chartex" xmlns:cx1="http://schemas.microsoft.com/office/drawing/2015/9/8/chartex" xmlns:cx="http://schemas.microsoft.com/office/drawing/2014/chartex">
+        <mc:Fallback xmlns:cx="http://schemas.microsoft.com/office/drawing/2014/chartex" xmlns:cx1="http://schemas.microsoft.com/office/drawing/2015/9/8/chartex" xmlns:cx2="http://schemas.microsoft.com/office/drawing/2015/10/21/chartex" xmlns:cx3="http://schemas.microsoft.com/office/drawing/2016/5/9/chartex" xmlns:cx4="http://schemas.microsoft.com/office/drawing/2016/5/10/chartex" xmlns:cx5="http://schemas.microsoft.com/office/drawing/2016/5/11/chartex" xmlns:cx6="http://schemas.microsoft.com/office/drawing/2016/5/12/chartex" xmlns:cx7="http://schemas.microsoft.com/office/drawing/2016/5/13/chartex" xmlns:cx8="http://schemas.microsoft.com/office/drawing/2016/5/14/chartex" xmlns:aink="http://schemas.microsoft.com/office/drawing/2016/ink" xmlns:am3d="http://schemas.microsoft.com/office/drawing/2017/model3d" xmlns:oel="http://schemas.microsoft.com/office/2019/extlst" xmlns:w16cex="http://schemas.microsoft.com/office/word/2018/wordml/cex" xmlns:w16cid="http://schemas.microsoft.com/office/word/2016/wordml/cid" xmlns:w16="http://schemas.microsoft.com/office/word/2018/wordml" xmlns:w16sdtdh="http://schemas.microsoft.com/office/word/2020/wordml/sdtdatahash" xmlns:w16se="http://schemas.microsoft.com/office/word/2015/wordml/symex">
           <w:pict>
             <v:line w14:anchorId="22AC46A2" id="Line 22" o:spid="_x0000_s1026" style="position:absolute;z-index:251689984;visibility:visible;mso-wrap-style:square;mso-width-percent:0;mso-height-percent:0;mso-wrap-distance-left:9pt;mso-wrap-distance-top:-3e-5mm;mso-wrap-distance-right:9pt;mso-wrap-distance-bottom:-3e-5mm;mso-position-horizontal:absolute;mso-position-horizontal-relative:page;mso-position-vertical:absolute;mso-position-vertical-relative:page;mso-width-percent:0;mso-height-percent:0;mso-width-relative:page;mso-height-relative:page" from="56.7pt,753.5pt" to="581pt,753.5pt" o:gfxdata="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" strokeweight="1.5pt">
               <w10:wrap anchorx="page" anchory="page"/>
@@ -6855,7 +6840,7 @@
             </wp:anchor>
           </w:drawing>
         </mc:Choice>
-        <mc:Fallback xmlns:w16se="http://schemas.microsoft.com/office/word/2015/wordml/symex" xmlns:w16sdtdh="http://schemas.microsoft.com/office/word/2020/wordml/sdtdatahash" xmlns:w16="http://schemas.microsoft.com/office/word/2018/wordml" xmlns:w16cid="http://schemas.microsoft.com/office/word/2016/wordml/cid" xmlns:w16cex="http://schemas.microsoft.com/office/word/2018/wordml/cex" xmlns:oel="http://schemas.microsoft.com/office/2019/extlst" xmlns:am3d="http://schemas.microsoft.com/office/drawing/2017/model3d" xmlns:aink="http://schemas.microsoft.com/office/drawing/2016/ink" xmlns:cx8="http://schemas.microsoft.com/office/drawing/2016/5/14/chartex" xmlns:cx7="http://schemas.microsoft.com/office/drawing/2016/5/13/chartex" xmlns:cx6="http://schemas.microsoft.com/office/drawing/2016/5/12/chartex" xmlns:cx5="http://schemas.microsoft.com/office/drawing/2016/5/11/chartex" xmlns:cx4="http://schemas.microsoft.com/office/drawing/2016/5/10/chartex" xmlns:cx3="http://schemas.microsoft.com/office/drawing/2016/5/9/chartex" xmlns:cx2="http://schemas.microsoft.com/office/drawing/2015/10/21/chartex" xmlns:cx1="http://schemas.microsoft.com/office/drawing/2015/9/8/chartex" xmlns:cx="http://schemas.microsoft.com/office/drawing/2014/chartex">
+        <mc:Fallback xmlns:cx="http://schemas.microsoft.com/office/drawing/2014/chartex" xmlns:cx1="http://schemas.microsoft.com/office/drawing/2015/9/8/chartex" xmlns:cx2="http://schemas.microsoft.com/office/drawing/2015/10/21/chartex" xmlns:cx3="http://schemas.microsoft.com/office/drawing/2016/5/9/chartex" xmlns:cx4="http://schemas.microsoft.com/office/drawing/2016/5/10/chartex" xmlns:cx5="http://schemas.microsoft.com/office/drawing/2016/5/11/chartex" xmlns:cx6="http://schemas.microsoft.com/office/drawing/2016/5/12/chartex" xmlns:cx7="http://schemas.microsoft.com/office/drawing/2016/5/13/chartex" xmlns:cx8="http://schemas.microsoft.com/office/drawing/2016/5/14/chartex" xmlns:aink="http://schemas.microsoft.com/office/drawing/2016/ink" xmlns:am3d="http://schemas.microsoft.com/office/drawing/2017/model3d" xmlns:oel="http://schemas.microsoft.com/office/2019/extlst" xmlns:w16cex="http://schemas.microsoft.com/office/word/2018/wordml/cex" xmlns:w16cid="http://schemas.microsoft.com/office/word/2016/wordml/cid" xmlns:w16="http://schemas.microsoft.com/office/word/2018/wordml" xmlns:w16sdtdh="http://schemas.microsoft.com/office/word/2020/wordml/sdtdatahash" xmlns:w16se="http://schemas.microsoft.com/office/word/2015/wordml/symex">
           <w:pict>
             <v:line w14:anchorId="026E55D1" id="Line 21" o:spid="_x0000_s1026" style="position:absolute;z-index:251688960;visibility:visible;mso-wrap-style:square;mso-width-percent:0;mso-height-percent:0;mso-wrap-distance-left:3.17497mm;mso-wrap-distance-top:0;mso-wrap-distance-right:3.17497mm;mso-wrap-distance-bottom:0;mso-position-horizontal:absolute;mso-position-horizontal-relative:page;mso-position-vertical:absolute;mso-position-vertical-relative:page;mso-width-percent:0;mso-height-percent:0;mso-width-relative:page;mso-height-relative:page" from="212.65pt,711pt" to="212.65pt,824.4pt" o:gfxdata="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" strokeweight="1.5pt">
               <w10:wrap anchorx="page" anchory="page"/>
@@ -6930,7 +6915,7 @@
             </wp:anchor>
           </w:drawing>
         </mc:Choice>
-        <mc:Fallback xmlns:w16se="http://schemas.microsoft.com/office/word/2015/wordml/symex" xmlns:w16sdtdh="http://schemas.microsoft.com/office/word/2020/wordml/sdtdatahash" xmlns:w16="http://schemas.microsoft.com/office/word/2018/wordml" xmlns:w16cid="http://schemas.microsoft.com/office/word/2016/wordml/cid" xmlns:w16cex="http://schemas.microsoft.com/office/word/2018/wordml/cex" xmlns:oel="http://schemas.microsoft.com/office/2019/extlst" xmlns:am3d="http://schemas.microsoft.com/office/drawing/2017/model3d" xmlns:aink="http://schemas.microsoft.com/office/drawing/2016/ink" xmlns:cx8="http://schemas.microsoft.com/office/drawing/2016/5/14/chartex" xmlns:cx7="http://schemas.microsoft.com/office/drawing/2016/5/13/chartex" xmlns:cx6="http://schemas.microsoft.com/office/drawing/2016/5/12/chartex" xmlns:cx5="http://schemas.microsoft.com/office/drawing/2016/5/11/chartex" xmlns:cx4="http://schemas.microsoft.com/office/drawing/2016/5/10/chartex" xmlns:cx3="http://schemas.microsoft.com/office/drawing/2016/5/9/chartex" xmlns:cx2="http://schemas.microsoft.com/office/drawing/2015/10/21/chartex" xmlns:cx1="http://schemas.microsoft.com/office/drawing/2015/9/8/chartex" xmlns:cx="http://schemas.microsoft.com/office/drawing/2014/chartex">
+        <mc:Fallback xmlns:cx="http://schemas.microsoft.com/office/drawing/2014/chartex" xmlns:cx1="http://schemas.microsoft.com/office/drawing/2015/9/8/chartex" xmlns:cx2="http://schemas.microsoft.com/office/drawing/2015/10/21/chartex" xmlns:cx3="http://schemas.microsoft.com/office/drawing/2016/5/9/chartex" xmlns:cx4="http://schemas.microsoft.com/office/drawing/2016/5/10/chartex" xmlns:cx5="http://schemas.microsoft.com/office/drawing/2016/5/11/chartex" xmlns:cx6="http://schemas.microsoft.com/office/drawing/2016/5/12/chartex" xmlns:cx7="http://schemas.microsoft.com/office/drawing/2016/5/13/chartex" xmlns:cx8="http://schemas.microsoft.com/office/drawing/2016/5/14/chartex" xmlns:aink="http://schemas.microsoft.com/office/drawing/2016/ink" xmlns:am3d="http://schemas.microsoft.com/office/drawing/2017/model3d" xmlns:oel="http://schemas.microsoft.com/office/2019/extlst" xmlns:w16cex="http://schemas.microsoft.com/office/word/2018/wordml/cex" xmlns:w16cid="http://schemas.microsoft.com/office/word/2016/wordml/cid" xmlns:w16="http://schemas.microsoft.com/office/word/2018/wordml" xmlns:w16sdtdh="http://schemas.microsoft.com/office/word/2020/wordml/sdtdatahash" xmlns:w16se="http://schemas.microsoft.com/office/word/2015/wordml/symex">
           <w:pict>
             <v:line w14:anchorId="72FB6B6C" id="Line 20" o:spid="_x0000_s1026" style="position:absolute;z-index:251687936;visibility:visible;mso-wrap-style:square;mso-width-percent:0;mso-height-percent:0;mso-wrap-distance-left:3.17497mm;mso-wrap-distance-top:0;mso-wrap-distance-right:3.17497mm;mso-wrap-distance-bottom:0;mso-position-horizontal:absolute;mso-position-horizontal-relative:page;mso-position-vertical:absolute;mso-position-vertical-relative:page;mso-width-percent:0;mso-height-percent:0;mso-width-relative:page;mso-height-relative:page" from="170.05pt,711pt" to="170.05pt,824.4pt" o:gfxdata="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" strokeweight="1.5pt">
               <w10:wrap anchorx="page" anchory="page"/>
@@ -7005,7 +6990,7 @@
             </wp:anchor>
           </w:drawing>
         </mc:Choice>
-        <mc:Fallback xmlns:w16se="http://schemas.microsoft.com/office/word/2015/wordml/symex" xmlns:w16sdtdh="http://schemas.microsoft.com/office/word/2020/wordml/sdtdatahash" xmlns:w16="http://schemas.microsoft.com/office/word/2018/wordml" xmlns:w16cid="http://schemas.microsoft.com/office/word/2016/wordml/cid" xmlns:w16cex="http://schemas.microsoft.com/office/word/2018/wordml/cex" xmlns:oel="http://schemas.microsoft.com/office/2019/extlst" xmlns:am3d="http://schemas.microsoft.com/office/drawing/2017/model3d" xmlns:aink="http://schemas.microsoft.com/office/drawing/2016/ink" xmlns:cx8="http://schemas.microsoft.com/office/drawing/2016/5/14/chartex" xmlns:cx7="http://schemas.microsoft.com/office/drawing/2016/5/13/chartex" xmlns:cx6="http://schemas.microsoft.com/office/drawing/2016/5/12/chartex" xmlns:cx5="http://schemas.microsoft.com/office/drawing/2016/5/11/chartex" xmlns:cx4="http://schemas.microsoft.com/office/drawing/2016/5/10/chartex" xmlns:cx3="http://schemas.microsoft.com/office/drawing/2016/5/9/chartex" xmlns:cx2="http://schemas.microsoft.com/office/drawing/2015/10/21/chartex" xmlns:cx1="http://schemas.microsoft.com/office/drawing/2015/9/8/chartex" xmlns:cx="http://schemas.microsoft.com/office/drawing/2014/chartex">
+        <mc:Fallback xmlns:cx="http://schemas.microsoft.com/office/drawing/2014/chartex" xmlns:cx1="http://schemas.microsoft.com/office/drawing/2015/9/8/chartex" xmlns:cx2="http://schemas.microsoft.com/office/drawing/2015/10/21/chartex" xmlns:cx3="http://schemas.microsoft.com/office/drawing/2016/5/9/chartex" xmlns:cx4="http://schemas.microsoft.com/office/drawing/2016/5/10/chartex" xmlns:cx5="http://schemas.microsoft.com/office/drawing/2016/5/11/chartex" xmlns:cx6="http://schemas.microsoft.com/office/drawing/2016/5/12/chartex" xmlns:cx7="http://schemas.microsoft.com/office/drawing/2016/5/13/chartex" xmlns:cx8="http://schemas.microsoft.com/office/drawing/2016/5/14/chartex" xmlns:aink="http://schemas.microsoft.com/office/drawing/2016/ink" xmlns:am3d="http://schemas.microsoft.com/office/drawing/2017/model3d" xmlns:oel="http://schemas.microsoft.com/office/2019/extlst" xmlns:w16cex="http://schemas.microsoft.com/office/word/2018/wordml/cex" xmlns:w16cid="http://schemas.microsoft.com/office/word/2016/wordml/cid" xmlns:w16="http://schemas.microsoft.com/office/word/2018/wordml" xmlns:w16sdtdh="http://schemas.microsoft.com/office/word/2020/wordml/sdtdatahash" xmlns:w16se="http://schemas.microsoft.com/office/word/2015/wordml/symex">
           <w:pict>
             <v:line w14:anchorId="05DC2DFF" id="Line 17" o:spid="_x0000_s1026" style="position:absolute;z-index:251684864;visibility:visible;mso-wrap-style:square;mso-width-percent:0;mso-height-percent:0;mso-wrap-distance-left:9pt;mso-wrap-distance-top:-3e-5mm;mso-wrap-distance-right:9pt;mso-wrap-distance-bottom:-3e-5mm;mso-position-horizontal:absolute;mso-position-horizontal-relative:page;mso-position-vertical:absolute;mso-position-vertical-relative:page;mso-width-percent:0;mso-height-percent:0;mso-width-relative:page;mso-height-relative:page" from="56.75pt,725.15pt" to="241pt,725.15pt" o:gfxdata="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">
               <w10:wrap anchorx="page" anchory="page"/>
@@ -7080,7 +7065,7 @@
             </wp:anchor>
           </w:drawing>
         </mc:Choice>
-        <mc:Fallback xmlns:w16se="http://schemas.microsoft.com/office/word/2015/wordml/symex" xmlns:w16sdtdh="http://schemas.microsoft.com/office/word/2020/wordml/sdtdatahash" xmlns:w16="http://schemas.microsoft.com/office/word/2018/wordml" xmlns:w16cid="http://schemas.microsoft.com/office/word/2016/wordml/cid" xmlns:w16cex="http://schemas.microsoft.com/office/word/2018/wordml/cex" xmlns:oel="http://schemas.microsoft.com/office/2019/extlst" xmlns:am3d="http://schemas.microsoft.com/office/drawing/2017/model3d" xmlns:aink="http://schemas.microsoft.com/office/drawing/2016/ink" xmlns:cx8="http://schemas.microsoft.com/office/drawing/2016/5/14/chartex" xmlns:cx7="http://schemas.microsoft.com/office/drawing/2016/5/13/chartex" xmlns:cx6="http://schemas.microsoft.com/office/drawing/2016/5/12/chartex" xmlns:cx5="http://schemas.microsoft.com/office/drawing/2016/5/11/chartex" xmlns:cx4="http://schemas.microsoft.com/office/drawing/2016/5/10/chartex" xmlns:cx3="http://schemas.microsoft.com/office/drawing/2016/5/9/chartex" xmlns:cx2="http://schemas.microsoft.com/office/drawing/2015/10/21/chartex" xmlns:cx1="http://schemas.microsoft.com/office/drawing/2015/9/8/chartex" xmlns:cx="http://schemas.microsoft.com/office/drawing/2014/chartex">
+        <mc:Fallback xmlns:cx="http://schemas.microsoft.com/office/drawing/2014/chartex" xmlns:cx1="http://schemas.microsoft.com/office/drawing/2015/9/8/chartex" xmlns:cx2="http://schemas.microsoft.com/office/drawing/2015/10/21/chartex" xmlns:cx3="http://schemas.microsoft.com/office/drawing/2016/5/9/chartex" xmlns:cx4="http://schemas.microsoft.com/office/drawing/2016/5/10/chartex" xmlns:cx5="http://schemas.microsoft.com/office/drawing/2016/5/11/chartex" xmlns:cx6="http://schemas.microsoft.com/office/drawing/2016/5/12/chartex" xmlns:cx7="http://schemas.microsoft.com/office/drawing/2016/5/13/chartex" xmlns:cx8="http://schemas.microsoft.com/office/drawing/2016/5/14/chartex" xmlns:aink="http://schemas.microsoft.com/office/drawing/2016/ink" xmlns:am3d="http://schemas.microsoft.com/office/drawing/2017/model3d" xmlns:oel="http://schemas.microsoft.com/office/2019/extlst" xmlns:w16cex="http://schemas.microsoft.com/office/word/2018/wordml/cex" xmlns:w16cid="http://schemas.microsoft.com/office/word/2016/wordml/cid" xmlns:w16="http://schemas.microsoft.com/office/word/2018/wordml" xmlns:w16sdtdh="http://schemas.microsoft.com/office/word/2020/wordml/sdtdatahash" xmlns:w16se="http://schemas.microsoft.com/office/word/2015/wordml/symex">
           <w:pict>
             <v:line w14:anchorId="11E763C8" id="Line 16" o:spid="_x0000_s1026" style="position:absolute;z-index:251683840;visibility:visible;mso-wrap-style:square;mso-width-percent:0;mso-height-percent:0;mso-wrap-distance-left:9pt;mso-wrap-distance-top:-3e-5mm;mso-wrap-distance-right:9pt;mso-wrap-distance-bottom:-3e-5mm;mso-position-horizontal:absolute;mso-position-horizontal-relative:page;mso-position-vertical:absolute;mso-position-vertical-relative:page;mso-width-percent:0;mso-height-percent:0;mso-width-relative:page;mso-height-relative:page" from="56.7pt,739.35pt" to="240.95pt,739.35pt" o:gfxdata="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" strokeweight="1.5pt">
               <w10:wrap anchorx="page" anchory="page"/>
@@ -7155,7 +7140,7 @@
             </wp:anchor>
           </w:drawing>
         </mc:Choice>
-        <mc:Fallback xmlns:w16se="http://schemas.microsoft.com/office/word/2015/wordml/symex" xmlns:w16sdtdh="http://schemas.microsoft.com/office/word/2020/wordml/sdtdatahash" xmlns:w16="http://schemas.microsoft.com/office/word/2018/wordml" xmlns:w16cid="http://schemas.microsoft.com/office/word/2016/wordml/cid" xmlns:w16cex="http://schemas.microsoft.com/office/word/2018/wordml/cex" xmlns:oel="http://schemas.microsoft.com/office/2019/extlst" xmlns:am3d="http://schemas.microsoft.com/office/drawing/2017/model3d" xmlns:aink="http://schemas.microsoft.com/office/drawing/2016/ink" xmlns:cx8="http://schemas.microsoft.com/office/drawing/2016/5/14/chartex" xmlns:cx7="http://schemas.microsoft.com/office/drawing/2016/5/13/chartex" xmlns:cx6="http://schemas.microsoft.com/office/drawing/2016/5/12/chartex" xmlns:cx5="http://schemas.microsoft.com/office/drawing/2016/5/11/chartex" xmlns:cx4="http://schemas.microsoft.com/office/drawing/2016/5/10/chartex" xmlns:cx3="http://schemas.microsoft.com/office/drawing/2016/5/9/chartex" xmlns:cx2="http://schemas.microsoft.com/office/drawing/2015/10/21/chartex" xmlns:cx1="http://schemas.microsoft.com/office/drawing/2015/9/8/chartex" xmlns:cx="http://schemas.microsoft.com/office/drawing/2014/chartex">
+        <mc:Fallback xmlns:cx="http://schemas.microsoft.com/office/drawing/2014/chartex" xmlns:cx1="http://schemas.microsoft.com/office/drawing/2015/9/8/chartex" xmlns:cx2="http://schemas.microsoft.com/office/drawing/2015/10/21/chartex" xmlns:cx3="http://schemas.microsoft.com/office/drawing/2016/5/9/chartex" xmlns:cx4="http://schemas.microsoft.com/office/drawing/2016/5/10/chartex" xmlns:cx5="http://schemas.microsoft.com/office/drawing/2016/5/11/chartex" xmlns:cx6="http://schemas.microsoft.com/office/drawing/2016/5/12/chartex" xmlns:cx7="http://schemas.microsoft.com/office/drawing/2016/5/13/chartex" xmlns:cx8="http://schemas.microsoft.com/office/drawing/2016/5/14/chartex" xmlns:aink="http://schemas.microsoft.com/office/drawing/2016/ink" xmlns:am3d="http://schemas.microsoft.com/office/drawing/2017/model3d" xmlns:oel="http://schemas.microsoft.com/office/2019/extlst" xmlns:w16cex="http://schemas.microsoft.com/office/word/2018/wordml/cex" xmlns:w16cid="http://schemas.microsoft.com/office/word/2016/wordml/cid" xmlns:w16="http://schemas.microsoft.com/office/word/2018/wordml" xmlns:w16sdtdh="http://schemas.microsoft.com/office/word/2020/wordml/sdtdatahash" xmlns:w16se="http://schemas.microsoft.com/office/word/2015/wordml/symex">
           <w:pict>
             <v:line w14:anchorId="1C408B5A" id="Line 14" o:spid="_x0000_s1026" style="position:absolute;z-index:251682816;visibility:visible;mso-wrap-style:square;mso-width-percent:0;mso-height-percent:0;mso-wrap-distance-left:9pt;mso-wrap-distance-top:-3e-5mm;mso-wrap-distance-right:9pt;mso-wrap-distance-bottom:-3e-5mm;mso-position-horizontal:absolute;mso-position-horizontal-relative:page;mso-position-vertical:absolute;mso-position-vertical-relative:page;mso-width-percent:0;mso-height-percent:0;mso-width-relative:page;mso-height-relative:page" from="56.75pt,767.7pt" to="241pt,767.7pt" o:gfxdata="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">
               <w10:wrap anchorx="page" anchory="page"/>
@@ -7230,7 +7215,7 @@
             </wp:anchor>
           </w:drawing>
         </mc:Choice>
-        <mc:Fallback xmlns:w16se="http://schemas.microsoft.com/office/word/2015/wordml/symex" xmlns:w16sdtdh="http://schemas.microsoft.com/office/word/2020/wordml/sdtdatahash" xmlns:w16="http://schemas.microsoft.com/office/word/2018/wordml" xmlns:w16cid="http://schemas.microsoft.com/office/word/2016/wordml/cid" xmlns:w16cex="http://schemas.microsoft.com/office/word/2018/wordml/cex" xmlns:oel="http://schemas.microsoft.com/office/2019/extlst" xmlns:am3d="http://schemas.microsoft.com/office/drawing/2017/model3d" xmlns:aink="http://schemas.microsoft.com/office/drawing/2016/ink" xmlns:cx8="http://schemas.microsoft.com/office/drawing/2016/5/14/chartex" xmlns:cx7="http://schemas.microsoft.com/office/drawing/2016/5/13/chartex" xmlns:cx6="http://schemas.microsoft.com/office/drawing/2016/5/12/chartex" xmlns:cx5="http://schemas.microsoft.com/office/drawing/2016/5/11/chartex" xmlns:cx4="http://schemas.microsoft.com/office/drawing/2016/5/10/chartex" xmlns:cx3="http://schemas.microsoft.com/office/drawing/2016/5/9/chartex" xmlns:cx2="http://schemas.microsoft.com/office/drawing/2015/10/21/chartex" xmlns:cx1="http://schemas.microsoft.com/office/drawing/2015/9/8/chartex" xmlns:cx="http://schemas.microsoft.com/office/drawing/2014/chartex">
+        <mc:Fallback xmlns:cx="http://schemas.microsoft.com/office/drawing/2014/chartex" xmlns:cx1="http://schemas.microsoft.com/office/drawing/2015/9/8/chartex" xmlns:cx2="http://schemas.microsoft.com/office/drawing/2015/10/21/chartex" xmlns:cx3="http://schemas.microsoft.com/office/drawing/2016/5/9/chartex" xmlns:cx4="http://schemas.microsoft.com/office/drawing/2016/5/10/chartex" xmlns:cx5="http://schemas.microsoft.com/office/drawing/2016/5/11/chartex" xmlns:cx6="http://schemas.microsoft.com/office/drawing/2016/5/12/chartex" xmlns:cx7="http://schemas.microsoft.com/office/drawing/2016/5/13/chartex" xmlns:cx8="http://schemas.microsoft.com/office/drawing/2016/5/14/chartex" xmlns:aink="http://schemas.microsoft.com/office/drawing/2016/ink" xmlns:am3d="http://schemas.microsoft.com/office/drawing/2017/model3d" xmlns:oel="http://schemas.microsoft.com/office/2019/extlst" xmlns:w16cex="http://schemas.microsoft.com/office/word/2018/wordml/cex" xmlns:w16cid="http://schemas.microsoft.com/office/word/2016/wordml/cid" xmlns:w16="http://schemas.microsoft.com/office/word/2018/wordml" xmlns:w16sdtdh="http://schemas.microsoft.com/office/word/2020/wordml/sdtdatahash" xmlns:w16se="http://schemas.microsoft.com/office/word/2015/wordml/symex">
           <w:pict>
             <v:line w14:anchorId="1C8951AF" id="Line 12" o:spid="_x0000_s1026" style="position:absolute;z-index:251681792;visibility:visible;mso-wrap-style:square;mso-width-percent:0;mso-height-percent:0;mso-wrap-distance-left:9pt;mso-wrap-distance-top:-3e-5mm;mso-wrap-distance-right:9pt;mso-wrap-distance-bottom:-3e-5mm;mso-position-horizontal:absolute;mso-position-horizontal-relative:page;mso-position-vertical:absolute;mso-position-vertical-relative:page;mso-width-percent:0;mso-height-percent:0;mso-width-relative:page;mso-height-relative:page" from="56.75pt,796.05pt" to="241pt,796.05pt" o:gfxdata="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">
               <w10:wrap anchorx="page" anchory="page"/>
@@ -7305,7 +7290,7 @@
             </wp:anchor>
           </w:drawing>
         </mc:Choice>
-        <mc:Fallback xmlns:w16se="http://schemas.microsoft.com/office/word/2015/wordml/symex" xmlns:w16sdtdh="http://schemas.microsoft.com/office/word/2020/wordml/sdtdatahash" xmlns:w16="http://schemas.microsoft.com/office/word/2018/wordml" xmlns:w16cid="http://schemas.microsoft.com/office/word/2016/wordml/cid" xmlns:w16cex="http://schemas.microsoft.com/office/word/2018/wordml/cex" xmlns:oel="http://schemas.microsoft.com/office/2019/extlst" xmlns:am3d="http://schemas.microsoft.com/office/drawing/2017/model3d" xmlns:aink="http://schemas.microsoft.com/office/drawing/2016/ink" xmlns:cx8="http://schemas.microsoft.com/office/drawing/2016/5/14/chartex" xmlns:cx7="http://schemas.microsoft.com/office/drawing/2016/5/13/chartex" xmlns:cx6="http://schemas.microsoft.com/office/drawing/2016/5/12/chartex" xmlns:cx5="http://schemas.microsoft.com/office/drawing/2016/5/11/chartex" xmlns:cx4="http://schemas.microsoft.com/office/drawing/2016/5/10/chartex" xmlns:cx3="http://schemas.microsoft.com/office/drawing/2016/5/9/chartex" xmlns:cx2="http://schemas.microsoft.com/office/drawing/2015/10/21/chartex" xmlns:cx1="http://schemas.microsoft.com/office/drawing/2015/9/8/chartex" xmlns:cx="http://schemas.microsoft.com/office/drawing/2014/chartex">
+        <mc:Fallback xmlns:cx="http://schemas.microsoft.com/office/drawing/2014/chartex" xmlns:cx1="http://schemas.microsoft.com/office/drawing/2015/9/8/chartex" xmlns:cx2="http://schemas.microsoft.com/office/drawing/2015/10/21/chartex" xmlns:cx3="http://schemas.microsoft.com/office/drawing/2016/5/9/chartex" xmlns:cx4="http://schemas.microsoft.com/office/drawing/2016/5/10/chartex" xmlns:cx5="http://schemas.microsoft.com/office/drawing/2016/5/11/chartex" xmlns:cx6="http://schemas.microsoft.com/office/drawing/2016/5/12/chartex" xmlns:cx7="http://schemas.microsoft.com/office/drawing/2016/5/13/chartex" xmlns:cx8="http://schemas.microsoft.com/office/drawing/2016/5/14/chartex" xmlns:aink="http://schemas.microsoft.com/office/drawing/2016/ink" xmlns:am3d="http://schemas.microsoft.com/office/drawing/2017/model3d" xmlns:oel="http://schemas.microsoft.com/office/2019/extlst" xmlns:w16cex="http://schemas.microsoft.com/office/word/2018/wordml/cex" xmlns:w16cid="http://schemas.microsoft.com/office/word/2016/wordml/cid" xmlns:w16="http://schemas.microsoft.com/office/word/2018/wordml" xmlns:w16sdtdh="http://schemas.microsoft.com/office/word/2020/wordml/sdtdatahash" xmlns:w16se="http://schemas.microsoft.com/office/word/2015/wordml/symex">
           <w:pict>
             <v:line w14:anchorId="496C897E" id="Line 11" o:spid="_x0000_s1026" style="position:absolute;z-index:251680768;visibility:visible;mso-wrap-style:square;mso-width-percent:0;mso-height-percent:0;mso-wrap-distance-left:9pt;mso-wrap-distance-top:-3e-5mm;mso-wrap-distance-right:9pt;mso-wrap-distance-bottom:-3e-5mm;mso-position-horizontal:absolute;mso-position-horizontal-relative:page;mso-position-vertical:absolute;mso-position-vertical-relative:page;mso-width-percent:0;mso-height-percent:0;mso-width-relative:page;mso-height-relative:page" from="56.75pt,810.2pt" to="241pt,810.2pt" o:gfxdata="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">
               <w10:wrap anchorx="page" anchory="page"/>
@@ -7380,7 +7365,7 @@
             </wp:anchor>
           </w:drawing>
         </mc:Choice>
-        <mc:Fallback xmlns:w16se="http://schemas.microsoft.com/office/word/2015/wordml/symex" xmlns:w16sdtdh="http://schemas.microsoft.com/office/word/2020/wordml/sdtdatahash" xmlns:w16="http://schemas.microsoft.com/office/word/2018/wordml" xmlns:w16cid="http://schemas.microsoft.com/office/word/2016/wordml/cid" xmlns:w16cex="http://schemas.microsoft.com/office/word/2018/wordml/cex" xmlns:oel="http://schemas.microsoft.com/office/2019/extlst" xmlns:am3d="http://schemas.microsoft.com/office/drawing/2017/model3d" xmlns:aink="http://schemas.microsoft.com/office/drawing/2016/ink" xmlns:cx8="http://schemas.microsoft.com/office/drawing/2016/5/14/chartex" xmlns:cx7="http://schemas.microsoft.com/office/drawing/2016/5/13/chartex" xmlns:cx6="http://schemas.microsoft.com/office/drawing/2016/5/12/chartex" xmlns:cx5="http://schemas.microsoft.com/office/drawing/2016/5/11/chartex" xmlns:cx4="http://schemas.microsoft.com/office/drawing/2016/5/10/chartex" xmlns:cx3="http://schemas.microsoft.com/office/drawing/2016/5/9/chartex" xmlns:cx2="http://schemas.microsoft.com/office/drawing/2015/10/21/chartex" xmlns:cx1="http://schemas.microsoft.com/office/drawing/2015/9/8/chartex" xmlns:cx="http://schemas.microsoft.com/office/drawing/2014/chartex">
+        <mc:Fallback xmlns:cx="http://schemas.microsoft.com/office/drawing/2014/chartex" xmlns:cx1="http://schemas.microsoft.com/office/drawing/2015/9/8/chartex" xmlns:cx2="http://schemas.microsoft.com/office/drawing/2015/10/21/chartex" xmlns:cx3="http://schemas.microsoft.com/office/drawing/2016/5/9/chartex" xmlns:cx4="http://schemas.microsoft.com/office/drawing/2016/5/10/chartex" xmlns:cx5="http://schemas.microsoft.com/office/drawing/2016/5/11/chartex" xmlns:cx6="http://schemas.microsoft.com/office/drawing/2016/5/12/chartex" xmlns:cx7="http://schemas.microsoft.com/office/drawing/2016/5/13/chartex" xmlns:cx8="http://schemas.microsoft.com/office/drawing/2016/5/14/chartex" xmlns:aink="http://schemas.microsoft.com/office/drawing/2016/ink" xmlns:am3d="http://schemas.microsoft.com/office/drawing/2017/model3d" xmlns:oel="http://schemas.microsoft.com/office/2019/extlst" xmlns:w16cex="http://schemas.microsoft.com/office/word/2018/wordml/cex" xmlns:w16cid="http://schemas.microsoft.com/office/word/2016/wordml/cid" xmlns:w16="http://schemas.microsoft.com/office/word/2018/wordml" xmlns:w16sdtdh="http://schemas.microsoft.com/office/word/2020/wordml/sdtdatahash" xmlns:w16se="http://schemas.microsoft.com/office/word/2015/wordml/symex">
           <w:pict>
             <v:line w14:anchorId="16EEBA7D" id="Line 3" o:spid="_x0000_s1026" style="position:absolute;z-index:251679744;visibility:visible;mso-wrap-style:square;mso-width-percent:0;mso-height-percent:0;mso-wrap-distance-left:3.17497mm;mso-wrap-distance-top:0;mso-wrap-distance-right:3.17497mm;mso-wrap-distance-bottom:0;mso-position-horizontal:absolute;mso-position-horizontal-relative:page;mso-position-vertical:absolute;mso-position-vertical-relative:page;mso-width-percent:0;mso-height-percent:0;mso-width-relative:page;mso-height-relative:page" from="241pt,711pt" to="241pt,824.4pt" o:gfxdata="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" strokeweight="1.5pt">
               <w10:wrap anchorx="page" anchory="page"/>
@@ -7455,7 +7440,7 @@
             </wp:anchor>
           </w:drawing>
         </mc:Choice>
-        <mc:Fallback xmlns:w16se="http://schemas.microsoft.com/office/word/2015/wordml/symex" xmlns:w16sdtdh="http://schemas.microsoft.com/office/word/2020/wordml/sdtdatahash" xmlns:w16="http://schemas.microsoft.com/office/word/2018/wordml" xmlns:w16cid="http://schemas.microsoft.com/office/word/2016/wordml/cid" xmlns:w16cex="http://schemas.microsoft.com/office/word/2018/wordml/cex" xmlns:oel="http://schemas.microsoft.com/office/2019/extlst" xmlns:am3d="http://schemas.microsoft.com/office/drawing/2017/model3d" xmlns:aink="http://schemas.microsoft.com/office/drawing/2016/ink" xmlns:cx8="http://schemas.microsoft.com/office/drawing/2016/5/14/chartex" xmlns:cx7="http://schemas.microsoft.com/office/drawing/2016/5/13/chartex" xmlns:cx6="http://schemas.microsoft.com/office/drawing/2016/5/12/chartex" xmlns:cx5="http://schemas.microsoft.com/office/drawing/2016/5/11/chartex" xmlns:cx4="http://schemas.microsoft.com/office/drawing/2016/5/10/chartex" xmlns:cx3="http://schemas.microsoft.com/office/drawing/2016/5/9/chartex" xmlns:cx2="http://schemas.microsoft.com/office/drawing/2015/10/21/chartex" xmlns:cx1="http://schemas.microsoft.com/office/drawing/2015/9/8/chartex" xmlns:cx="http://schemas.microsoft.com/office/drawing/2014/chartex">
+        <mc:Fallback xmlns:cx="http://schemas.microsoft.com/office/drawing/2014/chartex" xmlns:cx1="http://schemas.microsoft.com/office/drawing/2015/9/8/chartex" xmlns:cx2="http://schemas.microsoft.com/office/drawing/2015/10/21/chartex" xmlns:cx3="http://schemas.microsoft.com/office/drawing/2016/5/9/chartex" xmlns:cx4="http://schemas.microsoft.com/office/drawing/2016/5/10/chartex" xmlns:cx5="http://schemas.microsoft.com/office/drawing/2016/5/11/chartex" xmlns:cx6="http://schemas.microsoft.com/office/drawing/2016/5/12/chartex" xmlns:cx7="http://schemas.microsoft.com/office/drawing/2016/5/13/chartex" xmlns:cx8="http://schemas.microsoft.com/office/drawing/2016/5/14/chartex" xmlns:aink="http://schemas.microsoft.com/office/drawing/2016/ink" xmlns:am3d="http://schemas.microsoft.com/office/drawing/2017/model3d" xmlns:oel="http://schemas.microsoft.com/office/2019/extlst" xmlns:w16cex="http://schemas.microsoft.com/office/word/2018/wordml/cex" xmlns:w16cid="http://schemas.microsoft.com/office/word/2016/wordml/cid" xmlns:w16="http://schemas.microsoft.com/office/word/2018/wordml" xmlns:w16sdtdh="http://schemas.microsoft.com/office/word/2020/wordml/sdtdatahash" xmlns:w16se="http://schemas.microsoft.com/office/word/2015/wordml/symex">
           <w:pict>
             <v:line w14:anchorId="529600D3" id="Line 2" o:spid="_x0000_s1026" style="position:absolute;z-index:251678720;visibility:visible;mso-wrap-style:square;mso-width-percent:0;mso-height-percent:0;mso-wrap-distance-left:9pt;mso-wrap-distance-top:-3e-5mm;mso-wrap-distance-right:9pt;mso-wrap-distance-bottom:-3e-5mm;mso-position-horizontal:absolute;mso-position-horizontal-relative:page;mso-position-vertical:absolute;mso-position-vertical-relative:page;mso-width-percent:0;mso-height-percent:0;mso-width-relative:page;mso-height-relative:page" from="56.7pt,711pt" to="581pt,711pt" o:gfxdata="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" strokeweight="1.5pt">
               <w10:wrap anchorx="page" anchory="page"/>
@@ -7550,7 +7535,7 @@
             </wp:anchor>
           </w:drawing>
         </mc:Choice>
-        <mc:Fallback xmlns:w16se="http://schemas.microsoft.com/office/word/2015/wordml/symex" xmlns:w16sdtdh="http://schemas.microsoft.com/office/word/2020/wordml/sdtdatahash" xmlns:w16="http://schemas.microsoft.com/office/word/2018/wordml" xmlns:w16cid="http://schemas.microsoft.com/office/word/2016/wordml/cid" xmlns:w16cex="http://schemas.microsoft.com/office/word/2018/wordml/cex" xmlns:oel="http://schemas.microsoft.com/office/2019/extlst" xmlns:am3d="http://schemas.microsoft.com/office/drawing/2017/model3d" xmlns:aink="http://schemas.microsoft.com/office/drawing/2016/ink" xmlns:cx8="http://schemas.microsoft.com/office/drawing/2016/5/14/chartex" xmlns:cx7="http://schemas.microsoft.com/office/drawing/2016/5/13/chartex" xmlns:cx6="http://schemas.microsoft.com/office/drawing/2016/5/12/chartex" xmlns:cx5="http://schemas.microsoft.com/office/drawing/2016/5/11/chartex" xmlns:cx4="http://schemas.microsoft.com/office/drawing/2016/5/10/chartex" xmlns:cx3="http://schemas.microsoft.com/office/drawing/2016/5/9/chartex" xmlns:cx2="http://schemas.microsoft.com/office/drawing/2015/10/21/chartex" xmlns:cx1="http://schemas.microsoft.com/office/drawing/2015/9/8/chartex" xmlns:cx="http://schemas.microsoft.com/office/drawing/2014/chartex">
+        <mc:Fallback xmlns:cx="http://schemas.microsoft.com/office/drawing/2014/chartex" xmlns:cx1="http://schemas.microsoft.com/office/drawing/2015/9/8/chartex" xmlns:cx2="http://schemas.microsoft.com/office/drawing/2015/10/21/chartex" xmlns:cx3="http://schemas.microsoft.com/office/drawing/2016/5/9/chartex" xmlns:cx4="http://schemas.microsoft.com/office/drawing/2016/5/10/chartex" xmlns:cx5="http://schemas.microsoft.com/office/drawing/2016/5/11/chartex" xmlns:cx6="http://schemas.microsoft.com/office/drawing/2016/5/12/chartex" xmlns:cx7="http://schemas.microsoft.com/office/drawing/2016/5/13/chartex" xmlns:cx8="http://schemas.microsoft.com/office/drawing/2016/5/14/chartex" xmlns:aink="http://schemas.microsoft.com/office/drawing/2016/ink" xmlns:am3d="http://schemas.microsoft.com/office/drawing/2017/model3d" xmlns:oel="http://schemas.microsoft.com/office/2019/extlst" xmlns:w16cex="http://schemas.microsoft.com/office/word/2018/wordml/cex" xmlns:w16cid="http://schemas.microsoft.com/office/word/2016/wordml/cid" xmlns:w16="http://schemas.microsoft.com/office/word/2018/wordml" xmlns:w16sdtdh="http://schemas.microsoft.com/office/word/2020/wordml/sdtdatahash" xmlns:w16se="http://schemas.microsoft.com/office/word/2015/wordml/symex">
           <w:pict>
             <v:shape w14:anchorId="2C317ACE" id="Text Box 91" o:spid="_x0000_s1058" type="#_x0000_t202" style="position:absolute;margin-left:159.6pt;margin-top:-19.25pt;width:190.4pt;height:31.25pt;z-index:251711488;visibility:visible;mso-wrap-style:square;mso-width-percent:0;mso-height-percent:0;mso-wrap-distance-left:9pt;mso-wrap-distance-top:0;mso-wrap-distance-right:9pt;mso-wrap-distance-bottom:0;mso-position-horizontal:absolute;mso-position-horizontal-relative:text;mso-position-vertical:absolute;mso-position-vertical-relative:text;mso-width-percent:0;mso-height-percent:0;mso-width-relative:page;mso-height-relative:page;v-text-anchor:top" o:gfxdata="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" filled="f" stroked="f">
               <v:textbox inset="0,0,0,0">
@@ -7729,7 +7714,7 @@
             </wp:anchor>
           </w:drawing>
         </mc:Choice>
-        <mc:Fallback xmlns:w16se="http://schemas.microsoft.com/office/word/2015/wordml/symex" xmlns:w16sdtdh="http://schemas.microsoft.com/office/word/2020/wordml/sdtdatahash" xmlns:w16="http://schemas.microsoft.com/office/word/2018/wordml" xmlns:w16cid="http://schemas.microsoft.com/office/word/2016/wordml/cid" xmlns:w16cex="http://schemas.microsoft.com/office/word/2018/wordml/cex" xmlns:oel="http://schemas.microsoft.com/office/2019/extlst" xmlns:am3d="http://schemas.microsoft.com/office/drawing/2017/model3d" xmlns:aink="http://schemas.microsoft.com/office/drawing/2016/ink" xmlns:cx8="http://schemas.microsoft.com/office/drawing/2016/5/14/chartex" xmlns:cx7="http://schemas.microsoft.com/office/drawing/2016/5/13/chartex" xmlns:cx6="http://schemas.microsoft.com/office/drawing/2016/5/12/chartex" xmlns:cx5="http://schemas.microsoft.com/office/drawing/2016/5/11/chartex" xmlns:cx4="http://schemas.microsoft.com/office/drawing/2016/5/10/chartex" xmlns:cx3="http://schemas.microsoft.com/office/drawing/2016/5/9/chartex" xmlns:cx2="http://schemas.microsoft.com/office/drawing/2015/10/21/chartex" xmlns:cx1="http://schemas.microsoft.com/office/drawing/2015/9/8/chartex" xmlns:cx="http://schemas.microsoft.com/office/drawing/2014/chartex">
+        <mc:Fallback xmlns:cx="http://schemas.microsoft.com/office/drawing/2014/chartex" xmlns:cx1="http://schemas.microsoft.com/office/drawing/2015/9/8/chartex" xmlns:cx2="http://schemas.microsoft.com/office/drawing/2015/10/21/chartex" xmlns:cx3="http://schemas.microsoft.com/office/drawing/2016/5/9/chartex" xmlns:cx4="http://schemas.microsoft.com/office/drawing/2016/5/10/chartex" xmlns:cx5="http://schemas.microsoft.com/office/drawing/2016/5/11/chartex" xmlns:cx6="http://schemas.microsoft.com/office/drawing/2016/5/12/chartex" xmlns:cx7="http://schemas.microsoft.com/office/drawing/2016/5/13/chartex" xmlns:cx8="http://schemas.microsoft.com/office/drawing/2016/5/14/chartex" xmlns:aink="http://schemas.microsoft.com/office/drawing/2016/ink" xmlns:am3d="http://schemas.microsoft.com/office/drawing/2017/model3d" xmlns:oel="http://schemas.microsoft.com/office/2019/extlst" xmlns:w16cex="http://schemas.microsoft.com/office/word/2018/wordml/cex" xmlns:w16cid="http://schemas.microsoft.com/office/word/2016/wordml/cid" xmlns:w16="http://schemas.microsoft.com/office/word/2018/wordml" xmlns:w16sdtdh="http://schemas.microsoft.com/office/word/2020/wordml/sdtdatahash" xmlns:w16se="http://schemas.microsoft.com/office/word/2015/wordml/symex">
           <w:pict>
             <v:rect w14:anchorId="3D126838" id="Rectangle 55" o:spid="_x0000_s1026" style="position:absolute;margin-left:56.1pt;margin-top:16.45pt;width:524.4pt;height:807.85pt;z-index:251659264;visibility:visible;mso-wrap-style:square;mso-width-percent:0;mso-height-percent:0;mso-wrap-distance-left:9pt;mso-wrap-distance-top:0;mso-wrap-distance-right:9pt;mso-wrap-distance-bottom:0;mso-position-horizontal:absolute;mso-position-horizontal-relative:page;mso-position-vertical:absolute;mso-position-vertical-relative:page;mso-width-percent:0;mso-height-percent:0;mso-width-relative:page;mso-height-relative:page;v-text-anchor:top" o:gfxdata="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" o:allowincell="f" strokeweight="1.5pt">
               <w10:wrap anchorx="page" anchory="page"/>
@@ -7824,7 +7809,7 @@
             </wp:anchor>
           </w:drawing>
         </mc:Choice>
-        <mc:Fallback xmlns:w16se="http://schemas.microsoft.com/office/word/2015/wordml/symex" xmlns:w16sdtdh="http://schemas.microsoft.com/office/word/2020/wordml/sdtdatahash" xmlns:w16="http://schemas.microsoft.com/office/word/2018/wordml" xmlns:w16cid="http://schemas.microsoft.com/office/word/2016/wordml/cid" xmlns:w16cex="http://schemas.microsoft.com/office/word/2018/wordml/cex" xmlns:oel="http://schemas.microsoft.com/office/2019/extlst" xmlns:am3d="http://schemas.microsoft.com/office/drawing/2017/model3d" xmlns:aink="http://schemas.microsoft.com/office/drawing/2016/ink" xmlns:cx8="http://schemas.microsoft.com/office/drawing/2016/5/14/chartex" xmlns:cx7="http://schemas.microsoft.com/office/drawing/2016/5/13/chartex" xmlns:cx6="http://schemas.microsoft.com/office/drawing/2016/5/12/chartex" xmlns:cx5="http://schemas.microsoft.com/office/drawing/2016/5/11/chartex" xmlns:cx4="http://schemas.microsoft.com/office/drawing/2016/5/10/chartex" xmlns:cx3="http://schemas.microsoft.com/office/drawing/2016/5/9/chartex" xmlns:cx2="http://schemas.microsoft.com/office/drawing/2015/10/21/chartex" xmlns:cx1="http://schemas.microsoft.com/office/drawing/2015/9/8/chartex" xmlns:cx="http://schemas.microsoft.com/office/drawing/2014/chartex">
+        <mc:Fallback xmlns:cx="http://schemas.microsoft.com/office/drawing/2014/chartex" xmlns:cx1="http://schemas.microsoft.com/office/drawing/2015/9/8/chartex" xmlns:cx2="http://schemas.microsoft.com/office/drawing/2015/10/21/chartex" xmlns:cx3="http://schemas.microsoft.com/office/drawing/2016/5/9/chartex" xmlns:cx4="http://schemas.microsoft.com/office/drawing/2016/5/10/chartex" xmlns:cx5="http://schemas.microsoft.com/office/drawing/2016/5/11/chartex" xmlns:cx6="http://schemas.microsoft.com/office/drawing/2016/5/12/chartex" xmlns:cx7="http://schemas.microsoft.com/office/drawing/2016/5/13/chartex" xmlns:cx8="http://schemas.microsoft.com/office/drawing/2016/5/14/chartex" xmlns:aink="http://schemas.microsoft.com/office/drawing/2016/ink" xmlns:am3d="http://schemas.microsoft.com/office/drawing/2017/model3d" xmlns:oel="http://schemas.microsoft.com/office/2019/extlst" xmlns:w16cex="http://schemas.microsoft.com/office/word/2018/wordml/cex" xmlns:w16cid="http://schemas.microsoft.com/office/word/2016/wordml/cid" xmlns:w16="http://schemas.microsoft.com/office/word/2018/wordml" xmlns:w16sdtdh="http://schemas.microsoft.com/office/word/2020/wordml/sdtdatahash" xmlns:w16se="http://schemas.microsoft.com/office/word/2015/wordml/symex">
           <w:pict>
             <v:rect w14:anchorId="289DF942" id="Rectangle 1" o:spid="_x0000_s1034" style="position:absolute;margin-left:56.7pt;margin-top:16.45pt;width:524.4pt;height:807.85pt;z-index:251677696;visibility:visible;mso-wrap-style:square;mso-width-percent:0;mso-height-percent:0;mso-wrap-distance-left:9pt;mso-wrap-distance-top:0;mso-wrap-distance-right:9pt;mso-wrap-distance-bottom:0;mso-position-horizontal:absolute;mso-position-horizontal-relative:page;mso-position-vertical:absolute;mso-position-vertical-relative:page;mso-width-percent:0;mso-height-percent:0;mso-width-relative:page;mso-height-relative:page;v-text-anchor:top" o:gfxdata="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" strokeweight="1.5pt">
               <v:textbox>

</xml_diff>